<commit_message>
Se actualiza la informacion de documentacion.
</commit_message>
<xml_diff>
--- a/Documentacion/00-PlanDeProyecto.docx
+++ b/Documentacion/00-PlanDeProyecto.docx
@@ -5,35 +5,35 @@
     <w:p>
       <w:pPr>
         <w:rPr>
-          <w:lang w:eastAsia="en-US"/>
-        </w:rPr>
-      </w:pPr>
-    </w:p>
-    <w:p>
-      <w:pPr>
-        <w:rPr>
-          <w:lang w:eastAsia="en-US"/>
-        </w:rPr>
-      </w:pPr>
-    </w:p>
-    <w:p>
-      <w:pPr>
-        <w:rPr>
-          <w:lang w:eastAsia="en-US"/>
-        </w:rPr>
-      </w:pPr>
-    </w:p>
-    <w:p>
-      <w:pPr>
-        <w:rPr>
-          <w:lang w:eastAsia="en-US"/>
-        </w:rPr>
-      </w:pPr>
-    </w:p>
-    <w:p>
-      <w:pPr>
-        <w:rPr>
-          <w:lang w:eastAsia="en-US"/>
+          <w:lang w:val="es-CO" w:eastAsia="en-US"/>
+        </w:rPr>
+      </w:pPr>
+    </w:p>
+    <w:p>
+      <w:pPr>
+        <w:rPr>
+          <w:lang w:val="es-CO" w:eastAsia="en-US"/>
+        </w:rPr>
+      </w:pPr>
+    </w:p>
+    <w:p>
+      <w:pPr>
+        <w:rPr>
+          <w:lang w:val="es-CO" w:eastAsia="en-US"/>
+        </w:rPr>
+      </w:pPr>
+    </w:p>
+    <w:p>
+      <w:pPr>
+        <w:rPr>
+          <w:lang w:val="es-CO" w:eastAsia="en-US"/>
+        </w:rPr>
+      </w:pPr>
+    </w:p>
+    <w:p>
+      <w:pPr>
+        <w:rPr>
+          <w:lang w:val="es-CO" w:eastAsia="en-US"/>
         </w:rPr>
       </w:pPr>
     </w:p>
@@ -41,44 +41,42 @@
       <w:pPr>
         <w:ind w:left="708" w:hanging="708"/>
         <w:rPr>
-          <w:lang w:eastAsia="en-US"/>
-        </w:rPr>
-      </w:pPr>
-      <w:bookmarkStart w:id="0" w:name="_GoBack"/>
-      <w:bookmarkEnd w:id="0"/>
-    </w:p>
-    <w:p>
-      <w:pPr>
-        <w:rPr>
-          <w:lang w:eastAsia="en-US"/>
-        </w:rPr>
-      </w:pPr>
-    </w:p>
-    <w:p>
-      <w:pPr>
-        <w:rPr>
-          <w:lang w:eastAsia="en-US"/>
-        </w:rPr>
-      </w:pPr>
-    </w:p>
-    <w:p>
-      <w:pPr>
-        <w:rPr>
-          <w:lang w:eastAsia="en-US"/>
-        </w:rPr>
-      </w:pPr>
-    </w:p>
-    <w:p>
-      <w:pPr>
-        <w:rPr>
-          <w:lang w:eastAsia="en-US"/>
-        </w:rPr>
-      </w:pPr>
-    </w:p>
-    <w:p>
-      <w:pPr>
-        <w:rPr>
-          <w:lang w:eastAsia="en-US"/>
+          <w:lang w:val="es-CO" w:eastAsia="en-US"/>
+        </w:rPr>
+      </w:pPr>
+    </w:p>
+    <w:p>
+      <w:pPr>
+        <w:rPr>
+          <w:lang w:val="es-CO" w:eastAsia="en-US"/>
+        </w:rPr>
+      </w:pPr>
+    </w:p>
+    <w:p>
+      <w:pPr>
+        <w:rPr>
+          <w:lang w:val="es-CO" w:eastAsia="en-US"/>
+        </w:rPr>
+      </w:pPr>
+    </w:p>
+    <w:p>
+      <w:pPr>
+        <w:rPr>
+          <w:lang w:val="es-CO" w:eastAsia="en-US"/>
+        </w:rPr>
+      </w:pPr>
+    </w:p>
+    <w:p>
+      <w:pPr>
+        <w:rPr>
+          <w:lang w:val="es-CO" w:eastAsia="en-US"/>
+        </w:rPr>
+      </w:pPr>
+    </w:p>
+    <w:p>
+      <w:pPr>
+        <w:rPr>
+          <w:lang w:val="es-CO" w:eastAsia="en-US"/>
         </w:rPr>
       </w:pPr>
     </w:p>
@@ -87,20 +85,14 @@
         <w:pStyle w:val="Ttulo"/>
         <w:jc w:val="right"/>
         <w:rPr>
-          <w:lang w:val="es-ES"/>
-        </w:rPr>
-      </w:pPr>
-      <w:r>
-        <w:rPr>
-          <w:lang w:val="es-ES"/>
-        </w:rPr>
-        <w:t xml:space="preserve">Página </w:t>
-      </w:r>
-      <w:r>
-        <w:rPr>
-          <w:lang w:val="es-ES"/>
-        </w:rPr>
-        <w:t>CORPORACION DE PROFESIONALES SOCIALES</w:t>
+          <w:lang w:val="es-CO"/>
+        </w:rPr>
+      </w:pPr>
+      <w:r>
+        <w:rPr>
+          <w:lang w:val="es-CO"/>
+        </w:rPr>
+        <w:t>Página CORPORACION DE PROFESIONALES SOCIALES</w:t>
       </w:r>
     </w:p>
     <w:p>
@@ -110,7 +102,7 @@
           <w:b/>
           <w:sz w:val="36"/>
           <w:szCs w:val="20"/>
-          <w:lang w:eastAsia="en-US"/>
+          <w:lang w:val="es-CO" w:eastAsia="en-US"/>
         </w:rPr>
       </w:pPr>
       <w:r>
@@ -118,7 +110,7 @@
           <w:b/>
           <w:sz w:val="36"/>
           <w:szCs w:val="20"/>
-          <w:lang w:eastAsia="en-US"/>
+          <w:lang w:val="es-CO" w:eastAsia="en-US"/>
         </w:rPr>
         <w:fldChar w:fldCharType="begin"/>
       </w:r>
@@ -127,7 +119,7 @@
           <w:b/>
           <w:sz w:val="36"/>
           <w:szCs w:val="20"/>
-          <w:lang w:eastAsia="en-US"/>
+          <w:lang w:val="es-CO" w:eastAsia="en-US"/>
         </w:rPr>
         <w:instrText xml:space="preserve"> TITLE   \* MERGEFORMAT </w:instrText>
       </w:r>
@@ -136,7 +128,7 @@
           <w:b/>
           <w:sz w:val="36"/>
           <w:szCs w:val="20"/>
-          <w:lang w:eastAsia="en-US"/>
+          <w:lang w:val="es-CO" w:eastAsia="en-US"/>
         </w:rPr>
         <w:fldChar w:fldCharType="separate"/>
       </w:r>
@@ -145,7 +137,7 @@
           <w:b/>
           <w:sz w:val="36"/>
           <w:szCs w:val="20"/>
-          <w:lang w:eastAsia="en-US"/>
+          <w:lang w:val="es-CO" w:eastAsia="en-US"/>
         </w:rPr>
         <w:t>Plan de Proyecto</w:t>
       </w:r>
@@ -154,7 +146,7 @@
           <w:b/>
           <w:sz w:val="36"/>
           <w:szCs w:val="20"/>
-          <w:lang w:eastAsia="en-US"/>
+          <w:lang w:val="es-CO" w:eastAsia="en-US"/>
         </w:rPr>
         <w:fldChar w:fldCharType="end"/>
       </w:r>
@@ -162,7 +154,7 @@
     <w:p>
       <w:pPr>
         <w:rPr>
-          <w:lang w:eastAsia="en-US"/>
+          <w:lang w:val="es-CO" w:eastAsia="en-US"/>
         </w:rPr>
       </w:pPr>
     </w:p>
@@ -172,20 +164,20 @@
         <w:jc w:val="right"/>
         <w:rPr>
           <w:sz w:val="28"/>
-          <w:lang w:val="es-ES"/>
+          <w:lang w:val="es-CO"/>
         </w:rPr>
       </w:pPr>
       <w:r>
         <w:rPr>
           <w:sz w:val="28"/>
-          <w:lang w:val="es-ES"/>
+          <w:lang w:val="es-CO"/>
         </w:rPr>
         <w:t>Versión 1.</w:t>
       </w:r>
       <w:r>
         <w:rPr>
           <w:sz w:val="28"/>
-          <w:lang w:val="es-ES"/>
+          <w:lang w:val="es-CO"/>
         </w:rPr>
         <w:t>0</w:t>
       </w:r>
@@ -193,250 +185,253 @@
     <w:p>
       <w:pPr>
         <w:jc w:val="both"/>
-      </w:pPr>
-    </w:p>
-    <w:p>
-      <w:pPr>
-        <w:rPr>
-          <w:lang w:eastAsia="en-US"/>
-        </w:rPr>
-      </w:pPr>
-    </w:p>
-    <w:p>
-      <w:pPr>
-        <w:rPr>
-          <w:lang w:eastAsia="en-US"/>
-        </w:rPr>
-      </w:pPr>
-    </w:p>
-    <w:p>
-      <w:pPr>
-        <w:rPr>
-          <w:lang w:eastAsia="en-US"/>
-        </w:rPr>
-      </w:pPr>
-    </w:p>
-    <w:p>
-      <w:pPr>
-        <w:rPr>
-          <w:lang w:eastAsia="en-US"/>
-        </w:rPr>
-      </w:pPr>
-    </w:p>
-    <w:p>
-      <w:pPr>
-        <w:rPr>
-          <w:lang w:eastAsia="en-US"/>
-        </w:rPr>
-      </w:pPr>
-    </w:p>
-    <w:p>
-      <w:pPr>
-        <w:rPr>
-          <w:lang w:eastAsia="en-US"/>
-        </w:rPr>
-      </w:pPr>
-    </w:p>
-    <w:p>
-      <w:pPr>
-        <w:rPr>
-          <w:lang w:eastAsia="en-US"/>
-        </w:rPr>
-      </w:pPr>
-    </w:p>
-    <w:p>
-      <w:pPr>
-        <w:rPr>
-          <w:lang w:eastAsia="en-US"/>
-        </w:rPr>
-      </w:pPr>
-    </w:p>
-    <w:p>
-      <w:pPr>
-        <w:rPr>
-          <w:lang w:eastAsia="en-US"/>
-        </w:rPr>
-      </w:pPr>
-    </w:p>
-    <w:p>
-      <w:pPr>
-        <w:rPr>
-          <w:lang w:eastAsia="en-US"/>
-        </w:rPr>
-      </w:pPr>
-    </w:p>
-    <w:p>
-      <w:pPr>
-        <w:rPr>
-          <w:lang w:eastAsia="en-US"/>
-        </w:rPr>
-      </w:pPr>
-    </w:p>
-    <w:p>
-      <w:pPr>
-        <w:rPr>
-          <w:lang w:eastAsia="en-US"/>
-        </w:rPr>
-      </w:pPr>
-    </w:p>
-    <w:p>
-      <w:pPr>
-        <w:rPr>
-          <w:lang w:eastAsia="en-US"/>
-        </w:rPr>
-      </w:pPr>
-    </w:p>
-    <w:p>
-      <w:pPr>
-        <w:rPr>
-          <w:lang w:eastAsia="en-US"/>
-        </w:rPr>
-      </w:pPr>
-    </w:p>
-    <w:p>
-      <w:pPr>
-        <w:rPr>
-          <w:lang w:eastAsia="en-US"/>
-        </w:rPr>
-      </w:pPr>
-    </w:p>
-    <w:p>
-      <w:pPr>
-        <w:rPr>
-          <w:lang w:eastAsia="en-US"/>
-        </w:rPr>
-      </w:pPr>
-    </w:p>
-    <w:p>
-      <w:pPr>
-        <w:rPr>
-          <w:lang w:eastAsia="en-US"/>
-        </w:rPr>
-      </w:pPr>
-    </w:p>
-    <w:p>
-      <w:pPr>
-        <w:rPr>
-          <w:lang w:eastAsia="en-US"/>
-        </w:rPr>
-      </w:pPr>
-    </w:p>
-    <w:p>
-      <w:pPr>
-        <w:rPr>
-          <w:lang w:eastAsia="en-US"/>
-        </w:rPr>
-      </w:pPr>
-    </w:p>
-    <w:p>
-      <w:pPr>
-        <w:rPr>
-          <w:lang w:eastAsia="en-US"/>
-        </w:rPr>
-      </w:pPr>
-    </w:p>
-    <w:p>
-      <w:pPr>
-        <w:rPr>
-          <w:lang w:eastAsia="en-US"/>
-        </w:rPr>
-      </w:pPr>
-    </w:p>
-    <w:p>
-      <w:pPr>
-        <w:rPr>
-          <w:lang w:eastAsia="en-US"/>
-        </w:rPr>
-      </w:pPr>
-    </w:p>
-    <w:p>
-      <w:pPr>
-        <w:rPr>
-          <w:lang w:eastAsia="en-US"/>
-        </w:rPr>
-      </w:pPr>
-    </w:p>
-    <w:p>
-      <w:pPr>
-        <w:rPr>
-          <w:lang w:eastAsia="en-US"/>
-        </w:rPr>
-      </w:pPr>
-    </w:p>
-    <w:p>
-      <w:pPr>
-        <w:rPr>
-          <w:lang w:eastAsia="en-US"/>
-        </w:rPr>
-      </w:pPr>
-    </w:p>
-    <w:p>
-      <w:pPr>
-        <w:rPr>
-          <w:lang w:eastAsia="en-US"/>
-        </w:rPr>
-      </w:pPr>
-    </w:p>
-    <w:p>
-      <w:pPr>
-        <w:rPr>
-          <w:lang w:eastAsia="en-US"/>
-        </w:rPr>
-      </w:pPr>
-    </w:p>
-    <w:p>
-      <w:pPr>
-        <w:rPr>
-          <w:lang w:eastAsia="en-US"/>
-        </w:rPr>
-      </w:pPr>
-    </w:p>
-    <w:p>
-      <w:pPr>
-        <w:rPr>
-          <w:lang w:eastAsia="en-US"/>
-        </w:rPr>
-      </w:pPr>
-    </w:p>
-    <w:p>
-      <w:pPr>
-        <w:rPr>
-          <w:lang w:eastAsia="en-US"/>
-        </w:rPr>
-      </w:pPr>
-    </w:p>
-    <w:p>
-      <w:pPr>
-        <w:rPr>
-          <w:lang w:eastAsia="en-US"/>
-        </w:rPr>
-      </w:pPr>
-    </w:p>
-    <w:p>
-      <w:pPr>
-        <w:rPr>
-          <w:lang w:eastAsia="en-US"/>
-        </w:rPr>
-      </w:pPr>
-    </w:p>
-    <w:p>
-      <w:pPr>
-        <w:rPr>
-          <w:lang w:eastAsia="en-US"/>
-        </w:rPr>
-      </w:pPr>
-    </w:p>
-    <w:p>
-      <w:pPr>
-        <w:rPr>
-          <w:lang w:eastAsia="en-US"/>
-        </w:rPr>
-      </w:pPr>
-    </w:p>
-    <w:p>
-      <w:pPr>
-        <w:rPr>
-          <w:lang w:eastAsia="en-US"/>
+        <w:rPr>
+          <w:lang w:val="es-CO"/>
+        </w:rPr>
+      </w:pPr>
+    </w:p>
+    <w:p>
+      <w:pPr>
+        <w:rPr>
+          <w:lang w:val="es-CO" w:eastAsia="en-US"/>
+        </w:rPr>
+      </w:pPr>
+    </w:p>
+    <w:p>
+      <w:pPr>
+        <w:rPr>
+          <w:lang w:val="es-CO" w:eastAsia="en-US"/>
+        </w:rPr>
+      </w:pPr>
+    </w:p>
+    <w:p>
+      <w:pPr>
+        <w:rPr>
+          <w:lang w:val="es-CO" w:eastAsia="en-US"/>
+        </w:rPr>
+      </w:pPr>
+    </w:p>
+    <w:p>
+      <w:pPr>
+        <w:rPr>
+          <w:lang w:val="es-CO" w:eastAsia="en-US"/>
+        </w:rPr>
+      </w:pPr>
+    </w:p>
+    <w:p>
+      <w:pPr>
+        <w:rPr>
+          <w:lang w:val="es-CO" w:eastAsia="en-US"/>
+        </w:rPr>
+      </w:pPr>
+    </w:p>
+    <w:p>
+      <w:pPr>
+        <w:rPr>
+          <w:lang w:val="es-CO" w:eastAsia="en-US"/>
+        </w:rPr>
+      </w:pPr>
+    </w:p>
+    <w:p>
+      <w:pPr>
+        <w:rPr>
+          <w:lang w:val="es-CO" w:eastAsia="en-US"/>
+        </w:rPr>
+      </w:pPr>
+    </w:p>
+    <w:p>
+      <w:pPr>
+        <w:rPr>
+          <w:lang w:val="es-CO" w:eastAsia="en-US"/>
+        </w:rPr>
+      </w:pPr>
+    </w:p>
+    <w:p>
+      <w:pPr>
+        <w:rPr>
+          <w:lang w:val="es-CO" w:eastAsia="en-US"/>
+        </w:rPr>
+      </w:pPr>
+    </w:p>
+    <w:p>
+      <w:pPr>
+        <w:rPr>
+          <w:lang w:val="es-CO" w:eastAsia="en-US"/>
+        </w:rPr>
+      </w:pPr>
+    </w:p>
+    <w:p>
+      <w:pPr>
+        <w:rPr>
+          <w:lang w:val="es-CO" w:eastAsia="en-US"/>
+        </w:rPr>
+      </w:pPr>
+    </w:p>
+    <w:p>
+      <w:pPr>
+        <w:rPr>
+          <w:lang w:val="es-CO" w:eastAsia="en-US"/>
+        </w:rPr>
+      </w:pPr>
+    </w:p>
+    <w:p>
+      <w:pPr>
+        <w:rPr>
+          <w:lang w:val="es-CO" w:eastAsia="en-US"/>
+        </w:rPr>
+      </w:pPr>
+    </w:p>
+    <w:p>
+      <w:pPr>
+        <w:rPr>
+          <w:lang w:val="es-CO" w:eastAsia="en-US"/>
+        </w:rPr>
+      </w:pPr>
+    </w:p>
+    <w:p>
+      <w:pPr>
+        <w:rPr>
+          <w:lang w:val="es-CO" w:eastAsia="en-US"/>
+        </w:rPr>
+      </w:pPr>
+    </w:p>
+    <w:p>
+      <w:pPr>
+        <w:rPr>
+          <w:lang w:val="es-CO" w:eastAsia="en-US"/>
+        </w:rPr>
+      </w:pPr>
+    </w:p>
+    <w:p>
+      <w:pPr>
+        <w:rPr>
+          <w:lang w:val="es-CO" w:eastAsia="en-US"/>
+        </w:rPr>
+      </w:pPr>
+    </w:p>
+    <w:p>
+      <w:pPr>
+        <w:rPr>
+          <w:lang w:val="es-CO" w:eastAsia="en-US"/>
+        </w:rPr>
+      </w:pPr>
+    </w:p>
+    <w:p>
+      <w:pPr>
+        <w:rPr>
+          <w:lang w:val="es-CO" w:eastAsia="en-US"/>
+        </w:rPr>
+      </w:pPr>
+    </w:p>
+    <w:p>
+      <w:pPr>
+        <w:rPr>
+          <w:lang w:val="es-CO" w:eastAsia="en-US"/>
+        </w:rPr>
+      </w:pPr>
+    </w:p>
+    <w:p>
+      <w:pPr>
+        <w:rPr>
+          <w:lang w:val="es-CO" w:eastAsia="en-US"/>
+        </w:rPr>
+      </w:pPr>
+    </w:p>
+    <w:p>
+      <w:pPr>
+        <w:rPr>
+          <w:lang w:val="es-CO" w:eastAsia="en-US"/>
+        </w:rPr>
+      </w:pPr>
+    </w:p>
+    <w:p>
+      <w:pPr>
+        <w:rPr>
+          <w:lang w:val="es-CO" w:eastAsia="en-US"/>
+        </w:rPr>
+      </w:pPr>
+    </w:p>
+    <w:p>
+      <w:pPr>
+        <w:rPr>
+          <w:lang w:val="es-CO" w:eastAsia="en-US"/>
+        </w:rPr>
+      </w:pPr>
+    </w:p>
+    <w:p>
+      <w:pPr>
+        <w:rPr>
+          <w:lang w:val="es-CO" w:eastAsia="en-US"/>
+        </w:rPr>
+      </w:pPr>
+    </w:p>
+    <w:p>
+      <w:pPr>
+        <w:rPr>
+          <w:lang w:val="es-CO" w:eastAsia="en-US"/>
+        </w:rPr>
+      </w:pPr>
+    </w:p>
+    <w:p>
+      <w:pPr>
+        <w:rPr>
+          <w:lang w:val="es-CO" w:eastAsia="en-US"/>
+        </w:rPr>
+      </w:pPr>
+    </w:p>
+    <w:p>
+      <w:pPr>
+        <w:rPr>
+          <w:lang w:val="es-CO" w:eastAsia="en-US"/>
+        </w:rPr>
+      </w:pPr>
+    </w:p>
+    <w:p>
+      <w:pPr>
+        <w:rPr>
+          <w:lang w:val="es-CO" w:eastAsia="en-US"/>
+        </w:rPr>
+      </w:pPr>
+    </w:p>
+    <w:p>
+      <w:pPr>
+        <w:rPr>
+          <w:lang w:val="es-CO" w:eastAsia="en-US"/>
+        </w:rPr>
+      </w:pPr>
+    </w:p>
+    <w:p>
+      <w:pPr>
+        <w:rPr>
+          <w:lang w:val="es-CO" w:eastAsia="en-US"/>
+        </w:rPr>
+      </w:pPr>
+    </w:p>
+    <w:p>
+      <w:pPr>
+        <w:rPr>
+          <w:lang w:val="es-CO" w:eastAsia="en-US"/>
+        </w:rPr>
+      </w:pPr>
+    </w:p>
+    <w:p>
+      <w:pPr>
+        <w:rPr>
+          <w:lang w:val="es-CO" w:eastAsia="en-US"/>
+        </w:rPr>
+      </w:pPr>
+    </w:p>
+    <w:p>
+      <w:pPr>
+        <w:rPr>
+          <w:lang w:val="es-CO" w:eastAsia="en-US"/>
+        </w:rPr>
+      </w:pPr>
+    </w:p>
+    <w:p>
+      <w:pPr>
+        <w:rPr>
+          <w:lang w:val="es-CO" w:eastAsia="en-US"/>
         </w:rPr>
       </w:pPr>
     </w:p>
@@ -444,12 +439,12 @@
       <w:pPr>
         <w:pStyle w:val="Ttulo"/>
         <w:rPr>
-          <w:lang w:val="es-ES"/>
-        </w:rPr>
-      </w:pPr>
-      <w:r>
-        <w:rPr>
-          <w:lang w:val="es-ES"/>
+          <w:lang w:val="es-CO"/>
+        </w:rPr>
+      </w:pPr>
+      <w:r>
+        <w:rPr>
+          <w:lang w:val="es-CO"/>
         </w:rPr>
         <w:lastRenderedPageBreak/>
         <w:t>Revisión Histórica</w:t>
@@ -459,7 +454,7 @@
       <w:pPr>
         <w:jc w:val="both"/>
         <w:rPr>
-          <w:lang w:eastAsia="en-US"/>
+          <w:lang w:val="es-CO" w:eastAsia="en-US"/>
         </w:rPr>
       </w:pPr>
     </w:p>
@@ -496,13 +491,13 @@
               <w:jc w:val="center"/>
               <w:rPr>
                 <w:b/>
-                <w:lang w:val="es-ES"/>
+                <w:lang w:val="es-CO"/>
               </w:rPr>
             </w:pPr>
             <w:r>
               <w:rPr>
                 <w:b/>
-                <w:lang w:val="es-ES"/>
+                <w:lang w:val="es-CO"/>
               </w:rPr>
               <w:t>Fecha</w:t>
             </w:r>
@@ -520,13 +515,13 @@
               <w:jc w:val="center"/>
               <w:rPr>
                 <w:b/>
-                <w:lang w:val="es-ES"/>
+                <w:lang w:val="es-CO"/>
               </w:rPr>
             </w:pPr>
             <w:r>
               <w:rPr>
                 <w:b/>
-                <w:lang w:val="es-ES"/>
+                <w:lang w:val="es-CO"/>
               </w:rPr>
               <w:t>Versión</w:t>
             </w:r>
@@ -544,13 +539,13 @@
               <w:jc w:val="center"/>
               <w:rPr>
                 <w:b/>
-                <w:lang w:val="es-ES"/>
+                <w:lang w:val="es-CO"/>
               </w:rPr>
             </w:pPr>
             <w:r>
               <w:rPr>
                 <w:b/>
-                <w:lang w:val="es-ES"/>
+                <w:lang w:val="es-CO"/>
               </w:rPr>
               <w:t>Descripción</w:t>
             </w:r>
@@ -568,13 +563,13 @@
               <w:jc w:val="center"/>
               <w:rPr>
                 <w:b/>
-                <w:lang w:val="es-ES"/>
+                <w:lang w:val="es-CO"/>
               </w:rPr>
             </w:pPr>
             <w:r>
               <w:rPr>
                 <w:b/>
-                <w:lang w:val="es-ES"/>
+                <w:lang w:val="es-CO"/>
               </w:rPr>
               <w:t>Autor</w:t>
             </w:r>
@@ -592,12 +587,12 @@
             <w:pPr>
               <w:pStyle w:val="Tabletext"/>
               <w:rPr>
-                <w:lang w:val="es-ES"/>
+                <w:lang w:val="es-CO"/>
               </w:rPr>
             </w:pPr>
             <w:r>
               <w:rPr>
-                <w:lang w:val="es-ES"/>
+                <w:lang w:val="es-CO"/>
               </w:rPr>
               <w:t>13/08/2021</w:t>
             </w:r>
@@ -614,12 +609,12 @@
               <w:pStyle w:val="Tabletext"/>
               <w:jc w:val="center"/>
               <w:rPr>
-                <w:lang w:val="es-ES"/>
+                <w:lang w:val="es-CO"/>
               </w:rPr>
             </w:pPr>
             <w:r>
               <w:rPr>
-                <w:lang w:val="es-ES"/>
+                <w:lang w:val="es-CO"/>
               </w:rPr>
               <w:t>1.0</w:t>
             </w:r>
@@ -635,12 +630,12 @@
             <w:pPr>
               <w:pStyle w:val="Tabletext"/>
               <w:rPr>
-                <w:lang w:val="es-ES"/>
+                <w:lang w:val="es-CO"/>
               </w:rPr>
             </w:pPr>
             <w:r>
               <w:rPr>
-                <w:lang w:val="es-ES"/>
+                <w:lang w:val="es-CO"/>
               </w:rPr>
               <w:t>Versión Inicial plan de proyecto.</w:t>
             </w:r>
@@ -656,12 +651,12 @@
             <w:pPr>
               <w:pStyle w:val="Tabletext"/>
               <w:rPr>
-                <w:lang w:val="es-ES"/>
+                <w:lang w:val="es-CO"/>
               </w:rPr>
             </w:pPr>
             <w:r>
               <w:rPr>
-                <w:lang w:val="es-ES"/>
+                <w:lang w:val="es-CO"/>
               </w:rPr>
               <w:t>Henry Puentes González</w:t>
             </w:r>
@@ -679,9 +674,15 @@
             <w:pPr>
               <w:pStyle w:val="Tabletext"/>
               <w:rPr>
-                <w:lang w:val="es-ES"/>
-              </w:rPr>
-            </w:pPr>
+                <w:lang w:val="es-CO"/>
+              </w:rPr>
+            </w:pPr>
+            <w:r>
+              <w:rPr>
+                <w:lang w:val="es-CO"/>
+              </w:rPr>
+              <w:t>13/11/2021</w:t>
+            </w:r>
           </w:p>
         </w:tc>
         <w:tc>
@@ -695,9 +696,15 @@
               <w:pStyle w:val="Tabletext"/>
               <w:jc w:val="center"/>
               <w:rPr>
-                <w:lang w:val="es-ES"/>
-              </w:rPr>
-            </w:pPr>
+                <w:lang w:val="es-CO"/>
+              </w:rPr>
+            </w:pPr>
+            <w:r>
+              <w:rPr>
+                <w:lang w:val="es-CO"/>
+              </w:rPr>
+              <w:t>2.0</w:t>
+            </w:r>
           </w:p>
         </w:tc>
         <w:tc>
@@ -710,9 +717,23 @@
             <w:pPr>
               <w:pStyle w:val="Tabletext"/>
               <w:rPr>
-                <w:lang w:val="es-ES"/>
-              </w:rPr>
-            </w:pPr>
+                <w:lang w:val="es-CO"/>
+              </w:rPr>
+            </w:pPr>
+            <w:proofErr w:type="spellStart"/>
+            <w:r>
+              <w:rPr>
+                <w:lang w:val="es-CO"/>
+              </w:rPr>
+              <w:t>Version</w:t>
+            </w:r>
+            <w:proofErr w:type="spellEnd"/>
+            <w:r>
+              <w:rPr>
+                <w:lang w:val="es-CO"/>
+              </w:rPr>
+              <w:t xml:space="preserve"> Final</w:t>
+            </w:r>
           </w:p>
         </w:tc>
         <w:tc>
@@ -725,9 +746,15 @@
             <w:pPr>
               <w:pStyle w:val="Tabletext"/>
               <w:rPr>
-                <w:lang w:val="es-ES"/>
-              </w:rPr>
-            </w:pPr>
+                <w:lang w:val="es-CO"/>
+              </w:rPr>
+            </w:pPr>
+            <w:r>
+              <w:rPr>
+                <w:lang w:val="es-CO"/>
+              </w:rPr>
+              <w:t>Henry Puentes González</w:t>
+            </w:r>
           </w:p>
         </w:tc>
       </w:tr>
@@ -742,7 +769,7 @@
             <w:pPr>
               <w:pStyle w:val="Tabletext"/>
               <w:rPr>
-                <w:lang w:val="es-ES"/>
+                <w:lang w:val="es-CO"/>
               </w:rPr>
             </w:pPr>
           </w:p>
@@ -758,7 +785,7 @@
               <w:pStyle w:val="Tabletext"/>
               <w:jc w:val="center"/>
               <w:rPr>
-                <w:lang w:val="es-ES"/>
+                <w:lang w:val="es-CO"/>
               </w:rPr>
             </w:pPr>
           </w:p>
@@ -773,7 +800,7 @@
             <w:pPr>
               <w:pStyle w:val="Tabletext"/>
               <w:rPr>
-                <w:lang w:val="es-ES"/>
+                <w:lang w:val="es-CO"/>
               </w:rPr>
             </w:pPr>
           </w:p>
@@ -788,7 +815,7 @@
             <w:pPr>
               <w:pStyle w:val="Tabletext"/>
               <w:rPr>
-                <w:lang w:val="es-ES"/>
+                <w:lang w:val="es-CO"/>
               </w:rPr>
             </w:pPr>
           </w:p>
@@ -799,7 +826,7 @@
       <w:pPr>
         <w:pStyle w:val="Ttulo"/>
         <w:rPr>
-          <w:lang w:val="es-ES"/>
+          <w:lang w:val="es-CO"/>
         </w:rPr>
         <w:sectPr>
           <w:headerReference w:type="default" r:id="rId7"/>
@@ -814,37 +841,37 @@
       <w:pPr>
         <w:pStyle w:val="Ttulo"/>
         <w:rPr>
-          <w:lang w:val="es-ES"/>
-        </w:rPr>
-      </w:pPr>
-      <w:r>
-        <w:rPr>
-          <w:lang w:val="es-ES"/>
+          <w:lang w:val="es-CO"/>
+        </w:rPr>
+      </w:pPr>
+      <w:r>
+        <w:rPr>
+          <w:lang w:val="es-CO"/>
         </w:rPr>
         <w:lastRenderedPageBreak/>
         <w:fldChar w:fldCharType="begin"/>
       </w:r>
       <w:r>
         <w:rPr>
-          <w:lang w:val="es-ES"/>
+          <w:lang w:val="es-CO"/>
         </w:rPr>
         <w:instrText xml:space="preserve"> TITLE   \* MERGEFORMAT </w:instrText>
       </w:r>
       <w:r>
         <w:rPr>
-          <w:lang w:val="es-ES"/>
+          <w:lang w:val="es-CO"/>
         </w:rPr>
         <w:fldChar w:fldCharType="separate"/>
       </w:r>
       <w:r>
         <w:rPr>
-          <w:lang w:val="es-ES"/>
+          <w:lang w:val="es-CO"/>
         </w:rPr>
         <w:t>Plan de Proyecto</w:t>
       </w:r>
       <w:r>
         <w:rPr>
-          <w:lang w:val="es-ES"/>
+          <w:lang w:val="es-CO"/>
         </w:rPr>
         <w:fldChar w:fldCharType="end"/>
       </w:r>
@@ -852,6 +879,9 @@
     <w:p>
       <w:pPr>
         <w:jc w:val="both"/>
+        <w:rPr>
+          <w:lang w:val="es-CO"/>
+        </w:rPr>
       </w:pPr>
     </w:p>
     <w:p>
@@ -860,14 +890,14 @@
         <w:ind w:left="180" w:hanging="180"/>
         <w:jc w:val="both"/>
         <w:rPr>
-          <w:lang w:val="es-ES"/>
-        </w:rPr>
-      </w:pPr>
-      <w:bookmarkStart w:id="1" w:name="_Toc423410238"/>
-      <w:bookmarkStart w:id="2" w:name="_Toc425054504"/>
-      <w:r>
-        <w:rPr>
-          <w:lang w:val="es-ES"/>
+          <w:lang w:val="es-CO"/>
+        </w:rPr>
+      </w:pPr>
+      <w:bookmarkStart w:id="0" w:name="_Toc423410238"/>
+      <w:bookmarkStart w:id="1" w:name="_Toc425054504"/>
+      <w:r>
+        <w:rPr>
+          <w:lang w:val="es-CO"/>
         </w:rPr>
         <w:t>Introducción</w:t>
       </w:r>
@@ -875,21 +905,27 @@
     <w:p>
       <w:pPr>
         <w:jc w:val="both"/>
+        <w:rPr>
+          <w:lang w:val="es-CO"/>
+        </w:rPr>
       </w:pPr>
     </w:p>
     <w:p>
       <w:pPr>
         <w:jc w:val="both"/>
         <w:rPr>
-          <w:lang w:eastAsia="en-US"/>
-        </w:rPr>
-      </w:pPr>
-      <w:r>
+          <w:lang w:val="es-CO" w:eastAsia="en-US"/>
+        </w:rPr>
+      </w:pPr>
+      <w:r>
+        <w:rPr>
+          <w:lang w:val="es-CO"/>
+        </w:rPr>
         <w:t>El documento muestra las diferentes fases de análisis y la forma en la cual se afrontará e iniciara el proyecto, esto con el objetivo de marcar una ruta clara para el cliente y el equipo que ejecutara el proyecto.</w:t>
       </w:r>
       <w:r>
         <w:rPr>
-          <w:lang w:eastAsia="en-US"/>
+          <w:lang w:val="es-CO" w:eastAsia="en-US"/>
         </w:rPr>
         <w:t xml:space="preserve"> </w:t>
       </w:r>
@@ -900,35 +936,19 @@
         <w:ind w:left="180" w:hanging="180"/>
         <w:jc w:val="both"/>
         <w:rPr>
-          <w:lang w:val="es-ES"/>
-        </w:rPr>
-      </w:pPr>
-      <w:bookmarkStart w:id="3" w:name="_Toc123986411"/>
-      <w:bookmarkStart w:id="4" w:name="_Toc171155839"/>
-      <w:r>
-        <w:rPr>
-          <w:lang w:val="es-ES"/>
-        </w:rPr>
-        <w:t xml:space="preserve">Organización </w:t>
-      </w:r>
-      <w:smartTag w:uri="urn:schemas-microsoft-com:office:smarttags" w:element="State">
-        <w:smartTag w:uri="urn:schemas-microsoft-com:office:smarttags" w:element="place">
-          <w:r>
-            <w:rPr>
-              <w:lang w:val="es-ES"/>
-            </w:rPr>
-            <w:t>del</w:t>
-          </w:r>
-        </w:smartTag>
-      </w:smartTag>
-      <w:r>
-        <w:rPr>
-          <w:lang w:val="es-ES"/>
-        </w:rPr>
-        <w:t xml:space="preserve"> proyecto</w:t>
-      </w:r>
+          <w:lang w:val="es-CO"/>
+        </w:rPr>
+      </w:pPr>
+      <w:bookmarkStart w:id="2" w:name="_Toc123986411"/>
+      <w:bookmarkStart w:id="3" w:name="_Toc171155839"/>
+      <w:r>
+        <w:rPr>
+          <w:lang w:val="es-CO"/>
+        </w:rPr>
+        <w:t>Organización del proyecto</w:t>
+      </w:r>
+      <w:bookmarkEnd w:id="2"/>
       <w:bookmarkEnd w:id="3"/>
-      <w:bookmarkEnd w:id="4"/>
     </w:p>
     <w:p>
       <w:pPr>
@@ -939,6 +959,7 @@
         </w:numPr>
         <w:rPr>
           <w:sz w:val="20"/>
+          <w:lang w:val="es-CO"/>
         </w:rPr>
       </w:pPr>
     </w:p>
@@ -951,30 +972,86 @@
         </w:numPr>
         <w:rPr>
           <w:sz w:val="20"/>
-        </w:rPr>
-      </w:pPr>
-      <w:r>
-        <w:rPr>
-          <w:sz w:val="20"/>
-        </w:rPr>
-        <w:t>El proyecto cuenta con un desarrollador Full Stack, gerente de proyecto y la intervención del usuario como cliente. Los roles de Desarrollador y gerente de proyecto se realizan por el mismo practicante puesto el objetivo es aprender a gerenciar un proyecto y poner en práctica las habilidades de desarrollo como full Stack.</w:t>
-      </w:r>
-    </w:p>
-    <w:p/>
+          <w:lang w:val="es-CO"/>
+        </w:rPr>
+      </w:pPr>
+      <w:r>
+        <w:rPr>
+          <w:sz w:val="20"/>
+          <w:lang w:val="es-CO"/>
+        </w:rPr>
+        <w:t xml:space="preserve">El proyecto cuenta con un desarrollador FullStack, gerente de proyecto y la intervención del usuario como cliente. Los roles de Desarrollador y gerente de proyecto se realizan por el mismo practicante puesto el objetivo es </w:t>
+      </w:r>
+      <w:r>
+        <w:rPr>
+          <w:sz w:val="20"/>
+          <w:lang w:val="es-CO"/>
+        </w:rPr>
+        <w:t xml:space="preserve">poner en </w:t>
+      </w:r>
+      <w:r>
+        <w:rPr>
+          <w:sz w:val="20"/>
+          <w:lang w:val="es-CO"/>
+        </w:rPr>
+        <w:t>práctica</w:t>
+      </w:r>
+      <w:r>
+        <w:rPr>
+          <w:sz w:val="20"/>
+          <w:lang w:val="es-CO"/>
+        </w:rPr>
+        <w:t xml:space="preserve"> las habilidades gerenciales al llevar un proyecto, a su vez </w:t>
+      </w:r>
+      <w:r>
+        <w:rPr>
+          <w:sz w:val="20"/>
+          <w:lang w:val="es-CO"/>
+        </w:rPr>
+        <w:t xml:space="preserve">poner en práctica las habilidades de desarrollo como </w:t>
+      </w:r>
+      <w:r>
+        <w:rPr>
+          <w:sz w:val="20"/>
+          <w:lang w:val="es-CO"/>
+        </w:rPr>
+        <w:t>F</w:t>
+      </w:r>
+      <w:r>
+        <w:rPr>
+          <w:sz w:val="20"/>
+          <w:lang w:val="es-CO"/>
+        </w:rPr>
+        <w:t>ullStack.</w:t>
+      </w:r>
+    </w:p>
+    <w:p>
+      <w:pPr>
+        <w:rPr>
+          <w:lang w:val="es-CO"/>
+        </w:rPr>
+      </w:pPr>
+    </w:p>
     <w:p>
       <w:pPr>
         <w:pStyle w:val="Ttulo2"/>
-      </w:pPr>
-      <w:bookmarkStart w:id="5" w:name="_Toc171155840"/>
-      <w:r>
+        <w:rPr>
+          <w:lang w:val="es-CO"/>
+        </w:rPr>
+      </w:pPr>
+      <w:bookmarkStart w:id="4" w:name="_Toc171155840"/>
+      <w:r>
+        <w:rPr>
+          <w:lang w:val="es-CO"/>
+        </w:rPr>
         <w:t>Equipo de trabajo</w:t>
       </w:r>
-      <w:bookmarkEnd w:id="5"/>
-    </w:p>
-    <w:p>
-      <w:pPr>
-        <w:rPr>
-          <w:lang w:val="en-US" w:eastAsia="en-US"/>
+      <w:bookmarkEnd w:id="4"/>
+    </w:p>
+    <w:p>
+      <w:pPr>
+        <w:rPr>
+          <w:lang w:val="es-CO" w:eastAsia="en-US"/>
         </w:rPr>
       </w:pPr>
     </w:p>
@@ -982,12 +1059,12 @@
       <w:pPr>
         <w:pStyle w:val="Ttulo3"/>
         <w:rPr>
-          <w:lang w:val="es-ES"/>
-        </w:rPr>
-      </w:pPr>
-      <w:r>
-        <w:rPr>
-          <w:lang w:val="es-ES"/>
+          <w:lang w:val="es-CO"/>
+        </w:rPr>
+      </w:pPr>
+      <w:r>
+        <w:rPr>
+          <w:lang w:val="es-CO"/>
         </w:rPr>
         <w:t xml:space="preserve">Equipo de trabajo </w:t>
       </w:r>
@@ -995,7 +1072,7 @@
     <w:p>
       <w:pPr>
         <w:rPr>
-          <w:lang w:val="es-AR" w:eastAsia="en-US"/>
+          <w:lang w:val="es-CO" w:eastAsia="en-US"/>
         </w:rPr>
       </w:pPr>
     </w:p>
@@ -1032,7 +1109,7 @@
                 <w:bCs/>
                 <w:caps/>
                 <w:szCs w:val="20"/>
-                <w:lang w:val="es-AR" w:eastAsia="en-US"/>
+                <w:lang w:val="es-CO" w:eastAsia="en-US"/>
               </w:rPr>
             </w:pPr>
             <w:r>
@@ -1041,7 +1118,7 @@
                 <w:bCs/>
                 <w:caps/>
                 <w:szCs w:val="20"/>
-                <w:lang w:val="es-AR" w:eastAsia="en-US"/>
+                <w:lang w:val="es-CO" w:eastAsia="en-US"/>
               </w:rPr>
               <w:t>Nombre y  Apellido</w:t>
             </w:r>
@@ -1061,7 +1138,7 @@
                 <w:bCs/>
                 <w:caps/>
                 <w:szCs w:val="20"/>
-                <w:lang w:val="es-AR" w:eastAsia="en-US"/>
+                <w:lang w:val="es-CO" w:eastAsia="en-US"/>
               </w:rPr>
             </w:pPr>
             <w:r>
@@ -1070,7 +1147,7 @@
                 <w:bCs/>
                 <w:caps/>
                 <w:szCs w:val="20"/>
-                <w:lang w:val="es-AR" w:eastAsia="en-US"/>
+                <w:lang w:val="es-CO" w:eastAsia="en-US"/>
               </w:rPr>
               <w:t>Rol</w:t>
             </w:r>
@@ -1090,7 +1167,7 @@
                 <w:bCs/>
                 <w:caps/>
                 <w:szCs w:val="20"/>
-                <w:lang w:val="es-AR" w:eastAsia="en-US"/>
+                <w:lang w:val="es-CO" w:eastAsia="en-US"/>
               </w:rPr>
             </w:pPr>
             <w:r>
@@ -1099,7 +1176,7 @@
                 <w:bCs/>
                 <w:caps/>
                 <w:szCs w:val="20"/>
-                <w:lang w:val="es-AR" w:eastAsia="en-US"/>
+                <w:lang w:val="es-CO" w:eastAsia="en-US"/>
               </w:rPr>
               <w:t>Dedicación</w:t>
             </w:r>
@@ -1117,13 +1194,13 @@
             <w:pPr>
               <w:rPr>
                 <w:szCs w:val="20"/>
-                <w:lang w:val="es-AR" w:eastAsia="en-US"/>
+                <w:lang w:val="es-CO" w:eastAsia="en-US"/>
               </w:rPr>
             </w:pPr>
             <w:r>
               <w:rPr>
                 <w:szCs w:val="20"/>
-                <w:lang w:val="es-AR" w:eastAsia="en-US"/>
+                <w:lang w:val="es-CO" w:eastAsia="en-US"/>
               </w:rPr>
               <w:t>Henry Puentes González</w:t>
             </w:r>
@@ -1139,16 +1216,23 @@
             <w:pPr>
               <w:rPr>
                 <w:szCs w:val="20"/>
-                <w:lang w:val="es-AR" w:eastAsia="en-US"/>
+                <w:lang w:val="es-CO" w:eastAsia="en-US"/>
               </w:rPr>
             </w:pPr>
             <w:r>
               <w:rPr>
                 <w:szCs w:val="20"/>
-                <w:lang w:val="es-AR" w:eastAsia="en-US"/>
-              </w:rPr>
-              <w:t>Desarrollador Full Stack</w:t>
+                <w:lang w:val="es-CO" w:eastAsia="en-US"/>
+              </w:rPr>
+              <w:t>Desarrollador Full</w:t>
             </w:r>
+            <w:r>
+              <w:rPr>
+                <w:szCs w:val="20"/>
+                <w:lang w:val="es-CO" w:eastAsia="en-US"/>
+              </w:rPr>
+              <w:t>Stack</w:t>
+            </w:r>
           </w:p>
         </w:tc>
         <w:tc>
@@ -1161,13 +1245,13 @@
             <w:pPr>
               <w:rPr>
                 <w:szCs w:val="20"/>
-                <w:lang w:val="es-AR" w:eastAsia="en-US"/>
+                <w:lang w:val="es-CO" w:eastAsia="en-US"/>
               </w:rPr>
             </w:pPr>
             <w:r>
               <w:rPr>
                 <w:szCs w:val="20"/>
-                <w:lang w:val="es-AR" w:eastAsia="en-US"/>
+                <w:lang w:val="es-CO" w:eastAsia="en-US"/>
               </w:rPr>
               <w:t>25%</w:t>
             </w:r>
@@ -1185,13 +1269,13 @@
             <w:pPr>
               <w:rPr>
                 <w:szCs w:val="20"/>
-                <w:lang w:val="es-AR" w:eastAsia="en-US"/>
+                <w:lang w:val="es-CO" w:eastAsia="en-US"/>
               </w:rPr>
             </w:pPr>
             <w:r>
               <w:rPr>
                 <w:szCs w:val="20"/>
-                <w:lang w:val="es-AR" w:eastAsia="en-US"/>
+                <w:lang w:val="es-CO" w:eastAsia="en-US"/>
               </w:rPr>
               <w:t>Henry Puentes González</w:t>
             </w:r>
@@ -1207,13 +1291,13 @@
             <w:pPr>
               <w:rPr>
                 <w:szCs w:val="20"/>
-                <w:lang w:val="es-AR" w:eastAsia="en-US"/>
+                <w:lang w:val="es-CO" w:eastAsia="en-US"/>
               </w:rPr>
             </w:pPr>
             <w:r>
               <w:rPr>
                 <w:szCs w:val="20"/>
-                <w:lang w:val="es-AR" w:eastAsia="en-US"/>
+                <w:lang w:val="es-CO" w:eastAsia="en-US"/>
               </w:rPr>
               <w:t>Gerente de Proyecto</w:t>
             </w:r>
@@ -1229,13 +1313,13 @@
             <w:pPr>
               <w:rPr>
                 <w:szCs w:val="20"/>
-                <w:lang w:val="es-AR" w:eastAsia="en-US"/>
+                <w:lang w:val="es-CO" w:eastAsia="en-US"/>
               </w:rPr>
             </w:pPr>
             <w:r>
               <w:rPr>
                 <w:szCs w:val="20"/>
-                <w:lang w:val="es-AR" w:eastAsia="en-US"/>
+                <w:lang w:val="es-CO" w:eastAsia="en-US"/>
               </w:rPr>
               <w:t>25%</w:t>
             </w:r>
@@ -1253,7 +1337,7 @@
             <w:pPr>
               <w:rPr>
                 <w:szCs w:val="20"/>
-                <w:lang w:val="es-AR" w:eastAsia="en-US"/>
+                <w:lang w:val="es-CO" w:eastAsia="en-US"/>
               </w:rPr>
             </w:pPr>
           </w:p>
@@ -1268,7 +1352,7 @@
             <w:pPr>
               <w:rPr>
                 <w:szCs w:val="20"/>
-                <w:lang w:val="es-AR" w:eastAsia="en-US"/>
+                <w:lang w:val="es-CO" w:eastAsia="en-US"/>
               </w:rPr>
             </w:pPr>
           </w:p>
@@ -1283,7 +1367,7 @@
             <w:pPr>
               <w:rPr>
                 <w:szCs w:val="20"/>
-                <w:lang w:val="es-AR" w:eastAsia="en-US"/>
+                <w:lang w:val="es-CO" w:eastAsia="en-US"/>
               </w:rPr>
             </w:pPr>
           </w:p>
@@ -1299,7 +1383,7 @@
           <w:p>
             <w:pPr>
               <w:rPr>
-                <w:lang w:eastAsia="en-US"/>
+                <w:lang w:val="es-CO" w:eastAsia="en-US"/>
               </w:rPr>
             </w:pPr>
           </w:p>
@@ -1313,7 +1397,7 @@
           <w:p>
             <w:pPr>
               <w:rPr>
-                <w:lang w:eastAsia="en-US"/>
+                <w:lang w:val="es-CO" w:eastAsia="en-US"/>
               </w:rPr>
             </w:pPr>
           </w:p>
@@ -1327,7 +1411,7 @@
           <w:p>
             <w:pPr>
               <w:rPr>
-                <w:lang w:eastAsia="en-US"/>
+                <w:lang w:val="es-CO" w:eastAsia="en-US"/>
               </w:rPr>
             </w:pPr>
           </w:p>
@@ -1338,7 +1422,7 @@
       <w:pPr>
         <w:jc w:val="both"/>
         <w:rPr>
-          <w:lang w:eastAsia="en-US"/>
+          <w:lang w:val="es-CO" w:eastAsia="en-US"/>
         </w:rPr>
       </w:pPr>
     </w:p>
@@ -1346,7 +1430,7 @@
       <w:pPr>
         <w:jc w:val="both"/>
         <w:rPr>
-          <w:lang w:eastAsia="en-US"/>
+          <w:lang w:val="es-CO" w:eastAsia="en-US"/>
         </w:rPr>
       </w:pPr>
     </w:p>
@@ -1354,12 +1438,12 @@
       <w:pPr>
         <w:pStyle w:val="Ttulo3"/>
         <w:rPr>
-          <w:lang w:val="es-ES"/>
-        </w:rPr>
-      </w:pPr>
-      <w:r>
-        <w:rPr>
-          <w:lang w:val="es-ES"/>
+          <w:lang w:val="es-CO"/>
+        </w:rPr>
+      </w:pPr>
+      <w:r>
+        <w:rPr>
+          <w:lang w:val="es-CO"/>
         </w:rPr>
         <w:t>Equipo de trabajo del Cliente</w:t>
       </w:r>
@@ -1367,7 +1451,7 @@
     <w:p>
       <w:pPr>
         <w:rPr>
-          <w:lang w:val="es-AR" w:eastAsia="en-US"/>
+          <w:lang w:val="es-CO" w:eastAsia="en-US"/>
         </w:rPr>
       </w:pPr>
     </w:p>
@@ -1403,7 +1487,7 @@
                 <w:bCs/>
                 <w:caps/>
                 <w:szCs w:val="20"/>
-                <w:lang w:val="es-AR" w:eastAsia="en-US"/>
+                <w:lang w:val="es-CO" w:eastAsia="en-US"/>
               </w:rPr>
             </w:pPr>
             <w:r>
@@ -1412,7 +1496,7 @@
                 <w:bCs/>
                 <w:caps/>
                 <w:szCs w:val="20"/>
-                <w:lang w:val="es-AR" w:eastAsia="en-US"/>
+                <w:lang w:val="es-CO" w:eastAsia="en-US"/>
               </w:rPr>
               <w:t>Nombre y  Apellido</w:t>
             </w:r>
@@ -1432,7 +1516,7 @@
                 <w:bCs/>
                 <w:caps/>
                 <w:szCs w:val="20"/>
-                <w:lang w:val="es-AR" w:eastAsia="en-US"/>
+                <w:lang w:val="es-CO" w:eastAsia="en-US"/>
               </w:rPr>
             </w:pPr>
             <w:r>
@@ -1441,7 +1525,7 @@
                 <w:bCs/>
                 <w:caps/>
                 <w:szCs w:val="20"/>
-                <w:lang w:val="es-AR" w:eastAsia="en-US"/>
+                <w:lang w:val="es-CO" w:eastAsia="en-US"/>
               </w:rPr>
               <w:t>Rol</w:t>
             </w:r>
@@ -1459,16 +1543,23 @@
             <w:pPr>
               <w:rPr>
                 <w:szCs w:val="20"/>
-                <w:lang w:val="es-AR" w:eastAsia="en-US"/>
+                <w:lang w:val="es-CO" w:eastAsia="en-US"/>
               </w:rPr>
             </w:pPr>
             <w:r>
               <w:rPr>
                 <w:szCs w:val="20"/>
-                <w:lang w:val="es-AR" w:eastAsia="en-US"/>
-              </w:rPr>
-              <w:t>Maira Alejandra Jimenez</w:t>
+                <w:lang w:val="es-CO" w:eastAsia="en-US"/>
+              </w:rPr>
+              <w:t xml:space="preserve">Maira Alejandra </w:t>
             </w:r>
+            <w:r>
+              <w:rPr>
+                <w:szCs w:val="20"/>
+                <w:lang w:val="es-CO" w:eastAsia="en-US"/>
+              </w:rPr>
+              <w:t>Jiménez</w:t>
+            </w:r>
           </w:p>
         </w:tc>
         <w:tc>
@@ -1481,13 +1572,13 @@
             <w:pPr>
               <w:rPr>
                 <w:szCs w:val="20"/>
-                <w:lang w:val="es-AR" w:eastAsia="en-US"/>
+                <w:lang w:val="es-CO" w:eastAsia="en-US"/>
               </w:rPr>
             </w:pPr>
             <w:r>
               <w:rPr>
                 <w:szCs w:val="20"/>
-                <w:lang w:val="es-AR" w:eastAsia="en-US"/>
+                <w:lang w:val="es-CO" w:eastAsia="en-US"/>
               </w:rPr>
               <w:t>Cliente</w:t>
             </w:r>
@@ -1505,7 +1596,7 @@
             <w:pPr>
               <w:rPr>
                 <w:szCs w:val="20"/>
-                <w:lang w:val="es-AR" w:eastAsia="en-US"/>
+                <w:lang w:val="es-CO" w:eastAsia="en-US"/>
               </w:rPr>
             </w:pPr>
           </w:p>
@@ -1520,7 +1611,7 @@
             <w:pPr>
               <w:rPr>
                 <w:szCs w:val="20"/>
-                <w:lang w:val="es-AR" w:eastAsia="en-US"/>
+                <w:lang w:val="es-CO" w:eastAsia="en-US"/>
               </w:rPr>
             </w:pPr>
           </w:p>
@@ -1537,7 +1628,7 @@
             <w:pPr>
               <w:rPr>
                 <w:szCs w:val="20"/>
-                <w:lang w:val="es-AR" w:eastAsia="en-US"/>
+                <w:lang w:val="es-CO" w:eastAsia="en-US"/>
               </w:rPr>
             </w:pPr>
           </w:p>
@@ -1552,7 +1643,7 @@
             <w:pPr>
               <w:rPr>
                 <w:szCs w:val="20"/>
-                <w:lang w:val="es-AR" w:eastAsia="en-US"/>
+                <w:lang w:val="es-CO" w:eastAsia="en-US"/>
               </w:rPr>
             </w:pPr>
           </w:p>
@@ -1568,7 +1659,7 @@
           <w:p>
             <w:pPr>
               <w:rPr>
-                <w:lang w:eastAsia="en-US"/>
+                <w:lang w:val="es-CO" w:eastAsia="en-US"/>
               </w:rPr>
             </w:pPr>
           </w:p>
@@ -1582,7 +1673,7 @@
           <w:p>
             <w:pPr>
               <w:rPr>
-                <w:lang w:eastAsia="en-US"/>
+                <w:lang w:val="es-CO" w:eastAsia="en-US"/>
               </w:rPr>
             </w:pPr>
           </w:p>
@@ -1593,7 +1684,7 @@
       <w:pPr>
         <w:jc w:val="both"/>
         <w:rPr>
-          <w:lang w:eastAsia="en-US"/>
+          <w:lang w:val="es-CO" w:eastAsia="en-US"/>
         </w:rPr>
       </w:pPr>
     </w:p>
@@ -1601,7 +1692,7 @@
       <w:pPr>
         <w:jc w:val="both"/>
         <w:rPr>
-          <w:lang w:eastAsia="en-US"/>
+          <w:lang w:val="es-CO" w:eastAsia="en-US"/>
         </w:rPr>
       </w:pPr>
     </w:p>
@@ -1611,28 +1702,34 @@
         <w:ind w:left="180" w:hanging="180"/>
         <w:jc w:val="both"/>
         <w:rPr>
-          <w:lang w:val="es-ES"/>
-        </w:rPr>
-      </w:pPr>
+          <w:lang w:val="es-CO"/>
+        </w:rPr>
+      </w:pPr>
+      <w:bookmarkStart w:id="5" w:name="_Toc171155841"/>
       <w:bookmarkStart w:id="6" w:name="_Toc47953926"/>
       <w:bookmarkStart w:id="7" w:name="_Toc162848837"/>
       <w:bookmarkStart w:id="8" w:name="_Toc163005110"/>
-      <w:bookmarkStart w:id="9" w:name="_Toc171155841"/>
+      <w:bookmarkEnd w:id="0"/>
       <w:bookmarkEnd w:id="1"/>
-      <w:bookmarkEnd w:id="2"/>
-      <w:r>
-        <w:rPr>
-          <w:lang w:val="es-ES"/>
+      <w:r>
+        <w:rPr>
+          <w:lang w:val="es-CO"/>
         </w:rPr>
         <w:t>Tareas del proyecto</w:t>
       </w:r>
-      <w:bookmarkEnd w:id="9"/>
+      <w:bookmarkEnd w:id="5"/>
     </w:p>
     <w:p>
       <w:pPr>
         <w:jc w:val="both"/>
-      </w:pPr>
-      <w:r>
+        <w:rPr>
+          <w:lang w:val="es-CO"/>
+        </w:rPr>
+      </w:pPr>
+      <w:r>
+        <w:rPr>
+          <w:lang w:val="es-CO"/>
+        </w:rPr>
         <w:t xml:space="preserve">En esta sección se describen las tareas que deben ser llevadas a cabo durante la ejecución del proyecto. </w:t>
       </w:r>
     </w:p>
@@ -1645,6 +1742,7 @@
         </w:numPr>
         <w:rPr>
           <w:sz w:val="20"/>
+          <w:lang w:val="es-CO"/>
         </w:rPr>
       </w:pPr>
     </w:p>
@@ -1657,18 +1755,21 @@
         </w:numPr>
         <w:rPr>
           <w:sz w:val="20"/>
+          <w:lang w:val="es-CO"/>
         </w:rPr>
       </w:pPr>
       <w:r>
         <w:rPr>
           <w:b/>
           <w:sz w:val="20"/>
+          <w:lang w:val="es-CO"/>
         </w:rPr>
         <w:t>Definición de Alcance:</w:t>
       </w:r>
       <w:r>
         <w:rPr>
           <w:sz w:val="20"/>
+          <w:lang w:val="es-CO"/>
         </w:rPr>
         <w:t xml:space="preserve"> esta tarea consiste en analizar la propuesta comercial, relevamiento de sistemas semejantes, definición y validación de alcance. </w:t>
       </w:r>
@@ -1682,6 +1783,7 @@
         </w:numPr>
         <w:rPr>
           <w:sz w:val="20"/>
+          <w:lang w:val="es-CO"/>
         </w:rPr>
       </w:pPr>
     </w:p>
@@ -1694,20 +1796,37 @@
         </w:numPr>
         <w:rPr>
           <w:sz w:val="20"/>
+          <w:lang w:val="es-CO"/>
         </w:rPr>
       </w:pPr>
       <w:r>
         <w:rPr>
           <w:b/>
           <w:sz w:val="20"/>
+          <w:lang w:val="es-CO"/>
         </w:rPr>
         <w:t>Definición de Proyecto:</w:t>
       </w:r>
       <w:r>
         <w:rPr>
           <w:sz w:val="20"/>
-        </w:rPr>
-        <w:t xml:space="preserve"> esta tarea consiste en crear el cronograma preeliminar y el plan de proyecto.</w:t>
+          <w:lang w:val="es-CO"/>
+        </w:rPr>
+        <w:t xml:space="preserve"> esta tarea consiste en crear el cronograma </w:t>
+      </w:r>
+      <w:r>
+        <w:rPr>
+          <w:sz w:val="20"/>
+          <w:lang w:val="es-CO"/>
+        </w:rPr>
+        <w:t>preliminar</w:t>
+      </w:r>
+      <w:r>
+        <w:rPr>
+          <w:sz w:val="20"/>
+          <w:lang w:val="es-CO"/>
+        </w:rPr>
+        <w:t xml:space="preserve"> y el plan de proyecto.</w:t>
       </w:r>
     </w:p>
     <w:p>
@@ -1719,6 +1838,7 @@
         </w:numPr>
         <w:rPr>
           <w:sz w:val="20"/>
+          <w:lang w:val="es-CO"/>
         </w:rPr>
       </w:pPr>
     </w:p>
@@ -1731,25 +1851,21 @@
         </w:numPr>
         <w:rPr>
           <w:sz w:val="20"/>
+          <w:lang w:val="es-CO"/>
         </w:rPr>
       </w:pPr>
       <w:r>
         <w:rPr>
           <w:b/>
           <w:sz w:val="20"/>
-        </w:rPr>
-        <w:t>Especificación de funcionalidades</w:t>
-      </w:r>
-      <w:r>
-        <w:rPr>
-          <w:b/>
-          <w:sz w:val="20"/>
-        </w:rPr>
-        <w:t>:</w:t>
-      </w:r>
-      <w:r>
-        <w:rPr>
-          <w:sz w:val="20"/>
+          <w:lang w:val="es-CO"/>
+        </w:rPr>
+        <w:t>Especificación de funcionalidades:</w:t>
+      </w:r>
+      <w:r>
+        <w:rPr>
+          <w:sz w:val="20"/>
+          <w:lang w:val="es-CO"/>
         </w:rPr>
         <w:t xml:space="preserve"> esta tarea consiste en generar la documentación funcional para que se construya la aplicación en base a la misma.</w:t>
       </w:r>
@@ -1763,6 +1879,7 @@
         </w:numPr>
         <w:rPr>
           <w:sz w:val="20"/>
+          <w:lang w:val="es-CO"/>
         </w:rPr>
       </w:pPr>
     </w:p>
@@ -1775,12 +1892,14 @@
         </w:numPr>
         <w:rPr>
           <w:sz w:val="20"/>
+          <w:lang w:val="es-CO"/>
         </w:rPr>
       </w:pPr>
       <w:r>
         <w:rPr>
           <w:b/>
           <w:sz w:val="20"/>
+          <w:lang w:val="es-CO"/>
         </w:rPr>
         <w:lastRenderedPageBreak/>
         <w:t>Generación de entornos:</w:t>
@@ -1788,6 +1907,7 @@
       <w:r>
         <w:rPr>
           <w:sz w:val="20"/>
+          <w:lang w:val="es-CO"/>
         </w:rPr>
         <w:t xml:space="preserve"> esta tarea consiste en la generación de los diferentes entornos en los que se trabajara con la aplicación (desarrollo, test, preproducción y producción)</w:t>
       </w:r>
@@ -1801,6 +1921,7 @@
         </w:numPr>
         <w:rPr>
           <w:sz w:val="20"/>
+          <w:lang w:val="es-CO"/>
         </w:rPr>
       </w:pPr>
     </w:p>
@@ -1813,18 +1934,21 @@
         </w:numPr>
         <w:rPr>
           <w:sz w:val="20"/>
+          <w:lang w:val="es-CO"/>
         </w:rPr>
       </w:pPr>
       <w:r>
         <w:rPr>
           <w:b/>
           <w:sz w:val="20"/>
+          <w:lang w:val="es-CO"/>
         </w:rPr>
         <w:t>Definición de arquitectura y construcción de la aplicación:</w:t>
       </w:r>
       <w:r>
         <w:rPr>
           <w:sz w:val="20"/>
+          <w:lang w:val="es-CO"/>
         </w:rPr>
         <w:t xml:space="preserve"> consiste en todas las tareas de construcción de la aplicación, desde el diseño, el desarrollo hasta el testing unitario de la aplicación por parte de los desarrolladores.</w:t>
       </w:r>
@@ -1834,6 +1958,7 @@
         <w:pStyle w:val="Prrafodelista"/>
         <w:rPr>
           <w:b/>
+          <w:lang w:val="es-CO"/>
         </w:rPr>
       </w:pPr>
     </w:p>
@@ -1847,27 +1972,52 @@
         <w:rPr>
           <w:b/>
           <w:sz w:val="20"/>
+          <w:lang w:val="es-CO"/>
         </w:rPr>
       </w:pPr>
       <w:r>
         <w:rPr>
           <w:b/>
           <w:sz w:val="20"/>
+          <w:lang w:val="es-CO"/>
         </w:rPr>
         <w:t>Pruebas Unitarias</w:t>
       </w:r>
       <w:r>
         <w:rPr>
           <w:sz w:val="20"/>
+          <w:lang w:val="es-CO"/>
         </w:rPr>
         <w:t xml:space="preserve">: </w:t>
       </w:r>
     </w:p>
     <w:p>
       <w:pPr>
+        <w:pStyle w:val="Textoindependiente2"/>
+        <w:numPr>
+          <w:ilvl w:val="0"/>
+          <w:numId w:val="0"/>
+        </w:numPr>
+        <w:ind w:left="708"/>
+        <w:rPr>
+          <w:sz w:val="20"/>
+          <w:lang w:val="es-CO"/>
+        </w:rPr>
+      </w:pPr>
+      <w:r>
+        <w:rPr>
+          <w:sz w:val="20"/>
+          <w:lang w:val="es-CO"/>
+        </w:rPr>
+        <w:t>Todas las tareas orientadas a mostrar la calidad del desarrollo realizado, se realizan pruebas de cada módulo y funcionalidad.</w:t>
+      </w:r>
+    </w:p>
+    <w:p>
+      <w:pPr>
         <w:pStyle w:val="Prrafodelista"/>
         <w:rPr>
           <w:b/>
+          <w:lang w:val="es-CO"/>
         </w:rPr>
       </w:pPr>
     </w:p>
@@ -1880,27 +2030,51 @@
         </w:numPr>
         <w:rPr>
           <w:sz w:val="20"/>
+          <w:lang w:val="es-CO"/>
         </w:rPr>
       </w:pPr>
       <w:r>
         <w:rPr>
           <w:b/>
           <w:sz w:val="20"/>
+          <w:lang w:val="es-CO"/>
         </w:rPr>
         <w:t>Pruebas Funcionales</w:t>
       </w:r>
       <w:r>
         <w:rPr>
           <w:sz w:val="20"/>
+          <w:lang w:val="es-CO"/>
         </w:rPr>
         <w:t xml:space="preserve">: </w:t>
       </w:r>
     </w:p>
     <w:p>
       <w:pPr>
-        <w:pStyle w:val="Prrafodelista"/>
+        <w:pStyle w:val="Textoindependiente2"/>
+        <w:numPr>
+          <w:ilvl w:val="0"/>
+          <w:numId w:val="0"/>
+        </w:numPr>
+        <w:ind w:left="708"/>
+        <w:rPr>
+          <w:sz w:val="20"/>
+          <w:lang w:val="es-CO"/>
+        </w:rPr>
+      </w:pPr>
+      <w:r>
+        <w:rPr>
+          <w:sz w:val="20"/>
+          <w:lang w:val="es-CO"/>
+        </w:rPr>
+        <w:t>Pruebas realizadas con el usuario, sobre la página.</w:t>
+      </w:r>
+    </w:p>
+    <w:p>
+      <w:pPr>
         <w:rPr>
           <w:b/>
+          <w:lang w:val="es-CO"/>
         </w:rPr>
       </w:pPr>
     </w:p>
@@ -1914,89 +2088,24 @@
         <w:rPr>
           <w:b/>
           <w:sz w:val="20"/>
+          <w:lang w:val="es-CO"/>
         </w:rPr>
       </w:pPr>
       <w:r>
         <w:rPr>
           <w:b/>
           <w:sz w:val="20"/>
-        </w:rPr>
-        <w:t>Pruebas de Carga (Stress Test)</w:t>
-      </w:r>
-      <w:r>
-        <w:rPr>
-          <w:sz w:val="20"/>
+          <w:lang w:val="es-CO"/>
+        </w:rPr>
+        <w:t>Implementación (Deploy)</w:t>
+      </w:r>
+      <w:r>
+        <w:rPr>
+          <w:sz w:val="20"/>
+          <w:lang w:val="es-CO"/>
         </w:rPr>
         <w:t xml:space="preserve">: </w:t>
       </w:r>
-    </w:p>
-    <w:p>
-      <w:pPr>
-        <w:pStyle w:val="Prrafodelista"/>
-        <w:rPr>
-          <w:b/>
-        </w:rPr>
-      </w:pPr>
-    </w:p>
-    <w:p>
-      <w:pPr>
-        <w:pStyle w:val="Textoindependiente2"/>
-        <w:numPr>
-          <w:ilvl w:val="0"/>
-          <w:numId w:val="14"/>
-        </w:numPr>
-        <w:rPr>
-          <w:b/>
-          <w:sz w:val="20"/>
-        </w:rPr>
-      </w:pPr>
-      <w:r>
-        <w:rPr>
-          <w:b/>
-          <w:sz w:val="20"/>
-        </w:rPr>
-        <w:t>Implementación (Deploy)</w:t>
-      </w:r>
-      <w:r>
-        <w:rPr>
-          <w:sz w:val="20"/>
-        </w:rPr>
-        <w:t xml:space="preserve">: </w:t>
-      </w:r>
-    </w:p>
-    <w:p>
-      <w:pPr>
-        <w:jc w:val="both"/>
-        <w:rPr>
-          <w:b/>
-          <w:szCs w:val="20"/>
-          <w:lang w:val="es-AR" w:eastAsia="en-US"/>
-        </w:rPr>
-      </w:pPr>
-    </w:p>
-    <w:p>
-      <w:pPr>
-        <w:pStyle w:val="Ttulo1"/>
-        <w:ind w:left="180" w:hanging="180"/>
-        <w:jc w:val="both"/>
-        <w:rPr>
-          <w:lang w:val="es-ES"/>
-        </w:rPr>
-      </w:pPr>
-      <w:bookmarkStart w:id="10" w:name="_Toc171155842"/>
-      <w:r>
-        <w:rPr>
-          <w:lang w:val="es-ES"/>
-        </w:rPr>
-        <w:t>Estimació</w:t>
-      </w:r>
-      <w:r>
-        <w:rPr>
-          <w:lang w:val="es-ES"/>
-        </w:rPr>
-        <w:t>n de tiempos del proyecto</w:t>
-      </w:r>
-      <w:bookmarkEnd w:id="10"/>
     </w:p>
     <w:p>
       <w:pPr>
@@ -2005,10 +2114,68 @@
           <w:ilvl w:val="0"/>
           <w:numId w:val="0"/>
         </w:numPr>
-        <w:rPr>
-          <w:sz w:val="20"/>
-        </w:rPr>
-      </w:pPr>
+        <w:ind w:left="708"/>
+        <w:rPr>
+          <w:b/>
+          <w:sz w:val="20"/>
+          <w:lang w:val="es-CO"/>
+        </w:rPr>
+      </w:pPr>
+      <w:r>
+        <w:rPr>
+          <w:sz w:val="20"/>
+          <w:lang w:val="es-CO"/>
+        </w:rPr>
+        <w:t xml:space="preserve">Se realiza deploy </w:t>
+      </w:r>
+      <w:r>
+        <w:rPr>
+          <w:sz w:val="20"/>
+          <w:lang w:val="es-CO"/>
+        </w:rPr>
+        <w:t xml:space="preserve">condominio y hosting </w:t>
+      </w:r>
+      <w:r>
+        <w:rPr>
+          <w:sz w:val="20"/>
+          <w:lang w:val="es-CO"/>
+        </w:rPr>
+        <w:t>free: pythonanywhere.com, mientras se adquiere el hosting y el dominio.</w:t>
+      </w:r>
+    </w:p>
+    <w:p>
+      <w:pPr>
+        <w:jc w:val="both"/>
+        <w:rPr>
+          <w:b/>
+          <w:szCs w:val="20"/>
+          <w:lang w:val="es-CO" w:eastAsia="en-US"/>
+        </w:rPr>
+      </w:pPr>
+    </w:p>
+    <w:p>
+      <w:pPr>
+        <w:pStyle w:val="Ttulo1"/>
+        <w:ind w:left="180" w:hanging="180"/>
+        <w:jc w:val="both"/>
+        <w:rPr>
+          <w:lang w:val="es-CO"/>
+        </w:rPr>
+      </w:pPr>
+      <w:bookmarkStart w:id="9" w:name="_Toc171155842"/>
+      <w:r>
+        <w:rPr>
+          <w:lang w:val="es-CO"/>
+        </w:rPr>
+        <w:t>Estimació</w:t>
+      </w:r>
+      <w:r>
+        <w:rPr>
+          <w:lang w:val="es-CO"/>
+        </w:rPr>
+        <w:t>n de tiempos del proyecto</w:t>
+      </w:r>
+      <w:bookmarkEnd w:id="9"/>
     </w:p>
     <w:p>
       <w:pPr>
@@ -2019,56 +2186,9 @@
         </w:numPr>
         <w:rPr>
           <w:sz w:val="20"/>
-        </w:rPr>
-      </w:pPr>
-      <w:r>
-        <w:rPr>
-          <w:sz w:val="20"/>
-        </w:rPr>
-        <w:t>Ver</w:t>
-      </w:r>
-      <w:r>
-        <w:rPr>
-          <w:sz w:val="20"/>
-        </w:rPr>
-        <w:t xml:space="preserve"> </w:t>
-      </w:r>
-      <w:r>
-        <w:rPr>
-          <w:sz w:val="20"/>
-        </w:rPr>
-        <w:t>C</w:t>
-      </w:r>
-      <w:r>
-        <w:rPr>
-          <w:sz w:val="20"/>
-        </w:rPr>
-        <w:t>ronograma del proyecto</w:t>
-      </w:r>
-      <w:r>
-        <w:rPr>
-          <w:sz w:val="20"/>
-        </w:rPr>
-        <w:t xml:space="preserve"> adjunto</w:t>
-      </w:r>
-      <w:r>
-        <w:rPr>
-          <w:sz w:val="20"/>
-        </w:rPr>
-        <w:t>.</w:t>
-      </w:r>
-      <w:r>
-        <w:rPr>
-          <w:sz w:val="20"/>
-        </w:rPr>
-        <w:t xml:space="preserve">  </w:t>
-      </w:r>
-      <w:r>
-        <w:rPr>
-          <w:sz w:val="20"/>
-        </w:rPr>
-        <w:t xml:space="preserve"> </w:t>
-      </w:r>
+          <w:lang w:val="es-CO"/>
+        </w:rPr>
+      </w:pPr>
     </w:p>
     <w:p>
       <w:pPr>
@@ -2079,26 +2199,51 @@
         </w:numPr>
         <w:rPr>
           <w:sz w:val="20"/>
-        </w:rPr>
-      </w:pPr>
-    </w:p>
-    <w:p>
-      <w:pPr>
-        <w:pStyle w:val="Ttulo1"/>
-        <w:ind w:left="180" w:hanging="180"/>
-        <w:jc w:val="both"/>
-        <w:rPr>
-          <w:lang w:val="es-ES"/>
-        </w:rPr>
-      </w:pPr>
-      <w:bookmarkStart w:id="11" w:name="_Toc171155843"/>
-      <w:r>
-        <w:rPr>
-          <w:lang w:val="es-ES"/>
-        </w:rPr>
-        <w:t>Control de Entregables</w:t>
-      </w:r>
-      <w:bookmarkEnd w:id="11"/>
+          <w:lang w:val="es-CO"/>
+        </w:rPr>
+      </w:pPr>
+      <w:r>
+        <w:rPr>
+          <w:sz w:val="20"/>
+          <w:lang w:val="es-CO"/>
+        </w:rPr>
+        <w:t>Ver</w:t>
+      </w:r>
+      <w:r>
+        <w:rPr>
+          <w:sz w:val="20"/>
+          <w:lang w:val="es-CO"/>
+        </w:rPr>
+        <w:t xml:space="preserve"> </w:t>
+      </w:r>
+      <w:r>
+        <w:rPr>
+          <w:sz w:val="20"/>
+          <w:lang w:val="es-CO"/>
+        </w:rPr>
+        <w:t>C</w:t>
+      </w:r>
+      <w:r>
+        <w:rPr>
+          <w:sz w:val="20"/>
+          <w:lang w:val="es-CO"/>
+        </w:rPr>
+        <w:t>ronograma del proyecto</w:t>
+      </w:r>
+      <w:r>
+        <w:rPr>
+          <w:sz w:val="20"/>
+          <w:lang w:val="es-CO"/>
+        </w:rPr>
+        <w:t xml:space="preserve"> adjunto</w:t>
+      </w:r>
+      <w:r>
+        <w:rPr>
+          <w:sz w:val="20"/>
+          <w:lang w:val="es-CO"/>
+        </w:rPr>
+        <w:t>.</w:t>
+      </w:r>
     </w:p>
     <w:p>
       <w:pPr>
@@ -2109,8 +2254,27 @@
         </w:numPr>
         <w:rPr>
           <w:sz w:val="20"/>
-        </w:rPr>
-      </w:pPr>
+          <w:lang w:val="es-CO"/>
+        </w:rPr>
+      </w:pPr>
+    </w:p>
+    <w:p>
+      <w:pPr>
+        <w:pStyle w:val="Ttulo1"/>
+        <w:ind w:left="180" w:hanging="180"/>
+        <w:jc w:val="both"/>
+        <w:rPr>
+          <w:lang w:val="es-CO"/>
+        </w:rPr>
+      </w:pPr>
+      <w:bookmarkStart w:id="10" w:name="_Toc171155843"/>
+      <w:r>
+        <w:rPr>
+          <w:lang w:val="es-CO"/>
+        </w:rPr>
+        <w:t>Control de Entregables</w:t>
+      </w:r>
+      <w:bookmarkEnd w:id="10"/>
     </w:p>
     <w:p>
       <w:pPr>
@@ -2121,35 +2285,54 @@
         </w:numPr>
         <w:rPr>
           <w:sz w:val="20"/>
-        </w:rPr>
-      </w:pPr>
-      <w:r>
-        <w:rPr>
-          <w:sz w:val="20"/>
+          <w:lang w:val="es-CO"/>
+        </w:rPr>
+      </w:pPr>
+    </w:p>
+    <w:p>
+      <w:pPr>
+        <w:pStyle w:val="Textoindependiente2"/>
+        <w:numPr>
+          <w:ilvl w:val="0"/>
+          <w:numId w:val="0"/>
+        </w:numPr>
+        <w:rPr>
+          <w:sz w:val="20"/>
+          <w:lang w:val="es-CO"/>
+        </w:rPr>
+      </w:pPr>
+      <w:r>
+        <w:rPr>
+          <w:sz w:val="20"/>
+          <w:lang w:val="es-CO"/>
         </w:rPr>
         <w:t>En esta sección se realiza el control de los entregables</w:t>
       </w:r>
       <w:r>
         <w:rPr>
           <w:sz w:val="20"/>
+          <w:lang w:val="es-CO"/>
         </w:rPr>
         <w:t xml:space="preserve"> </w:t>
       </w:r>
       <w:r>
         <w:rPr>
           <w:sz w:val="20"/>
+          <w:lang w:val="es-CO"/>
         </w:rPr>
         <w:t>del proyecto</w:t>
       </w:r>
       <w:r>
         <w:rPr>
           <w:sz w:val="20"/>
+          <w:lang w:val="es-CO"/>
         </w:rPr>
         <w:t xml:space="preserve"> al Cliente</w:t>
       </w:r>
       <w:r>
         <w:rPr>
           <w:sz w:val="20"/>
+          <w:lang w:val="es-CO"/>
         </w:rPr>
         <w:t xml:space="preserve">. </w:t>
       </w:r>
@@ -2157,7 +2340,7 @@
     <w:p>
       <w:pPr>
         <w:rPr>
-          <w:lang w:val="es-AR" w:eastAsia="en-US"/>
+          <w:lang w:val="es-CO" w:eastAsia="en-US"/>
         </w:rPr>
       </w:pPr>
     </w:p>
@@ -2196,7 +2379,7 @@
                 <w:bCs/>
                 <w:caps/>
                 <w:szCs w:val="20"/>
-                <w:lang w:val="es-AR" w:eastAsia="en-US"/>
+                <w:lang w:val="es-CO" w:eastAsia="en-US"/>
               </w:rPr>
             </w:pPr>
             <w:r>
@@ -2205,7 +2388,7 @@
                 <w:bCs/>
                 <w:caps/>
                 <w:szCs w:val="20"/>
-                <w:lang w:val="es-AR" w:eastAsia="en-US"/>
+                <w:lang w:val="es-CO" w:eastAsia="en-US"/>
               </w:rPr>
               <w:t>Entregabl</w:t>
             </w:r>
@@ -2215,7 +2398,7 @@
                 <w:bCs/>
                 <w:caps/>
                 <w:szCs w:val="20"/>
-                <w:lang w:val="es-AR" w:eastAsia="en-US"/>
+                <w:lang w:val="es-CO" w:eastAsia="en-US"/>
               </w:rPr>
               <w:t>e Nro.</w:t>
             </w:r>
@@ -2235,7 +2418,7 @@
                 <w:bCs/>
                 <w:caps/>
                 <w:szCs w:val="20"/>
-                <w:lang w:val="es-AR" w:eastAsia="en-US"/>
+                <w:lang w:val="es-CO" w:eastAsia="en-US"/>
               </w:rPr>
             </w:pPr>
             <w:r>
@@ -2244,7 +2427,7 @@
                 <w:bCs/>
                 <w:caps/>
                 <w:szCs w:val="20"/>
-                <w:lang w:val="es-AR" w:eastAsia="en-US"/>
+                <w:lang w:val="es-CO" w:eastAsia="en-US"/>
               </w:rPr>
               <w:t>Descripción</w:t>
             </w:r>
@@ -2264,7 +2447,7 @@
                 <w:bCs/>
                 <w:caps/>
                 <w:szCs w:val="20"/>
-                <w:lang w:val="es-AR" w:eastAsia="en-US"/>
+                <w:lang w:val="es-CO" w:eastAsia="en-US"/>
               </w:rPr>
             </w:pPr>
             <w:r>
@@ -2273,7 +2456,7 @@
                 <w:bCs/>
                 <w:caps/>
                 <w:szCs w:val="20"/>
-                <w:lang w:val="es-AR" w:eastAsia="en-US"/>
+                <w:lang w:val="es-CO" w:eastAsia="en-US"/>
               </w:rPr>
               <w:t xml:space="preserve">Fecha </w:t>
             </w:r>
@@ -2283,7 +2466,7 @@
                 <w:bCs/>
                 <w:caps/>
                 <w:szCs w:val="20"/>
-                <w:lang w:val="es-AR" w:eastAsia="en-US"/>
+                <w:lang w:val="es-CO" w:eastAsia="en-US"/>
               </w:rPr>
               <w:t>P</w:t>
             </w:r>
@@ -2293,7 +2476,7 @@
                 <w:bCs/>
                 <w:caps/>
                 <w:szCs w:val="20"/>
-                <w:lang w:val="es-AR" w:eastAsia="en-US"/>
+                <w:lang w:val="es-CO" w:eastAsia="en-US"/>
               </w:rPr>
               <w:t>lanificada</w:t>
             </w:r>
@@ -2313,7 +2496,7 @@
                 <w:bCs/>
                 <w:caps/>
                 <w:szCs w:val="20"/>
-                <w:lang w:val="es-AR" w:eastAsia="en-US"/>
+                <w:lang w:val="es-CO" w:eastAsia="en-US"/>
               </w:rPr>
             </w:pPr>
             <w:r>
@@ -2322,7 +2505,7 @@
                 <w:bCs/>
                 <w:caps/>
                 <w:szCs w:val="20"/>
-                <w:lang w:val="es-AR" w:eastAsia="en-US"/>
+                <w:lang w:val="es-CO" w:eastAsia="en-US"/>
               </w:rPr>
               <w:t>Fecha</w:t>
             </w:r>
@@ -2335,7 +2518,7 @@
                 <w:bCs/>
                 <w:caps/>
                 <w:szCs w:val="20"/>
-                <w:lang w:val="es-AR" w:eastAsia="en-US"/>
+                <w:lang w:val="es-CO" w:eastAsia="en-US"/>
               </w:rPr>
             </w:pPr>
             <w:r>
@@ -2344,7 +2527,7 @@
                 <w:bCs/>
                 <w:caps/>
                 <w:szCs w:val="20"/>
-                <w:lang w:val="es-AR" w:eastAsia="en-US"/>
+                <w:lang w:val="es-CO" w:eastAsia="en-US"/>
               </w:rPr>
               <w:t>R</w:t>
             </w:r>
@@ -2354,7 +2537,7 @@
                 <w:bCs/>
                 <w:caps/>
                 <w:szCs w:val="20"/>
-                <w:lang w:val="es-AR" w:eastAsia="en-US"/>
+                <w:lang w:val="es-CO" w:eastAsia="en-US"/>
               </w:rPr>
               <w:t>eal</w:t>
             </w:r>
@@ -2374,7 +2557,7 @@
                 <w:bCs/>
                 <w:caps/>
                 <w:szCs w:val="20"/>
-                <w:lang w:val="es-AR" w:eastAsia="en-US"/>
+                <w:lang w:val="es-CO" w:eastAsia="en-US"/>
               </w:rPr>
             </w:pPr>
             <w:r>
@@ -2383,7 +2566,7 @@
                 <w:bCs/>
                 <w:caps/>
                 <w:szCs w:val="20"/>
-                <w:lang w:val="es-AR" w:eastAsia="en-US"/>
+                <w:lang w:val="es-CO" w:eastAsia="en-US"/>
               </w:rPr>
               <w:t>Desvío</w:t>
             </w:r>
@@ -2400,11 +2583,19 @@
           <w:p>
             <w:pPr>
               <w:pStyle w:val="Textoindependiente"/>
+              <w:jc w:val="center"/>
               <w:rPr>
                 <w:rFonts w:cs="Tahoma"/>
-                <w:lang w:eastAsia="en-US"/>
-              </w:rPr>
-            </w:pPr>
+                <w:lang w:val="es-CO" w:eastAsia="en-US"/>
+              </w:rPr>
+            </w:pPr>
+            <w:r>
+              <w:rPr>
+                <w:rFonts w:cs="Tahoma"/>
+                <w:lang w:val="es-CO" w:eastAsia="en-US"/>
+              </w:rPr>
+              <w:t>1</w:t>
+            </w:r>
           </w:p>
         </w:tc>
         <w:tc>
@@ -2416,11 +2607,19 @@
           <w:p>
             <w:pPr>
               <w:pStyle w:val="Textoindependiente"/>
+              <w:jc w:val="center"/>
               <w:rPr>
                 <w:rFonts w:cs="Tahoma"/>
-                <w:lang w:eastAsia="en-US"/>
-              </w:rPr>
-            </w:pPr>
+                <w:lang w:val="es-CO" w:eastAsia="en-US"/>
+              </w:rPr>
+            </w:pPr>
+            <w:r>
+              <w:rPr>
+                <w:rFonts w:cs="Tahoma"/>
+                <w:lang w:val="es-CO" w:eastAsia="en-US"/>
+              </w:rPr>
+              <w:t>Propuesta</w:t>
+            </w:r>
           </w:p>
         </w:tc>
         <w:tc>
@@ -2432,9 +2631,10 @@
           <w:p>
             <w:pPr>
               <w:pStyle w:val="Textoindependiente"/>
+              <w:jc w:val="center"/>
               <w:rPr>
                 <w:rFonts w:cs="Tahoma"/>
-                <w:lang w:eastAsia="en-US"/>
+                <w:lang w:val="es-CO" w:eastAsia="en-US"/>
               </w:rPr>
             </w:pPr>
           </w:p>
@@ -2448,9 +2648,10 @@
           <w:p>
             <w:pPr>
               <w:pStyle w:val="Textoindependiente"/>
+              <w:jc w:val="center"/>
               <w:rPr>
                 <w:rFonts w:cs="Tahoma"/>
-                <w:lang w:eastAsia="en-US"/>
+                <w:lang w:val="es-CO" w:eastAsia="en-US"/>
               </w:rPr>
             </w:pPr>
           </w:p>
@@ -2464,9 +2665,10 @@
           <w:p>
             <w:pPr>
               <w:pStyle w:val="Textoindependiente"/>
+              <w:jc w:val="center"/>
               <w:rPr>
                 <w:rFonts w:cs="Tahoma"/>
-                <w:lang w:eastAsia="en-US"/>
+                <w:lang w:val="es-CO" w:eastAsia="en-US"/>
               </w:rPr>
             </w:pPr>
           </w:p>
@@ -2484,7 +2686,7 @@
               <w:pStyle w:val="Textoindependiente"/>
               <w:rPr>
                 <w:rFonts w:cs="Tahoma"/>
-                <w:lang w:eastAsia="en-US"/>
+                <w:lang w:val="es-CO" w:eastAsia="en-US"/>
               </w:rPr>
             </w:pPr>
           </w:p>
@@ -2500,7 +2702,7 @@
               <w:pStyle w:val="Textoindependiente"/>
               <w:rPr>
                 <w:rFonts w:cs="Tahoma"/>
-                <w:lang w:eastAsia="en-US"/>
+                <w:lang w:val="es-CO" w:eastAsia="en-US"/>
               </w:rPr>
             </w:pPr>
           </w:p>
@@ -2516,7 +2718,7 @@
               <w:pStyle w:val="Textoindependiente"/>
               <w:rPr>
                 <w:rFonts w:cs="Tahoma"/>
-                <w:lang w:eastAsia="en-US"/>
+                <w:lang w:val="es-CO" w:eastAsia="en-US"/>
               </w:rPr>
             </w:pPr>
           </w:p>
@@ -2532,7 +2734,7 @@
               <w:pStyle w:val="Textoindependiente"/>
               <w:rPr>
                 <w:rFonts w:cs="Tahoma"/>
-                <w:lang w:eastAsia="en-US"/>
+                <w:lang w:val="es-CO" w:eastAsia="en-US"/>
               </w:rPr>
             </w:pPr>
           </w:p>
@@ -2548,7 +2750,7 @@
               <w:pStyle w:val="Textoindependiente"/>
               <w:rPr>
                 <w:rFonts w:cs="Tahoma"/>
-                <w:lang w:eastAsia="en-US"/>
+                <w:lang w:val="es-CO" w:eastAsia="en-US"/>
               </w:rPr>
             </w:pPr>
           </w:p>
@@ -2566,7 +2768,7 @@
               <w:pStyle w:val="Textoindependiente"/>
               <w:rPr>
                 <w:rFonts w:cs="Tahoma"/>
-                <w:lang w:eastAsia="en-US"/>
+                <w:lang w:val="es-CO" w:eastAsia="en-US"/>
               </w:rPr>
             </w:pPr>
           </w:p>
@@ -2582,7 +2784,7 @@
               <w:pStyle w:val="Textoindependiente"/>
               <w:rPr>
                 <w:rFonts w:cs="Tahoma"/>
-                <w:lang w:eastAsia="en-US"/>
+                <w:lang w:val="es-CO" w:eastAsia="en-US"/>
               </w:rPr>
             </w:pPr>
           </w:p>
@@ -2598,7 +2800,7 @@
               <w:pStyle w:val="Textoindependiente"/>
               <w:rPr>
                 <w:rFonts w:cs="Tahoma"/>
-                <w:lang w:eastAsia="en-US"/>
+                <w:lang w:val="es-CO" w:eastAsia="en-US"/>
               </w:rPr>
             </w:pPr>
           </w:p>
@@ -2614,7 +2816,7 @@
               <w:pStyle w:val="Textoindependiente"/>
               <w:rPr>
                 <w:rFonts w:cs="Tahoma"/>
-                <w:lang w:eastAsia="en-US"/>
+                <w:lang w:val="es-CO" w:eastAsia="en-US"/>
               </w:rPr>
             </w:pPr>
           </w:p>
@@ -2630,7 +2832,7 @@
               <w:pStyle w:val="Textoindependiente"/>
               <w:rPr>
                 <w:rFonts w:cs="Tahoma"/>
-                <w:lang w:eastAsia="en-US"/>
+                <w:lang w:val="es-CO" w:eastAsia="en-US"/>
               </w:rPr>
             </w:pPr>
           </w:p>
@@ -2648,7 +2850,7 @@
               <w:pStyle w:val="Textoindependiente"/>
               <w:rPr>
                 <w:rFonts w:cs="Tahoma"/>
-                <w:lang w:eastAsia="en-US"/>
+                <w:lang w:val="es-CO" w:eastAsia="en-US"/>
               </w:rPr>
             </w:pPr>
           </w:p>
@@ -2664,7 +2866,7 @@
               <w:pStyle w:val="Textoindependiente"/>
               <w:rPr>
                 <w:rFonts w:cs="Tahoma"/>
-                <w:lang w:eastAsia="en-US"/>
+                <w:lang w:val="es-CO" w:eastAsia="en-US"/>
               </w:rPr>
             </w:pPr>
           </w:p>
@@ -2680,7 +2882,7 @@
               <w:pStyle w:val="Textoindependiente"/>
               <w:rPr>
                 <w:rFonts w:cs="Tahoma"/>
-                <w:lang w:eastAsia="en-US"/>
+                <w:lang w:val="es-CO" w:eastAsia="en-US"/>
               </w:rPr>
             </w:pPr>
           </w:p>
@@ -2696,7 +2898,7 @@
               <w:pStyle w:val="Textoindependiente"/>
               <w:rPr>
                 <w:rFonts w:cs="Tahoma"/>
-                <w:lang w:eastAsia="en-US"/>
+                <w:lang w:val="es-CO" w:eastAsia="en-US"/>
               </w:rPr>
             </w:pPr>
           </w:p>
@@ -2712,7 +2914,7 @@
               <w:pStyle w:val="Textoindependiente"/>
               <w:rPr>
                 <w:rFonts w:cs="Tahoma"/>
-                <w:lang w:eastAsia="en-US"/>
+                <w:lang w:val="es-CO" w:eastAsia="en-US"/>
               </w:rPr>
             </w:pPr>
           </w:p>
@@ -2730,7 +2932,7 @@
               <w:pStyle w:val="Textoindependiente"/>
               <w:rPr>
                 <w:rFonts w:cs="Tahoma"/>
-                <w:lang w:eastAsia="en-US"/>
+                <w:lang w:val="es-CO" w:eastAsia="en-US"/>
               </w:rPr>
             </w:pPr>
           </w:p>
@@ -2746,7 +2948,7 @@
               <w:pStyle w:val="Textoindependiente"/>
               <w:rPr>
                 <w:rFonts w:cs="Tahoma"/>
-                <w:lang w:eastAsia="en-US"/>
+                <w:lang w:val="es-CO" w:eastAsia="en-US"/>
               </w:rPr>
             </w:pPr>
           </w:p>
@@ -2762,7 +2964,7 @@
               <w:pStyle w:val="Textoindependiente"/>
               <w:rPr>
                 <w:rFonts w:cs="Tahoma"/>
-                <w:lang w:eastAsia="en-US"/>
+                <w:lang w:val="es-CO" w:eastAsia="en-US"/>
               </w:rPr>
             </w:pPr>
           </w:p>
@@ -2778,7 +2980,7 @@
               <w:pStyle w:val="Textoindependiente"/>
               <w:rPr>
                 <w:rFonts w:cs="Tahoma"/>
-                <w:lang w:eastAsia="en-US"/>
+                <w:lang w:val="es-CO" w:eastAsia="en-US"/>
               </w:rPr>
             </w:pPr>
           </w:p>
@@ -2794,7 +2996,7 @@
               <w:pStyle w:val="Textoindependiente"/>
               <w:rPr>
                 <w:rFonts w:cs="Tahoma"/>
-                <w:lang w:eastAsia="en-US"/>
+                <w:lang w:val="es-CO" w:eastAsia="en-US"/>
               </w:rPr>
             </w:pPr>
           </w:p>
@@ -2804,15 +3006,15 @@
     <w:p>
       <w:pPr>
         <w:rPr>
-          <w:lang w:eastAsia="en-US"/>
-        </w:rPr>
-      </w:pPr>
-      <w:bookmarkStart w:id="12" w:name="_Toc171155846"/>
-    </w:p>
-    <w:p>
-      <w:pPr>
-        <w:rPr>
-          <w:lang w:eastAsia="en-US"/>
+          <w:lang w:val="es-CO" w:eastAsia="en-US"/>
+        </w:rPr>
+      </w:pPr>
+      <w:bookmarkStart w:id="11" w:name="_Toc171155846"/>
+    </w:p>
+    <w:p>
+      <w:pPr>
+        <w:rPr>
+          <w:lang w:val="es-CO" w:eastAsia="en-US"/>
         </w:rPr>
       </w:pPr>
     </w:p>
@@ -2822,16 +3024,16 @@
         <w:ind w:left="180" w:hanging="180"/>
         <w:jc w:val="both"/>
         <w:rPr>
-          <w:lang w:val="es-ES"/>
-        </w:rPr>
-      </w:pPr>
-      <w:r>
-        <w:rPr>
-          <w:lang w:val="es-ES"/>
+          <w:lang w:val="es-CO"/>
+        </w:rPr>
+      </w:pPr>
+      <w:r>
+        <w:rPr>
+          <w:lang w:val="es-CO"/>
         </w:rPr>
         <w:t>Administración de riesgos</w:t>
       </w:r>
-      <w:bookmarkEnd w:id="12"/>
+      <w:bookmarkEnd w:id="11"/>
     </w:p>
     <w:p>
       <w:pPr>
@@ -2842,6 +3044,7 @@
         </w:numPr>
         <w:rPr>
           <w:sz w:val="20"/>
+          <w:lang w:val="es-CO"/>
         </w:rPr>
       </w:pPr>
     </w:p>
@@ -2854,11 +3057,13 @@
         </w:numPr>
         <w:rPr>
           <w:sz w:val="20"/>
-        </w:rPr>
-      </w:pPr>
-      <w:r>
-        <w:rPr>
-          <w:sz w:val="20"/>
+          <w:lang w:val="es-CO"/>
+        </w:rPr>
+      </w:pPr>
+      <w:r>
+        <w:rPr>
+          <w:sz w:val="20"/>
+          <w:lang w:val="es-CO"/>
         </w:rPr>
         <w:t>En esta sección se describen los diferentes riesgos del proyecto y el tratamiento a realizar para que el riesgo no ocurra o si ocurre minimizar su impacto.</w:t>
       </w:r>
@@ -2868,6 +3073,7 @@
         <w:jc w:val="both"/>
         <w:rPr>
           <w:rFonts w:cs="Tahoma"/>
+          <w:lang w:val="es-CO"/>
         </w:rPr>
       </w:pPr>
     </w:p>
@@ -2909,7 +3115,7 @@
                 <w:bCs/>
                 <w:caps/>
                 <w:szCs w:val="20"/>
-                <w:lang w:val="es-AR" w:eastAsia="en-US"/>
+                <w:lang w:val="es-CO" w:eastAsia="en-US"/>
               </w:rPr>
             </w:pPr>
             <w:r>
@@ -2918,7 +3124,7 @@
                 <w:bCs/>
                 <w:caps/>
                 <w:szCs w:val="20"/>
-                <w:lang w:val="es-AR" w:eastAsia="en-US"/>
+                <w:lang w:val="es-CO" w:eastAsia="en-US"/>
               </w:rPr>
               <w:t>ID</w:t>
             </w:r>
@@ -2938,7 +3144,7 @@
                 <w:bCs/>
                 <w:caps/>
                 <w:szCs w:val="20"/>
-                <w:lang w:val="es-AR" w:eastAsia="en-US"/>
+                <w:lang w:val="es-CO" w:eastAsia="en-US"/>
               </w:rPr>
             </w:pPr>
             <w:r>
@@ -2947,7 +3153,7 @@
                 <w:bCs/>
                 <w:caps/>
                 <w:szCs w:val="20"/>
-                <w:lang w:val="es-AR" w:eastAsia="en-US"/>
+                <w:lang w:val="es-CO" w:eastAsia="en-US"/>
               </w:rPr>
               <w:t>Riesgo</w:t>
             </w:r>
@@ -2967,7 +3173,7 @@
                 <w:bCs/>
                 <w:caps/>
                 <w:szCs w:val="20"/>
-                <w:lang w:val="es-AR" w:eastAsia="en-US"/>
+                <w:lang w:val="es-CO" w:eastAsia="en-US"/>
               </w:rPr>
             </w:pPr>
             <w:r>
@@ -2976,7 +3182,7 @@
                 <w:bCs/>
                 <w:caps/>
                 <w:szCs w:val="20"/>
-                <w:lang w:val="es-AR" w:eastAsia="en-US"/>
+                <w:lang w:val="es-CO" w:eastAsia="en-US"/>
               </w:rPr>
               <w:t>Tratamiento</w:t>
             </w:r>
@@ -2996,7 +3202,7 @@
                 <w:bCs/>
                 <w:caps/>
                 <w:szCs w:val="20"/>
-                <w:lang w:val="es-AR" w:eastAsia="en-US"/>
+                <w:lang w:val="es-CO" w:eastAsia="en-US"/>
               </w:rPr>
             </w:pPr>
             <w:r>
@@ -3005,7 +3211,7 @@
                 <w:bCs/>
                 <w:caps/>
                 <w:szCs w:val="20"/>
-                <w:lang w:val="es-AR" w:eastAsia="en-US"/>
+                <w:lang w:val="es-CO" w:eastAsia="en-US"/>
               </w:rPr>
               <w:t>Probabilidad de Ocurrencia</w:t>
             </w:r>
@@ -3028,6 +3234,7 @@
                 <w:rFonts w:cs="Tahoma"/>
                 <w:snapToGrid w:val="0"/>
                 <w:color w:val="000000"/>
+                <w:lang w:val="es-CO"/>
               </w:rPr>
             </w:pPr>
           </w:p>
@@ -3043,6 +3250,7 @@
               <w:rPr>
                 <w:rFonts w:cs="Tahoma"/>
                 <w:snapToGrid w:val="0"/>
+                <w:lang w:val="es-CO"/>
               </w:rPr>
             </w:pPr>
           </w:p>
@@ -3058,6 +3266,7 @@
               <w:rPr>
                 <w:rFonts w:cs="Arial"/>
                 <w:szCs w:val="20"/>
+                <w:lang w:val="es-CO"/>
               </w:rPr>
             </w:pPr>
           </w:p>
@@ -3073,6 +3282,7 @@
               <w:rPr>
                 <w:rFonts w:cs="Arial"/>
                 <w:szCs w:val="20"/>
+                <w:lang w:val="es-CO"/>
               </w:rPr>
             </w:pPr>
           </w:p>
@@ -3093,6 +3303,7 @@
               <w:rPr>
                 <w:rFonts w:cs="Arial"/>
                 <w:szCs w:val="20"/>
+                <w:lang w:val="es-CO"/>
               </w:rPr>
             </w:pPr>
           </w:p>
@@ -3108,6 +3319,7 @@
               <w:rPr>
                 <w:rFonts w:cs="Arial"/>
                 <w:szCs w:val="20"/>
+                <w:lang w:val="es-CO"/>
               </w:rPr>
             </w:pPr>
           </w:p>
@@ -3124,6 +3336,7 @@
                 <w:rFonts w:cs="Tahoma"/>
                 <w:snapToGrid w:val="0"/>
                 <w:color w:val="000000"/>
+                <w:lang w:val="es-CO"/>
               </w:rPr>
             </w:pPr>
           </w:p>
@@ -3140,6 +3353,7 @@
                 <w:rFonts w:cs="Tahoma"/>
                 <w:snapToGrid w:val="0"/>
                 <w:color w:val="000000"/>
+                <w:lang w:val="es-CO"/>
               </w:rPr>
             </w:pPr>
           </w:p>
@@ -3160,6 +3374,7 @@
               <w:rPr>
                 <w:rFonts w:cs="Arial"/>
                 <w:szCs w:val="20"/>
+                <w:lang w:val="es-CO"/>
               </w:rPr>
             </w:pPr>
           </w:p>
@@ -3175,6 +3390,7 @@
               <w:rPr>
                 <w:rFonts w:cs="Arial"/>
                 <w:szCs w:val="20"/>
+                <w:lang w:val="es-CO"/>
               </w:rPr>
             </w:pPr>
           </w:p>
@@ -3191,6 +3407,7 @@
                 <w:rFonts w:cs="Tahoma"/>
                 <w:snapToGrid w:val="0"/>
                 <w:color w:val="000000"/>
+                <w:lang w:val="es-CO"/>
               </w:rPr>
             </w:pPr>
           </w:p>
@@ -3207,6 +3424,7 @@
                 <w:rFonts w:cs="Tahoma"/>
                 <w:snapToGrid w:val="0"/>
                 <w:color w:val="000000"/>
+                <w:lang w:val="es-CO"/>
               </w:rPr>
             </w:pPr>
           </w:p>
@@ -3227,6 +3445,7 @@
               <w:rPr>
                 <w:rFonts w:cs="Arial"/>
                 <w:szCs w:val="20"/>
+                <w:lang w:val="es-CO"/>
               </w:rPr>
             </w:pPr>
           </w:p>
@@ -3242,6 +3461,7 @@
               <w:rPr>
                 <w:rFonts w:cs="Arial"/>
                 <w:szCs w:val="20"/>
+                <w:lang w:val="es-CO"/>
               </w:rPr>
             </w:pPr>
           </w:p>
@@ -3258,6 +3478,7 @@
                 <w:rFonts w:cs="Tahoma"/>
                 <w:snapToGrid w:val="0"/>
                 <w:color w:val="000000"/>
+                <w:lang w:val="es-CO"/>
               </w:rPr>
             </w:pPr>
           </w:p>
@@ -3274,6 +3495,7 @@
                 <w:rFonts w:cs="Tahoma"/>
                 <w:snapToGrid w:val="0"/>
                 <w:color w:val="000000"/>
+                <w:lang w:val="es-CO"/>
               </w:rPr>
             </w:pPr>
           </w:p>
@@ -3294,6 +3516,7 @@
               <w:rPr>
                 <w:rFonts w:cs="Arial"/>
                 <w:szCs w:val="20"/>
+                <w:lang w:val="es-CO"/>
               </w:rPr>
             </w:pPr>
           </w:p>
@@ -3309,6 +3532,7 @@
               <w:rPr>
                 <w:rFonts w:cs="Arial"/>
                 <w:szCs w:val="20"/>
+                <w:lang w:val="es-CO"/>
               </w:rPr>
             </w:pPr>
           </w:p>
@@ -3325,6 +3549,7 @@
                 <w:rFonts w:cs="Tahoma"/>
                 <w:snapToGrid w:val="0"/>
                 <w:color w:val="000000"/>
+                <w:lang w:val="es-CO"/>
               </w:rPr>
             </w:pPr>
           </w:p>
@@ -3341,6 +3566,7 @@
                 <w:rFonts w:cs="Tahoma"/>
                 <w:snapToGrid w:val="0"/>
                 <w:color w:val="000000"/>
+                <w:lang w:val="es-CO"/>
               </w:rPr>
             </w:pPr>
           </w:p>
@@ -3351,6 +3577,7 @@
       <w:pPr>
         <w:rPr>
           <w:rFonts w:cs="Tahoma"/>
+          <w:lang w:val="es-CO"/>
         </w:rPr>
       </w:pPr>
     </w:p>
@@ -3358,6 +3585,7 @@
       <w:pPr>
         <w:rPr>
           <w:rFonts w:cs="Tahoma"/>
+          <w:lang w:val="es-CO"/>
         </w:rPr>
       </w:pPr>
     </w:p>
@@ -3371,11 +3599,13 @@
         <w:ind w:left="360"/>
         <w:rPr>
           <w:sz w:val="20"/>
-        </w:rPr>
-      </w:pPr>
-      <w:r>
-        <w:rPr>
-          <w:sz w:val="20"/>
+          <w:lang w:val="es-CO"/>
+        </w:rPr>
+      </w:pPr>
+      <w:r>
+        <w:rPr>
+          <w:sz w:val="20"/>
+          <w:lang w:val="es-CO"/>
         </w:rPr>
         <w:t>Referencia de columnas de tabla</w:t>
       </w:r>
@@ -3390,6 +3620,7 @@
         <w:ind w:left="360"/>
         <w:rPr>
           <w:sz w:val="20"/>
+          <w:lang w:val="es-CO"/>
         </w:rPr>
       </w:pPr>
     </w:p>
@@ -3402,19 +3633,21 @@
         </w:numPr>
         <w:rPr>
           <w:sz w:val="20"/>
+          <w:lang w:val="es-CO"/>
         </w:rPr>
       </w:pPr>
       <w:r>
         <w:rPr>
           <w:b/>
           <w:sz w:val="20"/>
-        </w:rPr>
-        <w:lastRenderedPageBreak/>
+          <w:lang w:val="es-CO"/>
+        </w:rPr>
         <w:t>Riesgo:</w:t>
       </w:r>
       <w:r>
         <w:rPr>
           <w:sz w:val="20"/>
+          <w:lang w:val="es-CO"/>
         </w:rPr>
         <w:t xml:space="preserve"> describe el riesgo en cuestión.</w:t>
       </w:r>
@@ -3428,18 +3661,21 @@
         </w:numPr>
         <w:rPr>
           <w:sz w:val="20"/>
+          <w:lang w:val="es-CO"/>
         </w:rPr>
       </w:pPr>
       <w:r>
         <w:rPr>
           <w:b/>
           <w:sz w:val="20"/>
+          <w:lang w:val="es-CO"/>
         </w:rPr>
         <w:t>Tratamiento:</w:t>
       </w:r>
       <w:r>
         <w:rPr>
           <w:sz w:val="20"/>
+          <w:lang w:val="es-CO"/>
         </w:rPr>
         <w:t xml:space="preserve"> describe el accionar para mitigar el riesgo.</w:t>
       </w:r>
@@ -3453,18 +3689,21 @@
         </w:numPr>
         <w:rPr>
           <w:sz w:val="20"/>
+          <w:lang w:val="es-CO"/>
         </w:rPr>
       </w:pPr>
       <w:r>
         <w:rPr>
           <w:b/>
           <w:sz w:val="20"/>
+          <w:lang w:val="es-CO"/>
         </w:rPr>
         <w:t>Probabilidad de ocurrencia:</w:t>
       </w:r>
       <w:r>
         <w:rPr>
           <w:sz w:val="20"/>
+          <w:lang w:val="es-CO"/>
         </w:rPr>
         <w:t xml:space="preserve"> describe la probabilidad que el riesgo se materialice (Alta / Media / Baja).</w:t>
       </w:r>
@@ -3481,7 +3720,7 @@
         </w:numPr>
         <w:jc w:val="both"/>
         <w:rPr>
-          <w:lang w:val="es-ES"/>
+          <w:lang w:val="es-CO"/>
         </w:rPr>
       </w:pPr>
     </w:p>
@@ -3491,12 +3730,12 @@
         <w:ind w:left="180" w:hanging="180"/>
         <w:jc w:val="both"/>
         <w:rPr>
-          <w:lang w:val="es-ES"/>
-        </w:rPr>
-      </w:pPr>
-      <w:r>
-        <w:rPr>
-          <w:lang w:val="es-ES"/>
+          <w:lang w:val="es-CO"/>
+        </w:rPr>
+      </w:pPr>
+      <w:r>
+        <w:rPr>
+          <w:lang w:val="es-CO"/>
         </w:rPr>
         <w:t>Criterios de aceptación de entregables</w:t>
       </w:r>
@@ -3511,7 +3750,7 @@
         <w:rPr>
           <w:sz w:val="20"/>
           <w:szCs w:val="24"/>
-          <w:lang w:val="es-ES"/>
+          <w:lang w:val="es-CO"/>
         </w:rPr>
       </w:pPr>
     </w:p>
@@ -3524,119 +3763,69 @@
         </w:numPr>
         <w:rPr>
           <w:sz w:val="20"/>
-        </w:rPr>
-      </w:pPr>
-      <w:r>
-        <w:rPr>
-          <w:sz w:val="20"/>
-        </w:rPr>
-        <w:t>Los entregables  (</w:t>
-      </w:r>
-      <w:r>
-        <w:rPr>
-          <w:sz w:val="20"/>
-        </w:rPr>
-        <w:t>documentación</w:t>
-      </w:r>
-      <w:r>
-        <w:rPr>
-          <w:sz w:val="20"/>
-        </w:rPr>
-        <w:t>, software)</w:t>
-      </w:r>
-      <w:r>
-        <w:rPr>
-          <w:sz w:val="20"/>
+          <w:lang w:val="es-CO"/>
+        </w:rPr>
+      </w:pPr>
+      <w:r>
+        <w:rPr>
+          <w:sz w:val="20"/>
+          <w:lang w:val="es-CO"/>
+        </w:rPr>
+        <w:t xml:space="preserve">Los </w:t>
+      </w:r>
+      <w:r>
+        <w:rPr>
+          <w:sz w:val="20"/>
+          <w:lang w:val="es-CO"/>
+        </w:rPr>
+        <w:t>entregables (</w:t>
+      </w:r>
+      <w:r>
+        <w:rPr>
+          <w:sz w:val="20"/>
+          <w:lang w:val="es-CO"/>
+        </w:rPr>
+        <w:t>documentación, software) deberán revisados y aprobados por parte del usuario o de sistemas según corresponda en los tiempos acordados en el cronograma del proyecto</w:t>
+      </w:r>
+      <w:r>
+        <w:rPr>
+          <w:sz w:val="20"/>
+          <w:lang w:val="es-CO"/>
+        </w:rPr>
+        <w:t>.</w:t>
+      </w:r>
+      <w:r>
+        <w:rPr>
+          <w:sz w:val="20"/>
+          <w:lang w:val="es-CO"/>
         </w:rPr>
         <w:t xml:space="preserve"> </w:t>
       </w:r>
       <w:r>
         <w:rPr>
           <w:sz w:val="20"/>
-        </w:rPr>
-        <w:t xml:space="preserve">deberán </w:t>
-      </w:r>
-      <w:r>
-        <w:rPr>
-          <w:sz w:val="20"/>
-        </w:rPr>
-        <w:t>revis</w:t>
-      </w:r>
-      <w:r>
-        <w:rPr>
-          <w:sz w:val="20"/>
-        </w:rPr>
-        <w:t>ados</w:t>
-      </w:r>
-      <w:r>
-        <w:rPr>
-          <w:sz w:val="20"/>
-        </w:rPr>
-        <w:t xml:space="preserve"> y aproba</w:t>
-      </w:r>
-      <w:r>
-        <w:rPr>
-          <w:sz w:val="20"/>
-        </w:rPr>
-        <w:t>dos</w:t>
-      </w:r>
-      <w:r>
-        <w:rPr>
-          <w:sz w:val="20"/>
-        </w:rPr>
-        <w:t xml:space="preserve"> por parte del usuario o de sistemas según corresp</w:t>
-      </w:r>
-      <w:r>
-        <w:rPr>
-          <w:sz w:val="20"/>
-        </w:rPr>
-        <w:t>onda en los tiempos acordados en el cronograma del proyecto</w:t>
-      </w:r>
-      <w:r>
-        <w:rPr>
-          <w:sz w:val="20"/>
-        </w:rPr>
-        <w:t>.</w:t>
-      </w:r>
-      <w:r>
-        <w:rPr>
-          <w:sz w:val="20"/>
-        </w:rPr>
-        <w:t xml:space="preserve"> </w:t>
-      </w:r>
-      <w:r>
-        <w:rPr>
-          <w:sz w:val="20"/>
+          <w:lang w:val="es-CO"/>
         </w:rPr>
         <w:t>L</w:t>
       </w:r>
       <w:r>
         <w:rPr>
           <w:sz w:val="20"/>
-        </w:rPr>
-        <w:t>uego de cumplidos esos</w:t>
-      </w:r>
-      <w:r>
-        <w:rPr>
-          <w:sz w:val="20"/>
-        </w:rPr>
-        <w:t xml:space="preserve"> </w:t>
-      </w:r>
-      <w:r>
-        <w:rPr>
-          <w:sz w:val="20"/>
-        </w:rPr>
-        <w:t xml:space="preserve">tiempos </w:t>
-      </w:r>
-      <w:r>
-        <w:rPr>
-          <w:sz w:val="20"/>
+          <w:lang w:val="es-CO"/>
+        </w:rPr>
+        <w:t xml:space="preserve">uego de cumplidos esos tiempos </w:t>
+      </w:r>
+      <w:r>
+        <w:rPr>
+          <w:sz w:val="20"/>
+          <w:lang w:val="es-CO"/>
         </w:rPr>
         <w:t>en el caso de no recibir una contestación por parte del cliente, dicho</w:t>
       </w:r>
       <w:r>
         <w:rPr>
           <w:sz w:val="20"/>
+          <w:lang w:val="es-CO"/>
         </w:rPr>
         <w:t xml:space="preserve"> entregable se considerará aprobado.</w:t>
       </w:r>
@@ -3650,8 +3839,11 @@
         </w:numPr>
         <w:rPr>
           <w:sz w:val="20"/>
-        </w:rPr>
-      </w:pPr>
+          <w:lang w:val="es-CO"/>
+        </w:rPr>
+      </w:pPr>
+      <w:bookmarkStart w:id="12" w:name="_GoBack"/>
+      <w:bookmarkEnd w:id="12"/>
     </w:p>
     <w:sectPr>
       <w:footerReference w:type="default" r:id="rId8"/>
@@ -4897,6 +5089,50 @@
     <w:lsdException w:name="Subtitle" w:qFormat="1"/>
     <w:lsdException w:name="Strong" w:qFormat="1"/>
     <w:lsdException w:name="Emphasis" w:qFormat="1"/>
+    <w:lsdException w:name="Normal Table" w:semiHidden="1" w:unhideWhenUsed="1"/>
+    <w:lsdException w:name="Table Simple 1" w:semiHidden="1" w:unhideWhenUsed="1"/>
+    <w:lsdException w:name="Table Simple 2" w:semiHidden="1" w:unhideWhenUsed="1"/>
+    <w:lsdException w:name="Table Simple 3" w:semiHidden="1" w:unhideWhenUsed="1"/>
+    <w:lsdException w:name="Table Classic 1" w:semiHidden="1" w:unhideWhenUsed="1"/>
+    <w:lsdException w:name="Table Classic 2" w:semiHidden="1" w:unhideWhenUsed="1"/>
+    <w:lsdException w:name="Table Classic 3" w:semiHidden="1" w:unhideWhenUsed="1"/>
+    <w:lsdException w:name="Table Classic 4" w:semiHidden="1" w:unhideWhenUsed="1"/>
+    <w:lsdException w:name="Table Colorful 1" w:semiHidden="1" w:unhideWhenUsed="1"/>
+    <w:lsdException w:name="Table Colorful 2" w:semiHidden="1" w:unhideWhenUsed="1"/>
+    <w:lsdException w:name="Table Colorful 3" w:semiHidden="1" w:unhideWhenUsed="1"/>
+    <w:lsdException w:name="Table Columns 1" w:semiHidden="1" w:unhideWhenUsed="1"/>
+    <w:lsdException w:name="Table Columns 2" w:semiHidden="1" w:unhideWhenUsed="1"/>
+    <w:lsdException w:name="Table Columns 3" w:semiHidden="1" w:unhideWhenUsed="1"/>
+    <w:lsdException w:name="Table Columns 4" w:semiHidden="1" w:unhideWhenUsed="1"/>
+    <w:lsdException w:name="Table Columns 5" w:semiHidden="1" w:unhideWhenUsed="1"/>
+    <w:lsdException w:name="Table Grid 1" w:semiHidden="1" w:unhideWhenUsed="1"/>
+    <w:lsdException w:name="Table Grid 2" w:semiHidden="1" w:unhideWhenUsed="1"/>
+    <w:lsdException w:name="Table Grid 3" w:semiHidden="1" w:unhideWhenUsed="1"/>
+    <w:lsdException w:name="Table Grid 4" w:semiHidden="1" w:unhideWhenUsed="1"/>
+    <w:lsdException w:name="Table Grid 5" w:semiHidden="1" w:unhideWhenUsed="1"/>
+    <w:lsdException w:name="Table Grid 6" w:semiHidden="1" w:unhideWhenUsed="1"/>
+    <w:lsdException w:name="Table Grid 7" w:semiHidden="1" w:unhideWhenUsed="1"/>
+    <w:lsdException w:name="Table Grid 8" w:semiHidden="1" w:unhideWhenUsed="1"/>
+    <w:lsdException w:name="Table List 1" w:semiHidden="1" w:unhideWhenUsed="1"/>
+    <w:lsdException w:name="Table List 2" w:semiHidden="1" w:unhideWhenUsed="1"/>
+    <w:lsdException w:name="Table List 3" w:semiHidden="1" w:unhideWhenUsed="1"/>
+    <w:lsdException w:name="Table List 4" w:semiHidden="1" w:unhideWhenUsed="1"/>
+    <w:lsdException w:name="Table List 5" w:semiHidden="1" w:unhideWhenUsed="1"/>
+    <w:lsdException w:name="Table List 6" w:semiHidden="1" w:unhideWhenUsed="1"/>
+    <w:lsdException w:name="Table List 7" w:semiHidden="1" w:unhideWhenUsed="1"/>
+    <w:lsdException w:name="Table List 8" w:semiHidden="1" w:unhideWhenUsed="1"/>
+    <w:lsdException w:name="Table 3D effects 1" w:semiHidden="1" w:unhideWhenUsed="1"/>
+    <w:lsdException w:name="Table 3D effects 2" w:semiHidden="1" w:unhideWhenUsed="1"/>
+    <w:lsdException w:name="Table 3D effects 3" w:semiHidden="1" w:unhideWhenUsed="1"/>
+    <w:lsdException w:name="Table Contemporary" w:semiHidden="1" w:unhideWhenUsed="1"/>
+    <w:lsdException w:name="Table Elegant" w:semiHidden="1" w:unhideWhenUsed="1"/>
+    <w:lsdException w:name="Table Professional" w:semiHidden="1" w:unhideWhenUsed="1"/>
+    <w:lsdException w:name="Table Subtle 1" w:semiHidden="1" w:unhideWhenUsed="1"/>
+    <w:lsdException w:name="Table Subtle 2" w:semiHidden="1" w:unhideWhenUsed="1"/>
+    <w:lsdException w:name="Table Web 1" w:semiHidden="1" w:unhideWhenUsed="1"/>
+    <w:lsdException w:name="Table Web 2" w:semiHidden="1" w:unhideWhenUsed="1"/>
+    <w:lsdException w:name="Table Web 3" w:semiHidden="1" w:unhideWhenUsed="1"/>
+    <w:lsdException w:name="Table Theme" w:semiHidden="1" w:unhideWhenUsed="1"/>
     <w:lsdException w:name="Placeholder Text" w:semiHidden="1" w:uiPriority="99"/>
     <w:lsdException w:name="No Spacing" w:uiPriority="1" w:qFormat="1"/>
     <w:lsdException w:name="Light Shading" w:uiPriority="60"/>
@@ -5299,11 +5535,15 @@
   </w:style>
   <w:style w:type="character" w:default="1" w:styleId="Fuentedeprrafopredeter">
     <w:name w:val="Default Paragraph Font"/>
+    <w:uiPriority w:val="1"/>
     <w:semiHidden/>
+    <w:unhideWhenUsed/>
   </w:style>
   <w:style w:type="table" w:default="1" w:styleId="Tablanormal">
     <w:name w:val="Normal Table"/>
+    <w:uiPriority w:val="99"/>
     <w:semiHidden/>
+    <w:unhideWhenUsed/>
     <w:tblPr>
       <w:tblInd w:w="0" w:type="dxa"/>
       <w:tblCellMar>
@@ -5316,7 +5556,9 @@
   </w:style>
   <w:style w:type="numbering" w:default="1" w:styleId="Sinlista">
     <w:name w:val="No List"/>
+    <w:uiPriority w:val="99"/>
     <w:semiHidden/>
+    <w:unhideWhenUsed/>
   </w:style>
   <w:style w:type="paragraph" w:styleId="Ttulo">
     <w:name w:val="Title"/>

</xml_diff>

<commit_message>
se ajusta documentacion y artefactos del proyecto
</commit_message>
<xml_diff>
--- a/Documentacion/00-PlanDeProyecto.docx
+++ b/Documentacion/00-PlanDeProyecto.docx
@@ -5,35 +5,35 @@
     <w:p>
       <w:pPr>
         <w:rPr>
-          <w:lang w:eastAsia="en-US"/>
-        </w:rPr>
-      </w:pPr>
-    </w:p>
-    <w:p>
-      <w:pPr>
-        <w:rPr>
-          <w:lang w:eastAsia="en-US"/>
-        </w:rPr>
-      </w:pPr>
-    </w:p>
-    <w:p>
-      <w:pPr>
-        <w:rPr>
-          <w:lang w:eastAsia="en-US"/>
-        </w:rPr>
-      </w:pPr>
-    </w:p>
-    <w:p>
-      <w:pPr>
-        <w:rPr>
-          <w:lang w:eastAsia="en-US"/>
-        </w:rPr>
-      </w:pPr>
-    </w:p>
-    <w:p>
-      <w:pPr>
-        <w:rPr>
-          <w:lang w:eastAsia="en-US"/>
+          <w:lang w:val="es-CO" w:eastAsia="en-US"/>
+        </w:rPr>
+      </w:pPr>
+    </w:p>
+    <w:p>
+      <w:pPr>
+        <w:rPr>
+          <w:lang w:val="es-CO" w:eastAsia="en-US"/>
+        </w:rPr>
+      </w:pPr>
+    </w:p>
+    <w:p>
+      <w:pPr>
+        <w:rPr>
+          <w:lang w:val="es-CO" w:eastAsia="en-US"/>
+        </w:rPr>
+      </w:pPr>
+    </w:p>
+    <w:p>
+      <w:pPr>
+        <w:rPr>
+          <w:lang w:val="es-CO" w:eastAsia="en-US"/>
+        </w:rPr>
+      </w:pPr>
+    </w:p>
+    <w:p>
+      <w:pPr>
+        <w:rPr>
+          <w:lang w:val="es-CO" w:eastAsia="en-US"/>
         </w:rPr>
       </w:pPr>
     </w:p>
@@ -41,44 +41,42 @@
       <w:pPr>
         <w:ind w:left="708" w:hanging="708"/>
         <w:rPr>
-          <w:lang w:eastAsia="en-US"/>
-        </w:rPr>
-      </w:pPr>
-      <w:bookmarkStart w:id="0" w:name="_GoBack"/>
-      <w:bookmarkEnd w:id="0"/>
-    </w:p>
-    <w:p>
-      <w:pPr>
-        <w:rPr>
-          <w:lang w:eastAsia="en-US"/>
-        </w:rPr>
-      </w:pPr>
-    </w:p>
-    <w:p>
-      <w:pPr>
-        <w:rPr>
-          <w:lang w:eastAsia="en-US"/>
-        </w:rPr>
-      </w:pPr>
-    </w:p>
-    <w:p>
-      <w:pPr>
-        <w:rPr>
-          <w:lang w:eastAsia="en-US"/>
-        </w:rPr>
-      </w:pPr>
-    </w:p>
-    <w:p>
-      <w:pPr>
-        <w:rPr>
-          <w:lang w:eastAsia="en-US"/>
-        </w:rPr>
-      </w:pPr>
-    </w:p>
-    <w:p>
-      <w:pPr>
-        <w:rPr>
-          <w:lang w:eastAsia="en-US"/>
+          <w:lang w:val="es-CO" w:eastAsia="en-US"/>
+        </w:rPr>
+      </w:pPr>
+    </w:p>
+    <w:p>
+      <w:pPr>
+        <w:rPr>
+          <w:lang w:val="es-CO" w:eastAsia="en-US"/>
+        </w:rPr>
+      </w:pPr>
+    </w:p>
+    <w:p>
+      <w:pPr>
+        <w:rPr>
+          <w:lang w:val="es-CO" w:eastAsia="en-US"/>
+        </w:rPr>
+      </w:pPr>
+    </w:p>
+    <w:p>
+      <w:pPr>
+        <w:rPr>
+          <w:lang w:val="es-CO" w:eastAsia="en-US"/>
+        </w:rPr>
+      </w:pPr>
+    </w:p>
+    <w:p>
+      <w:pPr>
+        <w:rPr>
+          <w:lang w:val="es-CO" w:eastAsia="en-US"/>
+        </w:rPr>
+      </w:pPr>
+    </w:p>
+    <w:p>
+      <w:pPr>
+        <w:rPr>
+          <w:lang w:val="es-CO" w:eastAsia="en-US"/>
         </w:rPr>
       </w:pPr>
     </w:p>
@@ -87,20 +85,14 @@
         <w:pStyle w:val="Ttulo"/>
         <w:jc w:val="right"/>
         <w:rPr>
-          <w:lang w:val="es-ES"/>
-        </w:rPr>
-      </w:pPr>
-      <w:r>
-        <w:rPr>
-          <w:lang w:val="es-ES"/>
-        </w:rPr>
-        <w:t xml:space="preserve">Página </w:t>
-      </w:r>
-      <w:r>
-        <w:rPr>
-          <w:lang w:val="es-ES"/>
-        </w:rPr>
-        <w:t>CORPORACION DE PROFESIONALES SOCIALES</w:t>
+          <w:lang w:val="es-CO"/>
+        </w:rPr>
+      </w:pPr>
+      <w:r>
+        <w:rPr>
+          <w:lang w:val="es-CO"/>
+        </w:rPr>
+        <w:t>Página CORPORACION DE PROFESIONALES SOCIALES</w:t>
       </w:r>
     </w:p>
     <w:p>
@@ -110,7 +102,7 @@
           <w:b/>
           <w:sz w:val="36"/>
           <w:szCs w:val="20"/>
-          <w:lang w:eastAsia="en-US"/>
+          <w:lang w:val="es-CO" w:eastAsia="en-US"/>
         </w:rPr>
       </w:pPr>
       <w:r>
@@ -118,7 +110,7 @@
           <w:b/>
           <w:sz w:val="36"/>
           <w:szCs w:val="20"/>
-          <w:lang w:eastAsia="en-US"/>
+          <w:lang w:val="es-CO" w:eastAsia="en-US"/>
         </w:rPr>
         <w:fldChar w:fldCharType="begin"/>
       </w:r>
@@ -127,7 +119,7 @@
           <w:b/>
           <w:sz w:val="36"/>
           <w:szCs w:val="20"/>
-          <w:lang w:eastAsia="en-US"/>
+          <w:lang w:val="es-CO" w:eastAsia="en-US"/>
         </w:rPr>
         <w:instrText xml:space="preserve"> TITLE   \* MERGEFORMAT </w:instrText>
       </w:r>
@@ -136,7 +128,7 @@
           <w:b/>
           <w:sz w:val="36"/>
           <w:szCs w:val="20"/>
-          <w:lang w:eastAsia="en-US"/>
+          <w:lang w:val="es-CO" w:eastAsia="en-US"/>
         </w:rPr>
         <w:fldChar w:fldCharType="separate"/>
       </w:r>
@@ -145,7 +137,7 @@
           <w:b/>
           <w:sz w:val="36"/>
           <w:szCs w:val="20"/>
-          <w:lang w:eastAsia="en-US"/>
+          <w:lang w:val="es-CO" w:eastAsia="en-US"/>
         </w:rPr>
         <w:t>Plan de Proyecto</w:t>
       </w:r>
@@ -154,7 +146,7 @@
           <w:b/>
           <w:sz w:val="36"/>
           <w:szCs w:val="20"/>
-          <w:lang w:eastAsia="en-US"/>
+          <w:lang w:val="es-CO" w:eastAsia="en-US"/>
         </w:rPr>
         <w:fldChar w:fldCharType="end"/>
       </w:r>
@@ -162,7 +154,7 @@
     <w:p>
       <w:pPr>
         <w:rPr>
-          <w:lang w:eastAsia="en-US"/>
+          <w:lang w:val="es-CO" w:eastAsia="en-US"/>
         </w:rPr>
       </w:pPr>
     </w:p>
@@ -172,20 +164,20 @@
         <w:jc w:val="right"/>
         <w:rPr>
           <w:sz w:val="28"/>
-          <w:lang w:val="es-ES"/>
+          <w:lang w:val="es-CO"/>
         </w:rPr>
       </w:pPr>
       <w:r>
         <w:rPr>
           <w:sz w:val="28"/>
-          <w:lang w:val="es-ES"/>
+          <w:lang w:val="es-CO"/>
         </w:rPr>
         <w:t>Versión 1.</w:t>
       </w:r>
       <w:r>
         <w:rPr>
           <w:sz w:val="28"/>
-          <w:lang w:val="es-ES"/>
+          <w:lang w:val="es-CO"/>
         </w:rPr>
         <w:t>0</w:t>
       </w:r>
@@ -193,250 +185,253 @@
     <w:p>
       <w:pPr>
         <w:jc w:val="both"/>
-      </w:pPr>
-    </w:p>
-    <w:p>
-      <w:pPr>
-        <w:rPr>
-          <w:lang w:eastAsia="en-US"/>
-        </w:rPr>
-      </w:pPr>
-    </w:p>
-    <w:p>
-      <w:pPr>
-        <w:rPr>
-          <w:lang w:eastAsia="en-US"/>
-        </w:rPr>
-      </w:pPr>
-    </w:p>
-    <w:p>
-      <w:pPr>
-        <w:rPr>
-          <w:lang w:eastAsia="en-US"/>
-        </w:rPr>
-      </w:pPr>
-    </w:p>
-    <w:p>
-      <w:pPr>
-        <w:rPr>
-          <w:lang w:eastAsia="en-US"/>
-        </w:rPr>
-      </w:pPr>
-    </w:p>
-    <w:p>
-      <w:pPr>
-        <w:rPr>
-          <w:lang w:eastAsia="en-US"/>
-        </w:rPr>
-      </w:pPr>
-    </w:p>
-    <w:p>
-      <w:pPr>
-        <w:rPr>
-          <w:lang w:eastAsia="en-US"/>
-        </w:rPr>
-      </w:pPr>
-    </w:p>
-    <w:p>
-      <w:pPr>
-        <w:rPr>
-          <w:lang w:eastAsia="en-US"/>
-        </w:rPr>
-      </w:pPr>
-    </w:p>
-    <w:p>
-      <w:pPr>
-        <w:rPr>
-          <w:lang w:eastAsia="en-US"/>
-        </w:rPr>
-      </w:pPr>
-    </w:p>
-    <w:p>
-      <w:pPr>
-        <w:rPr>
-          <w:lang w:eastAsia="en-US"/>
-        </w:rPr>
-      </w:pPr>
-    </w:p>
-    <w:p>
-      <w:pPr>
-        <w:rPr>
-          <w:lang w:eastAsia="en-US"/>
-        </w:rPr>
-      </w:pPr>
-    </w:p>
-    <w:p>
-      <w:pPr>
-        <w:rPr>
-          <w:lang w:eastAsia="en-US"/>
-        </w:rPr>
-      </w:pPr>
-    </w:p>
-    <w:p>
-      <w:pPr>
-        <w:rPr>
-          <w:lang w:eastAsia="en-US"/>
-        </w:rPr>
-      </w:pPr>
-    </w:p>
-    <w:p>
-      <w:pPr>
-        <w:rPr>
-          <w:lang w:eastAsia="en-US"/>
-        </w:rPr>
-      </w:pPr>
-    </w:p>
-    <w:p>
-      <w:pPr>
-        <w:rPr>
-          <w:lang w:eastAsia="en-US"/>
-        </w:rPr>
-      </w:pPr>
-    </w:p>
-    <w:p>
-      <w:pPr>
-        <w:rPr>
-          <w:lang w:eastAsia="en-US"/>
-        </w:rPr>
-      </w:pPr>
-    </w:p>
-    <w:p>
-      <w:pPr>
-        <w:rPr>
-          <w:lang w:eastAsia="en-US"/>
-        </w:rPr>
-      </w:pPr>
-    </w:p>
-    <w:p>
-      <w:pPr>
-        <w:rPr>
-          <w:lang w:eastAsia="en-US"/>
-        </w:rPr>
-      </w:pPr>
-    </w:p>
-    <w:p>
-      <w:pPr>
-        <w:rPr>
-          <w:lang w:eastAsia="en-US"/>
-        </w:rPr>
-      </w:pPr>
-    </w:p>
-    <w:p>
-      <w:pPr>
-        <w:rPr>
-          <w:lang w:eastAsia="en-US"/>
-        </w:rPr>
-      </w:pPr>
-    </w:p>
-    <w:p>
-      <w:pPr>
-        <w:rPr>
-          <w:lang w:eastAsia="en-US"/>
-        </w:rPr>
-      </w:pPr>
-    </w:p>
-    <w:p>
-      <w:pPr>
-        <w:rPr>
-          <w:lang w:eastAsia="en-US"/>
-        </w:rPr>
-      </w:pPr>
-    </w:p>
-    <w:p>
-      <w:pPr>
-        <w:rPr>
-          <w:lang w:eastAsia="en-US"/>
-        </w:rPr>
-      </w:pPr>
-    </w:p>
-    <w:p>
-      <w:pPr>
-        <w:rPr>
-          <w:lang w:eastAsia="en-US"/>
-        </w:rPr>
-      </w:pPr>
-    </w:p>
-    <w:p>
-      <w:pPr>
-        <w:rPr>
-          <w:lang w:eastAsia="en-US"/>
-        </w:rPr>
-      </w:pPr>
-    </w:p>
-    <w:p>
-      <w:pPr>
-        <w:rPr>
-          <w:lang w:eastAsia="en-US"/>
-        </w:rPr>
-      </w:pPr>
-    </w:p>
-    <w:p>
-      <w:pPr>
-        <w:rPr>
-          <w:lang w:eastAsia="en-US"/>
-        </w:rPr>
-      </w:pPr>
-    </w:p>
-    <w:p>
-      <w:pPr>
-        <w:rPr>
-          <w:lang w:eastAsia="en-US"/>
-        </w:rPr>
-      </w:pPr>
-    </w:p>
-    <w:p>
-      <w:pPr>
-        <w:rPr>
-          <w:lang w:eastAsia="en-US"/>
-        </w:rPr>
-      </w:pPr>
-    </w:p>
-    <w:p>
-      <w:pPr>
-        <w:rPr>
-          <w:lang w:eastAsia="en-US"/>
-        </w:rPr>
-      </w:pPr>
-    </w:p>
-    <w:p>
-      <w:pPr>
-        <w:rPr>
-          <w:lang w:eastAsia="en-US"/>
-        </w:rPr>
-      </w:pPr>
-    </w:p>
-    <w:p>
-      <w:pPr>
-        <w:rPr>
-          <w:lang w:eastAsia="en-US"/>
-        </w:rPr>
-      </w:pPr>
-    </w:p>
-    <w:p>
-      <w:pPr>
-        <w:rPr>
-          <w:lang w:eastAsia="en-US"/>
-        </w:rPr>
-      </w:pPr>
-    </w:p>
-    <w:p>
-      <w:pPr>
-        <w:rPr>
-          <w:lang w:eastAsia="en-US"/>
-        </w:rPr>
-      </w:pPr>
-    </w:p>
-    <w:p>
-      <w:pPr>
-        <w:rPr>
-          <w:lang w:eastAsia="en-US"/>
-        </w:rPr>
-      </w:pPr>
-    </w:p>
-    <w:p>
-      <w:pPr>
-        <w:rPr>
-          <w:lang w:eastAsia="en-US"/>
+        <w:rPr>
+          <w:lang w:val="es-CO"/>
+        </w:rPr>
+      </w:pPr>
+    </w:p>
+    <w:p>
+      <w:pPr>
+        <w:rPr>
+          <w:lang w:val="es-CO" w:eastAsia="en-US"/>
+        </w:rPr>
+      </w:pPr>
+    </w:p>
+    <w:p>
+      <w:pPr>
+        <w:rPr>
+          <w:lang w:val="es-CO" w:eastAsia="en-US"/>
+        </w:rPr>
+      </w:pPr>
+    </w:p>
+    <w:p>
+      <w:pPr>
+        <w:rPr>
+          <w:lang w:val="es-CO" w:eastAsia="en-US"/>
+        </w:rPr>
+      </w:pPr>
+    </w:p>
+    <w:p>
+      <w:pPr>
+        <w:rPr>
+          <w:lang w:val="es-CO" w:eastAsia="en-US"/>
+        </w:rPr>
+      </w:pPr>
+    </w:p>
+    <w:p>
+      <w:pPr>
+        <w:rPr>
+          <w:lang w:val="es-CO" w:eastAsia="en-US"/>
+        </w:rPr>
+      </w:pPr>
+    </w:p>
+    <w:p>
+      <w:pPr>
+        <w:rPr>
+          <w:lang w:val="es-CO" w:eastAsia="en-US"/>
+        </w:rPr>
+      </w:pPr>
+    </w:p>
+    <w:p>
+      <w:pPr>
+        <w:rPr>
+          <w:lang w:val="es-CO" w:eastAsia="en-US"/>
+        </w:rPr>
+      </w:pPr>
+    </w:p>
+    <w:p>
+      <w:pPr>
+        <w:rPr>
+          <w:lang w:val="es-CO" w:eastAsia="en-US"/>
+        </w:rPr>
+      </w:pPr>
+    </w:p>
+    <w:p>
+      <w:pPr>
+        <w:rPr>
+          <w:lang w:val="es-CO" w:eastAsia="en-US"/>
+        </w:rPr>
+      </w:pPr>
+    </w:p>
+    <w:p>
+      <w:pPr>
+        <w:rPr>
+          <w:lang w:val="es-CO" w:eastAsia="en-US"/>
+        </w:rPr>
+      </w:pPr>
+    </w:p>
+    <w:p>
+      <w:pPr>
+        <w:rPr>
+          <w:lang w:val="es-CO" w:eastAsia="en-US"/>
+        </w:rPr>
+      </w:pPr>
+    </w:p>
+    <w:p>
+      <w:pPr>
+        <w:rPr>
+          <w:lang w:val="es-CO" w:eastAsia="en-US"/>
+        </w:rPr>
+      </w:pPr>
+    </w:p>
+    <w:p>
+      <w:pPr>
+        <w:rPr>
+          <w:lang w:val="es-CO" w:eastAsia="en-US"/>
+        </w:rPr>
+      </w:pPr>
+    </w:p>
+    <w:p>
+      <w:pPr>
+        <w:rPr>
+          <w:lang w:val="es-CO" w:eastAsia="en-US"/>
+        </w:rPr>
+      </w:pPr>
+    </w:p>
+    <w:p>
+      <w:pPr>
+        <w:rPr>
+          <w:lang w:val="es-CO" w:eastAsia="en-US"/>
+        </w:rPr>
+      </w:pPr>
+    </w:p>
+    <w:p>
+      <w:pPr>
+        <w:rPr>
+          <w:lang w:val="es-CO" w:eastAsia="en-US"/>
+        </w:rPr>
+      </w:pPr>
+    </w:p>
+    <w:p>
+      <w:pPr>
+        <w:rPr>
+          <w:lang w:val="es-CO" w:eastAsia="en-US"/>
+        </w:rPr>
+      </w:pPr>
+    </w:p>
+    <w:p>
+      <w:pPr>
+        <w:rPr>
+          <w:lang w:val="es-CO" w:eastAsia="en-US"/>
+        </w:rPr>
+      </w:pPr>
+    </w:p>
+    <w:p>
+      <w:pPr>
+        <w:rPr>
+          <w:lang w:val="es-CO" w:eastAsia="en-US"/>
+        </w:rPr>
+      </w:pPr>
+    </w:p>
+    <w:p>
+      <w:pPr>
+        <w:rPr>
+          <w:lang w:val="es-CO" w:eastAsia="en-US"/>
+        </w:rPr>
+      </w:pPr>
+    </w:p>
+    <w:p>
+      <w:pPr>
+        <w:rPr>
+          <w:lang w:val="es-CO" w:eastAsia="en-US"/>
+        </w:rPr>
+      </w:pPr>
+    </w:p>
+    <w:p>
+      <w:pPr>
+        <w:rPr>
+          <w:lang w:val="es-CO" w:eastAsia="en-US"/>
+        </w:rPr>
+      </w:pPr>
+    </w:p>
+    <w:p>
+      <w:pPr>
+        <w:rPr>
+          <w:lang w:val="es-CO" w:eastAsia="en-US"/>
+        </w:rPr>
+      </w:pPr>
+    </w:p>
+    <w:p>
+      <w:pPr>
+        <w:rPr>
+          <w:lang w:val="es-CO" w:eastAsia="en-US"/>
+        </w:rPr>
+      </w:pPr>
+    </w:p>
+    <w:p>
+      <w:pPr>
+        <w:rPr>
+          <w:lang w:val="es-CO" w:eastAsia="en-US"/>
+        </w:rPr>
+      </w:pPr>
+    </w:p>
+    <w:p>
+      <w:pPr>
+        <w:rPr>
+          <w:lang w:val="es-CO" w:eastAsia="en-US"/>
+        </w:rPr>
+      </w:pPr>
+    </w:p>
+    <w:p>
+      <w:pPr>
+        <w:rPr>
+          <w:lang w:val="es-CO" w:eastAsia="en-US"/>
+        </w:rPr>
+      </w:pPr>
+    </w:p>
+    <w:p>
+      <w:pPr>
+        <w:rPr>
+          <w:lang w:val="es-CO" w:eastAsia="en-US"/>
+        </w:rPr>
+      </w:pPr>
+    </w:p>
+    <w:p>
+      <w:pPr>
+        <w:rPr>
+          <w:lang w:val="es-CO" w:eastAsia="en-US"/>
+        </w:rPr>
+      </w:pPr>
+    </w:p>
+    <w:p>
+      <w:pPr>
+        <w:rPr>
+          <w:lang w:val="es-CO" w:eastAsia="en-US"/>
+        </w:rPr>
+      </w:pPr>
+    </w:p>
+    <w:p>
+      <w:pPr>
+        <w:rPr>
+          <w:lang w:val="es-CO" w:eastAsia="en-US"/>
+        </w:rPr>
+      </w:pPr>
+    </w:p>
+    <w:p>
+      <w:pPr>
+        <w:rPr>
+          <w:lang w:val="es-CO" w:eastAsia="en-US"/>
+        </w:rPr>
+      </w:pPr>
+    </w:p>
+    <w:p>
+      <w:pPr>
+        <w:rPr>
+          <w:lang w:val="es-CO" w:eastAsia="en-US"/>
+        </w:rPr>
+      </w:pPr>
+    </w:p>
+    <w:p>
+      <w:pPr>
+        <w:rPr>
+          <w:lang w:val="es-CO" w:eastAsia="en-US"/>
+        </w:rPr>
+      </w:pPr>
+    </w:p>
+    <w:p>
+      <w:pPr>
+        <w:rPr>
+          <w:lang w:val="es-CO" w:eastAsia="en-US"/>
         </w:rPr>
       </w:pPr>
     </w:p>
@@ -444,12 +439,12 @@
       <w:pPr>
         <w:pStyle w:val="Ttulo"/>
         <w:rPr>
-          <w:lang w:val="es-ES"/>
-        </w:rPr>
-      </w:pPr>
-      <w:r>
-        <w:rPr>
-          <w:lang w:val="es-ES"/>
+          <w:lang w:val="es-CO"/>
+        </w:rPr>
+      </w:pPr>
+      <w:r>
+        <w:rPr>
+          <w:lang w:val="es-CO"/>
         </w:rPr>
         <w:lastRenderedPageBreak/>
         <w:t>Revisión Histórica</w:t>
@@ -459,7 +454,7 @@
       <w:pPr>
         <w:jc w:val="both"/>
         <w:rPr>
-          <w:lang w:eastAsia="en-US"/>
+          <w:lang w:val="es-CO" w:eastAsia="en-US"/>
         </w:rPr>
       </w:pPr>
     </w:p>
@@ -496,13 +491,13 @@
               <w:jc w:val="center"/>
               <w:rPr>
                 <w:b/>
-                <w:lang w:val="es-ES"/>
+                <w:lang w:val="es-CO"/>
               </w:rPr>
             </w:pPr>
             <w:r>
               <w:rPr>
                 <w:b/>
-                <w:lang w:val="es-ES"/>
+                <w:lang w:val="es-CO"/>
               </w:rPr>
               <w:t>Fecha</w:t>
             </w:r>
@@ -520,13 +515,13 @@
               <w:jc w:val="center"/>
               <w:rPr>
                 <w:b/>
-                <w:lang w:val="es-ES"/>
+                <w:lang w:val="es-CO"/>
               </w:rPr>
             </w:pPr>
             <w:r>
               <w:rPr>
                 <w:b/>
-                <w:lang w:val="es-ES"/>
+                <w:lang w:val="es-CO"/>
               </w:rPr>
               <w:t>Versión</w:t>
             </w:r>
@@ -544,13 +539,13 @@
               <w:jc w:val="center"/>
               <w:rPr>
                 <w:b/>
-                <w:lang w:val="es-ES"/>
+                <w:lang w:val="es-CO"/>
               </w:rPr>
             </w:pPr>
             <w:r>
               <w:rPr>
                 <w:b/>
-                <w:lang w:val="es-ES"/>
+                <w:lang w:val="es-CO"/>
               </w:rPr>
               <w:t>Descripción</w:t>
             </w:r>
@@ -568,13 +563,13 @@
               <w:jc w:val="center"/>
               <w:rPr>
                 <w:b/>
-                <w:lang w:val="es-ES"/>
+                <w:lang w:val="es-CO"/>
               </w:rPr>
             </w:pPr>
             <w:r>
               <w:rPr>
                 <w:b/>
-                <w:lang w:val="es-ES"/>
+                <w:lang w:val="es-CO"/>
               </w:rPr>
               <w:t>Autor</w:t>
             </w:r>
@@ -592,12 +587,12 @@
             <w:pPr>
               <w:pStyle w:val="Tabletext"/>
               <w:rPr>
-                <w:lang w:val="es-ES"/>
+                <w:lang w:val="es-CO"/>
               </w:rPr>
             </w:pPr>
             <w:r>
               <w:rPr>
-                <w:lang w:val="es-ES"/>
+                <w:lang w:val="es-CO"/>
               </w:rPr>
               <w:t>13/08/2021</w:t>
             </w:r>
@@ -614,12 +609,12 @@
               <w:pStyle w:val="Tabletext"/>
               <w:jc w:val="center"/>
               <w:rPr>
-                <w:lang w:val="es-ES"/>
+                <w:lang w:val="es-CO"/>
               </w:rPr>
             </w:pPr>
             <w:r>
               <w:rPr>
-                <w:lang w:val="es-ES"/>
+                <w:lang w:val="es-CO"/>
               </w:rPr>
               <w:t>1.0</w:t>
             </w:r>
@@ -635,12 +630,12 @@
             <w:pPr>
               <w:pStyle w:val="Tabletext"/>
               <w:rPr>
-                <w:lang w:val="es-ES"/>
+                <w:lang w:val="es-CO"/>
               </w:rPr>
             </w:pPr>
             <w:r>
               <w:rPr>
-                <w:lang w:val="es-ES"/>
+                <w:lang w:val="es-CO"/>
               </w:rPr>
               <w:t>Versión Inicial plan de proyecto.</w:t>
             </w:r>
@@ -656,12 +651,12 @@
             <w:pPr>
               <w:pStyle w:val="Tabletext"/>
               <w:rPr>
-                <w:lang w:val="es-ES"/>
+                <w:lang w:val="es-CO"/>
               </w:rPr>
             </w:pPr>
             <w:r>
               <w:rPr>
-                <w:lang w:val="es-ES"/>
+                <w:lang w:val="es-CO"/>
               </w:rPr>
               <w:t>Henry Puentes González</w:t>
             </w:r>
@@ -679,9 +674,15 @@
             <w:pPr>
               <w:pStyle w:val="Tabletext"/>
               <w:rPr>
-                <w:lang w:val="es-ES"/>
-              </w:rPr>
-            </w:pPr>
+                <w:lang w:val="es-CO"/>
+              </w:rPr>
+            </w:pPr>
+            <w:r>
+              <w:rPr>
+                <w:lang w:val="es-CO"/>
+              </w:rPr>
+              <w:t>13/11/2021</w:t>
+            </w:r>
           </w:p>
         </w:tc>
         <w:tc>
@@ -695,9 +696,15 @@
               <w:pStyle w:val="Tabletext"/>
               <w:jc w:val="center"/>
               <w:rPr>
-                <w:lang w:val="es-ES"/>
-              </w:rPr>
-            </w:pPr>
+                <w:lang w:val="es-CO"/>
+              </w:rPr>
+            </w:pPr>
+            <w:r>
+              <w:rPr>
+                <w:lang w:val="es-CO"/>
+              </w:rPr>
+              <w:t>2.0</w:t>
+            </w:r>
           </w:p>
         </w:tc>
         <w:tc>
@@ -710,9 +717,23 @@
             <w:pPr>
               <w:pStyle w:val="Tabletext"/>
               <w:rPr>
-                <w:lang w:val="es-ES"/>
-              </w:rPr>
-            </w:pPr>
+                <w:lang w:val="es-CO"/>
+              </w:rPr>
+            </w:pPr>
+            <w:proofErr w:type="spellStart"/>
+            <w:r>
+              <w:rPr>
+                <w:lang w:val="es-CO"/>
+              </w:rPr>
+              <w:t>Version</w:t>
+            </w:r>
+            <w:proofErr w:type="spellEnd"/>
+            <w:r>
+              <w:rPr>
+                <w:lang w:val="es-CO"/>
+              </w:rPr>
+              <w:t xml:space="preserve"> Final</w:t>
+            </w:r>
           </w:p>
         </w:tc>
         <w:tc>
@@ -725,9 +746,15 @@
             <w:pPr>
               <w:pStyle w:val="Tabletext"/>
               <w:rPr>
-                <w:lang w:val="es-ES"/>
-              </w:rPr>
-            </w:pPr>
+                <w:lang w:val="es-CO"/>
+              </w:rPr>
+            </w:pPr>
+            <w:r>
+              <w:rPr>
+                <w:lang w:val="es-CO"/>
+              </w:rPr>
+              <w:t>Henry Puentes González</w:t>
+            </w:r>
           </w:p>
         </w:tc>
       </w:tr>
@@ -742,7 +769,7 @@
             <w:pPr>
               <w:pStyle w:val="Tabletext"/>
               <w:rPr>
-                <w:lang w:val="es-ES"/>
+                <w:lang w:val="es-CO"/>
               </w:rPr>
             </w:pPr>
           </w:p>
@@ -758,7 +785,7 @@
               <w:pStyle w:val="Tabletext"/>
               <w:jc w:val="center"/>
               <w:rPr>
-                <w:lang w:val="es-ES"/>
+                <w:lang w:val="es-CO"/>
               </w:rPr>
             </w:pPr>
           </w:p>
@@ -773,7 +800,7 @@
             <w:pPr>
               <w:pStyle w:val="Tabletext"/>
               <w:rPr>
-                <w:lang w:val="es-ES"/>
+                <w:lang w:val="es-CO"/>
               </w:rPr>
             </w:pPr>
           </w:p>
@@ -788,7 +815,7 @@
             <w:pPr>
               <w:pStyle w:val="Tabletext"/>
               <w:rPr>
-                <w:lang w:val="es-ES"/>
+                <w:lang w:val="es-CO"/>
               </w:rPr>
             </w:pPr>
           </w:p>
@@ -799,7 +826,7 @@
       <w:pPr>
         <w:pStyle w:val="Ttulo"/>
         <w:rPr>
-          <w:lang w:val="es-ES"/>
+          <w:lang w:val="es-CO"/>
         </w:rPr>
         <w:sectPr>
           <w:headerReference w:type="default" r:id="rId7"/>
@@ -814,37 +841,37 @@
       <w:pPr>
         <w:pStyle w:val="Ttulo"/>
         <w:rPr>
-          <w:lang w:val="es-ES"/>
-        </w:rPr>
-      </w:pPr>
-      <w:r>
-        <w:rPr>
-          <w:lang w:val="es-ES"/>
+          <w:lang w:val="es-CO"/>
+        </w:rPr>
+      </w:pPr>
+      <w:r>
+        <w:rPr>
+          <w:lang w:val="es-CO"/>
         </w:rPr>
         <w:lastRenderedPageBreak/>
         <w:fldChar w:fldCharType="begin"/>
       </w:r>
       <w:r>
         <w:rPr>
-          <w:lang w:val="es-ES"/>
+          <w:lang w:val="es-CO"/>
         </w:rPr>
         <w:instrText xml:space="preserve"> TITLE   \* MERGEFORMAT </w:instrText>
       </w:r>
       <w:r>
         <w:rPr>
-          <w:lang w:val="es-ES"/>
+          <w:lang w:val="es-CO"/>
         </w:rPr>
         <w:fldChar w:fldCharType="separate"/>
       </w:r>
       <w:r>
         <w:rPr>
-          <w:lang w:val="es-ES"/>
+          <w:lang w:val="es-CO"/>
         </w:rPr>
         <w:t>Plan de Proyecto</w:t>
       </w:r>
       <w:r>
         <w:rPr>
-          <w:lang w:val="es-ES"/>
+          <w:lang w:val="es-CO"/>
         </w:rPr>
         <w:fldChar w:fldCharType="end"/>
       </w:r>
@@ -852,6 +879,9 @@
     <w:p>
       <w:pPr>
         <w:jc w:val="both"/>
+        <w:rPr>
+          <w:lang w:val="es-CO"/>
+        </w:rPr>
       </w:pPr>
     </w:p>
     <w:p>
@@ -860,14 +890,14 @@
         <w:ind w:left="180" w:hanging="180"/>
         <w:jc w:val="both"/>
         <w:rPr>
-          <w:lang w:val="es-ES"/>
-        </w:rPr>
-      </w:pPr>
-      <w:bookmarkStart w:id="1" w:name="_Toc423410238"/>
-      <w:bookmarkStart w:id="2" w:name="_Toc425054504"/>
-      <w:r>
-        <w:rPr>
-          <w:lang w:val="es-ES"/>
+          <w:lang w:val="es-CO"/>
+        </w:rPr>
+      </w:pPr>
+      <w:bookmarkStart w:id="0" w:name="_Toc423410238"/>
+      <w:bookmarkStart w:id="1" w:name="_Toc425054504"/>
+      <w:r>
+        <w:rPr>
+          <w:lang w:val="es-CO"/>
         </w:rPr>
         <w:t>Introducción</w:t>
       </w:r>
@@ -875,21 +905,27 @@
     <w:p>
       <w:pPr>
         <w:jc w:val="both"/>
+        <w:rPr>
+          <w:lang w:val="es-CO"/>
+        </w:rPr>
       </w:pPr>
     </w:p>
     <w:p>
       <w:pPr>
         <w:jc w:val="both"/>
         <w:rPr>
-          <w:lang w:eastAsia="en-US"/>
-        </w:rPr>
-      </w:pPr>
-      <w:r>
+          <w:lang w:val="es-CO" w:eastAsia="en-US"/>
+        </w:rPr>
+      </w:pPr>
+      <w:r>
+        <w:rPr>
+          <w:lang w:val="es-CO"/>
+        </w:rPr>
         <w:t>El documento muestra las diferentes fases de análisis y la forma en la cual se afrontará e iniciara el proyecto, esto con el objetivo de marcar una ruta clara para el cliente y el equipo que ejecutara el proyecto.</w:t>
       </w:r>
       <w:r>
         <w:rPr>
-          <w:lang w:eastAsia="en-US"/>
+          <w:lang w:val="es-CO" w:eastAsia="en-US"/>
         </w:rPr>
         <w:t xml:space="preserve"> </w:t>
       </w:r>
@@ -900,35 +936,19 @@
         <w:ind w:left="180" w:hanging="180"/>
         <w:jc w:val="both"/>
         <w:rPr>
-          <w:lang w:val="es-ES"/>
-        </w:rPr>
-      </w:pPr>
-      <w:bookmarkStart w:id="3" w:name="_Toc123986411"/>
-      <w:bookmarkStart w:id="4" w:name="_Toc171155839"/>
-      <w:r>
-        <w:rPr>
-          <w:lang w:val="es-ES"/>
-        </w:rPr>
-        <w:t xml:space="preserve">Organización </w:t>
-      </w:r>
-      <w:smartTag w:uri="urn:schemas-microsoft-com:office:smarttags" w:element="State">
-        <w:smartTag w:uri="urn:schemas-microsoft-com:office:smarttags" w:element="place">
-          <w:r>
-            <w:rPr>
-              <w:lang w:val="es-ES"/>
-            </w:rPr>
-            <w:t>del</w:t>
-          </w:r>
-        </w:smartTag>
-      </w:smartTag>
-      <w:r>
-        <w:rPr>
-          <w:lang w:val="es-ES"/>
-        </w:rPr>
-        <w:t xml:space="preserve"> proyecto</w:t>
-      </w:r>
+          <w:lang w:val="es-CO"/>
+        </w:rPr>
+      </w:pPr>
+      <w:bookmarkStart w:id="2" w:name="_Toc123986411"/>
+      <w:bookmarkStart w:id="3" w:name="_Toc171155839"/>
+      <w:r>
+        <w:rPr>
+          <w:lang w:val="es-CO"/>
+        </w:rPr>
+        <w:t>Organización del proyecto</w:t>
+      </w:r>
+      <w:bookmarkEnd w:id="2"/>
       <w:bookmarkEnd w:id="3"/>
-      <w:bookmarkEnd w:id="4"/>
     </w:p>
     <w:p>
       <w:pPr>
@@ -939,6 +959,7 @@
         </w:numPr>
         <w:rPr>
           <w:sz w:val="20"/>
+          <w:lang w:val="es-CO"/>
         </w:rPr>
       </w:pPr>
     </w:p>
@@ -951,30 +972,86 @@
         </w:numPr>
         <w:rPr>
           <w:sz w:val="20"/>
-        </w:rPr>
-      </w:pPr>
-      <w:r>
-        <w:rPr>
-          <w:sz w:val="20"/>
-        </w:rPr>
-        <w:t>El proyecto cuenta con un desarrollador Full Stack, gerente de proyecto y la intervención del usuario como cliente. Los roles de Desarrollador y gerente de proyecto se realizan por el mismo practicante puesto el objetivo es aprender a gerenciar un proyecto y poner en práctica las habilidades de desarrollo como full Stack.</w:t>
-      </w:r>
-    </w:p>
-    <w:p/>
+          <w:lang w:val="es-CO"/>
+        </w:rPr>
+      </w:pPr>
+      <w:r>
+        <w:rPr>
+          <w:sz w:val="20"/>
+          <w:lang w:val="es-CO"/>
+        </w:rPr>
+        <w:t xml:space="preserve">El proyecto cuenta con un desarrollador FullStack, gerente de proyecto y la intervención del usuario como cliente. Los roles de Desarrollador y gerente de proyecto se realizan por el mismo practicante puesto el objetivo es </w:t>
+      </w:r>
+      <w:r>
+        <w:rPr>
+          <w:sz w:val="20"/>
+          <w:lang w:val="es-CO"/>
+        </w:rPr>
+        <w:t xml:space="preserve">poner en </w:t>
+      </w:r>
+      <w:r>
+        <w:rPr>
+          <w:sz w:val="20"/>
+          <w:lang w:val="es-CO"/>
+        </w:rPr>
+        <w:t>práctica</w:t>
+      </w:r>
+      <w:r>
+        <w:rPr>
+          <w:sz w:val="20"/>
+          <w:lang w:val="es-CO"/>
+        </w:rPr>
+        <w:t xml:space="preserve"> las habilidades gerenciales al llevar un proyecto, a su vez </w:t>
+      </w:r>
+      <w:r>
+        <w:rPr>
+          <w:sz w:val="20"/>
+          <w:lang w:val="es-CO"/>
+        </w:rPr>
+        <w:t xml:space="preserve">poner en práctica las habilidades de desarrollo como </w:t>
+      </w:r>
+      <w:r>
+        <w:rPr>
+          <w:sz w:val="20"/>
+          <w:lang w:val="es-CO"/>
+        </w:rPr>
+        <w:t>F</w:t>
+      </w:r>
+      <w:r>
+        <w:rPr>
+          <w:sz w:val="20"/>
+          <w:lang w:val="es-CO"/>
+        </w:rPr>
+        <w:t>ullStack.</w:t>
+      </w:r>
+    </w:p>
+    <w:p>
+      <w:pPr>
+        <w:rPr>
+          <w:lang w:val="es-CO"/>
+        </w:rPr>
+      </w:pPr>
+    </w:p>
     <w:p>
       <w:pPr>
         <w:pStyle w:val="Ttulo2"/>
-      </w:pPr>
-      <w:bookmarkStart w:id="5" w:name="_Toc171155840"/>
-      <w:r>
+        <w:rPr>
+          <w:lang w:val="es-CO"/>
+        </w:rPr>
+      </w:pPr>
+      <w:bookmarkStart w:id="4" w:name="_Toc171155840"/>
+      <w:r>
+        <w:rPr>
+          <w:lang w:val="es-CO"/>
+        </w:rPr>
         <w:t>Equipo de trabajo</w:t>
       </w:r>
-      <w:bookmarkEnd w:id="5"/>
-    </w:p>
-    <w:p>
-      <w:pPr>
-        <w:rPr>
-          <w:lang w:val="en-US" w:eastAsia="en-US"/>
+      <w:bookmarkEnd w:id="4"/>
+    </w:p>
+    <w:p>
+      <w:pPr>
+        <w:rPr>
+          <w:lang w:val="es-CO" w:eastAsia="en-US"/>
         </w:rPr>
       </w:pPr>
     </w:p>
@@ -982,12 +1059,12 @@
       <w:pPr>
         <w:pStyle w:val="Ttulo3"/>
         <w:rPr>
-          <w:lang w:val="es-ES"/>
-        </w:rPr>
-      </w:pPr>
-      <w:r>
-        <w:rPr>
-          <w:lang w:val="es-ES"/>
+          <w:lang w:val="es-CO"/>
+        </w:rPr>
+      </w:pPr>
+      <w:r>
+        <w:rPr>
+          <w:lang w:val="es-CO"/>
         </w:rPr>
         <w:t xml:space="preserve">Equipo de trabajo </w:t>
       </w:r>
@@ -995,7 +1072,7 @@
     <w:p>
       <w:pPr>
         <w:rPr>
-          <w:lang w:val="es-AR" w:eastAsia="en-US"/>
+          <w:lang w:val="es-CO" w:eastAsia="en-US"/>
         </w:rPr>
       </w:pPr>
     </w:p>
@@ -1032,7 +1109,7 @@
                 <w:bCs/>
                 <w:caps/>
                 <w:szCs w:val="20"/>
-                <w:lang w:val="es-AR" w:eastAsia="en-US"/>
+                <w:lang w:val="es-CO" w:eastAsia="en-US"/>
               </w:rPr>
             </w:pPr>
             <w:r>
@@ -1041,7 +1118,7 @@
                 <w:bCs/>
                 <w:caps/>
                 <w:szCs w:val="20"/>
-                <w:lang w:val="es-AR" w:eastAsia="en-US"/>
+                <w:lang w:val="es-CO" w:eastAsia="en-US"/>
               </w:rPr>
               <w:t>Nombre y  Apellido</w:t>
             </w:r>
@@ -1061,7 +1138,7 @@
                 <w:bCs/>
                 <w:caps/>
                 <w:szCs w:val="20"/>
-                <w:lang w:val="es-AR" w:eastAsia="en-US"/>
+                <w:lang w:val="es-CO" w:eastAsia="en-US"/>
               </w:rPr>
             </w:pPr>
             <w:r>
@@ -1070,7 +1147,7 @@
                 <w:bCs/>
                 <w:caps/>
                 <w:szCs w:val="20"/>
-                <w:lang w:val="es-AR" w:eastAsia="en-US"/>
+                <w:lang w:val="es-CO" w:eastAsia="en-US"/>
               </w:rPr>
               <w:t>Rol</w:t>
             </w:r>
@@ -1090,7 +1167,7 @@
                 <w:bCs/>
                 <w:caps/>
                 <w:szCs w:val="20"/>
-                <w:lang w:val="es-AR" w:eastAsia="en-US"/>
+                <w:lang w:val="es-CO" w:eastAsia="en-US"/>
               </w:rPr>
             </w:pPr>
             <w:r>
@@ -1099,7 +1176,7 @@
                 <w:bCs/>
                 <w:caps/>
                 <w:szCs w:val="20"/>
-                <w:lang w:val="es-AR" w:eastAsia="en-US"/>
+                <w:lang w:val="es-CO" w:eastAsia="en-US"/>
               </w:rPr>
               <w:t>Dedicación</w:t>
             </w:r>
@@ -1117,13 +1194,13 @@
             <w:pPr>
               <w:rPr>
                 <w:szCs w:val="20"/>
-                <w:lang w:val="es-AR" w:eastAsia="en-US"/>
+                <w:lang w:val="es-CO" w:eastAsia="en-US"/>
               </w:rPr>
             </w:pPr>
             <w:r>
               <w:rPr>
                 <w:szCs w:val="20"/>
-                <w:lang w:val="es-AR" w:eastAsia="en-US"/>
+                <w:lang w:val="es-CO" w:eastAsia="en-US"/>
               </w:rPr>
               <w:t>Henry Puentes González</w:t>
             </w:r>
@@ -1139,16 +1216,23 @@
             <w:pPr>
               <w:rPr>
                 <w:szCs w:val="20"/>
-                <w:lang w:val="es-AR" w:eastAsia="en-US"/>
+                <w:lang w:val="es-CO" w:eastAsia="en-US"/>
               </w:rPr>
             </w:pPr>
             <w:r>
               <w:rPr>
                 <w:szCs w:val="20"/>
-                <w:lang w:val="es-AR" w:eastAsia="en-US"/>
-              </w:rPr>
-              <w:t>Desarrollador Full Stack</w:t>
+                <w:lang w:val="es-CO" w:eastAsia="en-US"/>
+              </w:rPr>
+              <w:t>Desarrollador Full</w:t>
             </w:r>
+            <w:r>
+              <w:rPr>
+                <w:szCs w:val="20"/>
+                <w:lang w:val="es-CO" w:eastAsia="en-US"/>
+              </w:rPr>
+              <w:t>Stack</w:t>
+            </w:r>
           </w:p>
         </w:tc>
         <w:tc>
@@ -1161,13 +1245,13 @@
             <w:pPr>
               <w:rPr>
                 <w:szCs w:val="20"/>
-                <w:lang w:val="es-AR" w:eastAsia="en-US"/>
+                <w:lang w:val="es-CO" w:eastAsia="en-US"/>
               </w:rPr>
             </w:pPr>
             <w:r>
               <w:rPr>
                 <w:szCs w:val="20"/>
-                <w:lang w:val="es-AR" w:eastAsia="en-US"/>
+                <w:lang w:val="es-CO" w:eastAsia="en-US"/>
               </w:rPr>
               <w:t>25%</w:t>
             </w:r>
@@ -1185,13 +1269,13 @@
             <w:pPr>
               <w:rPr>
                 <w:szCs w:val="20"/>
-                <w:lang w:val="es-AR" w:eastAsia="en-US"/>
+                <w:lang w:val="es-CO" w:eastAsia="en-US"/>
               </w:rPr>
             </w:pPr>
             <w:r>
               <w:rPr>
                 <w:szCs w:val="20"/>
-                <w:lang w:val="es-AR" w:eastAsia="en-US"/>
+                <w:lang w:val="es-CO" w:eastAsia="en-US"/>
               </w:rPr>
               <w:t>Henry Puentes González</w:t>
             </w:r>
@@ -1207,13 +1291,13 @@
             <w:pPr>
               <w:rPr>
                 <w:szCs w:val="20"/>
-                <w:lang w:val="es-AR" w:eastAsia="en-US"/>
+                <w:lang w:val="es-CO" w:eastAsia="en-US"/>
               </w:rPr>
             </w:pPr>
             <w:r>
               <w:rPr>
                 <w:szCs w:val="20"/>
-                <w:lang w:val="es-AR" w:eastAsia="en-US"/>
+                <w:lang w:val="es-CO" w:eastAsia="en-US"/>
               </w:rPr>
               <w:t>Gerente de Proyecto</w:t>
             </w:r>
@@ -1229,13 +1313,13 @@
             <w:pPr>
               <w:rPr>
                 <w:szCs w:val="20"/>
-                <w:lang w:val="es-AR" w:eastAsia="en-US"/>
+                <w:lang w:val="es-CO" w:eastAsia="en-US"/>
               </w:rPr>
             </w:pPr>
             <w:r>
               <w:rPr>
                 <w:szCs w:val="20"/>
-                <w:lang w:val="es-AR" w:eastAsia="en-US"/>
+                <w:lang w:val="es-CO" w:eastAsia="en-US"/>
               </w:rPr>
               <w:t>25%</w:t>
             </w:r>
@@ -1253,7 +1337,7 @@
             <w:pPr>
               <w:rPr>
                 <w:szCs w:val="20"/>
-                <w:lang w:val="es-AR" w:eastAsia="en-US"/>
+                <w:lang w:val="es-CO" w:eastAsia="en-US"/>
               </w:rPr>
             </w:pPr>
           </w:p>
@@ -1268,7 +1352,7 @@
             <w:pPr>
               <w:rPr>
                 <w:szCs w:val="20"/>
-                <w:lang w:val="es-AR" w:eastAsia="en-US"/>
+                <w:lang w:val="es-CO" w:eastAsia="en-US"/>
               </w:rPr>
             </w:pPr>
           </w:p>
@@ -1283,7 +1367,7 @@
             <w:pPr>
               <w:rPr>
                 <w:szCs w:val="20"/>
-                <w:lang w:val="es-AR" w:eastAsia="en-US"/>
+                <w:lang w:val="es-CO" w:eastAsia="en-US"/>
               </w:rPr>
             </w:pPr>
           </w:p>
@@ -1299,7 +1383,7 @@
           <w:p>
             <w:pPr>
               <w:rPr>
-                <w:lang w:eastAsia="en-US"/>
+                <w:lang w:val="es-CO" w:eastAsia="en-US"/>
               </w:rPr>
             </w:pPr>
           </w:p>
@@ -1313,7 +1397,7 @@
           <w:p>
             <w:pPr>
               <w:rPr>
-                <w:lang w:eastAsia="en-US"/>
+                <w:lang w:val="es-CO" w:eastAsia="en-US"/>
               </w:rPr>
             </w:pPr>
           </w:p>
@@ -1327,7 +1411,7 @@
           <w:p>
             <w:pPr>
               <w:rPr>
-                <w:lang w:eastAsia="en-US"/>
+                <w:lang w:val="es-CO" w:eastAsia="en-US"/>
               </w:rPr>
             </w:pPr>
           </w:p>
@@ -1338,7 +1422,7 @@
       <w:pPr>
         <w:jc w:val="both"/>
         <w:rPr>
-          <w:lang w:eastAsia="en-US"/>
+          <w:lang w:val="es-CO" w:eastAsia="en-US"/>
         </w:rPr>
       </w:pPr>
     </w:p>
@@ -1346,7 +1430,7 @@
       <w:pPr>
         <w:jc w:val="both"/>
         <w:rPr>
-          <w:lang w:eastAsia="en-US"/>
+          <w:lang w:val="es-CO" w:eastAsia="en-US"/>
         </w:rPr>
       </w:pPr>
     </w:p>
@@ -1354,12 +1438,12 @@
       <w:pPr>
         <w:pStyle w:val="Ttulo3"/>
         <w:rPr>
-          <w:lang w:val="es-ES"/>
-        </w:rPr>
-      </w:pPr>
-      <w:r>
-        <w:rPr>
-          <w:lang w:val="es-ES"/>
+          <w:lang w:val="es-CO"/>
+        </w:rPr>
+      </w:pPr>
+      <w:r>
+        <w:rPr>
+          <w:lang w:val="es-CO"/>
         </w:rPr>
         <w:t>Equipo de trabajo del Cliente</w:t>
       </w:r>
@@ -1367,7 +1451,7 @@
     <w:p>
       <w:pPr>
         <w:rPr>
-          <w:lang w:val="es-AR" w:eastAsia="en-US"/>
+          <w:lang w:val="es-CO" w:eastAsia="en-US"/>
         </w:rPr>
       </w:pPr>
     </w:p>
@@ -1403,7 +1487,7 @@
                 <w:bCs/>
                 <w:caps/>
                 <w:szCs w:val="20"/>
-                <w:lang w:val="es-AR" w:eastAsia="en-US"/>
+                <w:lang w:val="es-CO" w:eastAsia="en-US"/>
               </w:rPr>
             </w:pPr>
             <w:r>
@@ -1412,7 +1496,7 @@
                 <w:bCs/>
                 <w:caps/>
                 <w:szCs w:val="20"/>
-                <w:lang w:val="es-AR" w:eastAsia="en-US"/>
+                <w:lang w:val="es-CO" w:eastAsia="en-US"/>
               </w:rPr>
               <w:t>Nombre y  Apellido</w:t>
             </w:r>
@@ -1432,7 +1516,7 @@
                 <w:bCs/>
                 <w:caps/>
                 <w:szCs w:val="20"/>
-                <w:lang w:val="es-AR" w:eastAsia="en-US"/>
+                <w:lang w:val="es-CO" w:eastAsia="en-US"/>
               </w:rPr>
             </w:pPr>
             <w:r>
@@ -1441,7 +1525,7 @@
                 <w:bCs/>
                 <w:caps/>
                 <w:szCs w:val="20"/>
-                <w:lang w:val="es-AR" w:eastAsia="en-US"/>
+                <w:lang w:val="es-CO" w:eastAsia="en-US"/>
               </w:rPr>
               <w:t>Rol</w:t>
             </w:r>
@@ -1459,16 +1543,23 @@
             <w:pPr>
               <w:rPr>
                 <w:szCs w:val="20"/>
-                <w:lang w:val="es-AR" w:eastAsia="en-US"/>
+                <w:lang w:val="es-CO" w:eastAsia="en-US"/>
               </w:rPr>
             </w:pPr>
             <w:r>
               <w:rPr>
                 <w:szCs w:val="20"/>
-                <w:lang w:val="es-AR" w:eastAsia="en-US"/>
-              </w:rPr>
-              <w:t>Maira Alejandra Jimenez</w:t>
+                <w:lang w:val="es-CO" w:eastAsia="en-US"/>
+              </w:rPr>
+              <w:t xml:space="preserve">Maira Alejandra </w:t>
             </w:r>
+            <w:r>
+              <w:rPr>
+                <w:szCs w:val="20"/>
+                <w:lang w:val="es-CO" w:eastAsia="en-US"/>
+              </w:rPr>
+              <w:t>Jiménez</w:t>
+            </w:r>
           </w:p>
         </w:tc>
         <w:tc>
@@ -1481,13 +1572,13 @@
             <w:pPr>
               <w:rPr>
                 <w:szCs w:val="20"/>
-                <w:lang w:val="es-AR" w:eastAsia="en-US"/>
+                <w:lang w:val="es-CO" w:eastAsia="en-US"/>
               </w:rPr>
             </w:pPr>
             <w:r>
               <w:rPr>
                 <w:szCs w:val="20"/>
-                <w:lang w:val="es-AR" w:eastAsia="en-US"/>
+                <w:lang w:val="es-CO" w:eastAsia="en-US"/>
               </w:rPr>
               <w:t>Cliente</w:t>
             </w:r>
@@ -1505,7 +1596,7 @@
             <w:pPr>
               <w:rPr>
                 <w:szCs w:val="20"/>
-                <w:lang w:val="es-AR" w:eastAsia="en-US"/>
+                <w:lang w:val="es-CO" w:eastAsia="en-US"/>
               </w:rPr>
             </w:pPr>
           </w:p>
@@ -1520,7 +1611,7 @@
             <w:pPr>
               <w:rPr>
                 <w:szCs w:val="20"/>
-                <w:lang w:val="es-AR" w:eastAsia="en-US"/>
+                <w:lang w:val="es-CO" w:eastAsia="en-US"/>
               </w:rPr>
             </w:pPr>
           </w:p>
@@ -1537,7 +1628,7 @@
             <w:pPr>
               <w:rPr>
                 <w:szCs w:val="20"/>
-                <w:lang w:val="es-AR" w:eastAsia="en-US"/>
+                <w:lang w:val="es-CO" w:eastAsia="en-US"/>
               </w:rPr>
             </w:pPr>
           </w:p>
@@ -1552,7 +1643,7 @@
             <w:pPr>
               <w:rPr>
                 <w:szCs w:val="20"/>
-                <w:lang w:val="es-AR" w:eastAsia="en-US"/>
+                <w:lang w:val="es-CO" w:eastAsia="en-US"/>
               </w:rPr>
             </w:pPr>
           </w:p>
@@ -1568,7 +1659,7 @@
           <w:p>
             <w:pPr>
               <w:rPr>
-                <w:lang w:eastAsia="en-US"/>
+                <w:lang w:val="es-CO" w:eastAsia="en-US"/>
               </w:rPr>
             </w:pPr>
           </w:p>
@@ -1582,7 +1673,7 @@
           <w:p>
             <w:pPr>
               <w:rPr>
-                <w:lang w:eastAsia="en-US"/>
+                <w:lang w:val="es-CO" w:eastAsia="en-US"/>
               </w:rPr>
             </w:pPr>
           </w:p>
@@ -1593,7 +1684,7 @@
       <w:pPr>
         <w:jc w:val="both"/>
         <w:rPr>
-          <w:lang w:eastAsia="en-US"/>
+          <w:lang w:val="es-CO" w:eastAsia="en-US"/>
         </w:rPr>
       </w:pPr>
     </w:p>
@@ -1601,7 +1692,7 @@
       <w:pPr>
         <w:jc w:val="both"/>
         <w:rPr>
-          <w:lang w:eastAsia="en-US"/>
+          <w:lang w:val="es-CO" w:eastAsia="en-US"/>
         </w:rPr>
       </w:pPr>
     </w:p>
@@ -1611,28 +1702,34 @@
         <w:ind w:left="180" w:hanging="180"/>
         <w:jc w:val="both"/>
         <w:rPr>
-          <w:lang w:val="es-ES"/>
-        </w:rPr>
-      </w:pPr>
+          <w:lang w:val="es-CO"/>
+        </w:rPr>
+      </w:pPr>
+      <w:bookmarkStart w:id="5" w:name="_Toc171155841"/>
       <w:bookmarkStart w:id="6" w:name="_Toc47953926"/>
       <w:bookmarkStart w:id="7" w:name="_Toc162848837"/>
       <w:bookmarkStart w:id="8" w:name="_Toc163005110"/>
-      <w:bookmarkStart w:id="9" w:name="_Toc171155841"/>
+      <w:bookmarkEnd w:id="0"/>
       <w:bookmarkEnd w:id="1"/>
-      <w:bookmarkEnd w:id="2"/>
-      <w:r>
-        <w:rPr>
-          <w:lang w:val="es-ES"/>
+      <w:r>
+        <w:rPr>
+          <w:lang w:val="es-CO"/>
         </w:rPr>
         <w:t>Tareas del proyecto</w:t>
       </w:r>
-      <w:bookmarkEnd w:id="9"/>
+      <w:bookmarkEnd w:id="5"/>
     </w:p>
     <w:p>
       <w:pPr>
         <w:jc w:val="both"/>
-      </w:pPr>
-      <w:r>
+        <w:rPr>
+          <w:lang w:val="es-CO"/>
+        </w:rPr>
+      </w:pPr>
+      <w:r>
+        <w:rPr>
+          <w:lang w:val="es-CO"/>
+        </w:rPr>
         <w:t xml:space="preserve">En esta sección se describen las tareas que deben ser llevadas a cabo durante la ejecución del proyecto. </w:t>
       </w:r>
     </w:p>
@@ -1645,6 +1742,7 @@
         </w:numPr>
         <w:rPr>
           <w:sz w:val="20"/>
+          <w:lang w:val="es-CO"/>
         </w:rPr>
       </w:pPr>
     </w:p>
@@ -1657,18 +1755,21 @@
         </w:numPr>
         <w:rPr>
           <w:sz w:val="20"/>
+          <w:lang w:val="es-CO"/>
         </w:rPr>
       </w:pPr>
       <w:r>
         <w:rPr>
           <w:b/>
           <w:sz w:val="20"/>
+          <w:lang w:val="es-CO"/>
         </w:rPr>
         <w:t>Definición de Alcance:</w:t>
       </w:r>
       <w:r>
         <w:rPr>
           <w:sz w:val="20"/>
+          <w:lang w:val="es-CO"/>
         </w:rPr>
         <w:t xml:space="preserve"> esta tarea consiste en analizar la propuesta comercial, relevamiento de sistemas semejantes, definición y validación de alcance. </w:t>
       </w:r>
@@ -1682,6 +1783,7 @@
         </w:numPr>
         <w:rPr>
           <w:sz w:val="20"/>
+          <w:lang w:val="es-CO"/>
         </w:rPr>
       </w:pPr>
     </w:p>
@@ -1694,20 +1796,37 @@
         </w:numPr>
         <w:rPr>
           <w:sz w:val="20"/>
+          <w:lang w:val="es-CO"/>
         </w:rPr>
       </w:pPr>
       <w:r>
         <w:rPr>
           <w:b/>
           <w:sz w:val="20"/>
+          <w:lang w:val="es-CO"/>
         </w:rPr>
         <w:t>Definición de Proyecto:</w:t>
       </w:r>
       <w:r>
         <w:rPr>
           <w:sz w:val="20"/>
-        </w:rPr>
-        <w:t xml:space="preserve"> esta tarea consiste en crear el cronograma preeliminar y el plan de proyecto.</w:t>
+          <w:lang w:val="es-CO"/>
+        </w:rPr>
+        <w:t xml:space="preserve"> esta tarea consiste en crear el cronograma </w:t>
+      </w:r>
+      <w:r>
+        <w:rPr>
+          <w:sz w:val="20"/>
+          <w:lang w:val="es-CO"/>
+        </w:rPr>
+        <w:t>preliminar</w:t>
+      </w:r>
+      <w:r>
+        <w:rPr>
+          <w:sz w:val="20"/>
+          <w:lang w:val="es-CO"/>
+        </w:rPr>
+        <w:t xml:space="preserve"> y el plan de proyecto.</w:t>
       </w:r>
     </w:p>
     <w:p>
@@ -1719,6 +1838,7 @@
         </w:numPr>
         <w:rPr>
           <w:sz w:val="20"/>
+          <w:lang w:val="es-CO"/>
         </w:rPr>
       </w:pPr>
     </w:p>
@@ -1731,25 +1851,21 @@
         </w:numPr>
         <w:rPr>
           <w:sz w:val="20"/>
+          <w:lang w:val="es-CO"/>
         </w:rPr>
       </w:pPr>
       <w:r>
         <w:rPr>
           <w:b/>
           <w:sz w:val="20"/>
-        </w:rPr>
-        <w:t>Especificación de funcionalidades</w:t>
-      </w:r>
-      <w:r>
-        <w:rPr>
-          <w:b/>
-          <w:sz w:val="20"/>
-        </w:rPr>
-        <w:t>:</w:t>
-      </w:r>
-      <w:r>
-        <w:rPr>
-          <w:sz w:val="20"/>
+          <w:lang w:val="es-CO"/>
+        </w:rPr>
+        <w:t>Especificación de funcionalidades:</w:t>
+      </w:r>
+      <w:r>
+        <w:rPr>
+          <w:sz w:val="20"/>
+          <w:lang w:val="es-CO"/>
         </w:rPr>
         <w:t xml:space="preserve"> esta tarea consiste en generar la documentación funcional para que se construya la aplicación en base a la misma.</w:t>
       </w:r>
@@ -1763,6 +1879,7 @@
         </w:numPr>
         <w:rPr>
           <w:sz w:val="20"/>
+          <w:lang w:val="es-CO"/>
         </w:rPr>
       </w:pPr>
     </w:p>
@@ -1775,12 +1892,14 @@
         </w:numPr>
         <w:rPr>
           <w:sz w:val="20"/>
+          <w:lang w:val="es-CO"/>
         </w:rPr>
       </w:pPr>
       <w:r>
         <w:rPr>
           <w:b/>
           <w:sz w:val="20"/>
+          <w:lang w:val="es-CO"/>
         </w:rPr>
         <w:lastRenderedPageBreak/>
         <w:t>Generación de entornos:</w:t>
@@ -1788,6 +1907,7 @@
       <w:r>
         <w:rPr>
           <w:sz w:val="20"/>
+          <w:lang w:val="es-CO"/>
         </w:rPr>
         <w:t xml:space="preserve"> esta tarea consiste en la generación de los diferentes entornos en los que se trabajara con la aplicación (desarrollo, test, preproducción y producción)</w:t>
       </w:r>
@@ -1801,6 +1921,7 @@
         </w:numPr>
         <w:rPr>
           <w:sz w:val="20"/>
+          <w:lang w:val="es-CO"/>
         </w:rPr>
       </w:pPr>
     </w:p>
@@ -1813,18 +1934,21 @@
         </w:numPr>
         <w:rPr>
           <w:sz w:val="20"/>
+          <w:lang w:val="es-CO"/>
         </w:rPr>
       </w:pPr>
       <w:r>
         <w:rPr>
           <w:b/>
           <w:sz w:val="20"/>
+          <w:lang w:val="es-CO"/>
         </w:rPr>
         <w:t>Definición de arquitectura y construcción de la aplicación:</w:t>
       </w:r>
       <w:r>
         <w:rPr>
           <w:sz w:val="20"/>
+          <w:lang w:val="es-CO"/>
         </w:rPr>
         <w:t xml:space="preserve"> consiste en todas las tareas de construcción de la aplicación, desde el diseño, el desarrollo hasta el testing unitario de la aplicación por parte de los desarrolladores.</w:t>
       </w:r>
@@ -1834,6 +1958,7 @@
         <w:pStyle w:val="Prrafodelista"/>
         <w:rPr>
           <w:b/>
+          <w:lang w:val="es-CO"/>
         </w:rPr>
       </w:pPr>
     </w:p>
@@ -1847,27 +1972,52 @@
         <w:rPr>
           <w:b/>
           <w:sz w:val="20"/>
+          <w:lang w:val="es-CO"/>
         </w:rPr>
       </w:pPr>
       <w:r>
         <w:rPr>
           <w:b/>
           <w:sz w:val="20"/>
+          <w:lang w:val="es-CO"/>
         </w:rPr>
         <w:t>Pruebas Unitarias</w:t>
       </w:r>
       <w:r>
         <w:rPr>
           <w:sz w:val="20"/>
+          <w:lang w:val="es-CO"/>
         </w:rPr>
         <w:t xml:space="preserve">: </w:t>
       </w:r>
     </w:p>
     <w:p>
       <w:pPr>
+        <w:pStyle w:val="Textoindependiente2"/>
+        <w:numPr>
+          <w:ilvl w:val="0"/>
+          <w:numId w:val="0"/>
+        </w:numPr>
+        <w:ind w:left="708"/>
+        <w:rPr>
+          <w:sz w:val="20"/>
+          <w:lang w:val="es-CO"/>
+        </w:rPr>
+      </w:pPr>
+      <w:r>
+        <w:rPr>
+          <w:sz w:val="20"/>
+          <w:lang w:val="es-CO"/>
+        </w:rPr>
+        <w:t>Todas las tareas orientadas a mostrar la calidad del desarrollo realizado, se realizan pruebas de cada módulo y funcionalidad.</w:t>
+      </w:r>
+    </w:p>
+    <w:p>
+      <w:pPr>
         <w:pStyle w:val="Prrafodelista"/>
         <w:rPr>
           <w:b/>
+          <w:lang w:val="es-CO"/>
         </w:rPr>
       </w:pPr>
     </w:p>
@@ -1880,27 +2030,51 @@
         </w:numPr>
         <w:rPr>
           <w:sz w:val="20"/>
+          <w:lang w:val="es-CO"/>
         </w:rPr>
       </w:pPr>
       <w:r>
         <w:rPr>
           <w:b/>
           <w:sz w:val="20"/>
+          <w:lang w:val="es-CO"/>
         </w:rPr>
         <w:t>Pruebas Funcionales</w:t>
       </w:r>
       <w:r>
         <w:rPr>
           <w:sz w:val="20"/>
+          <w:lang w:val="es-CO"/>
         </w:rPr>
         <w:t xml:space="preserve">: </w:t>
       </w:r>
     </w:p>
     <w:p>
       <w:pPr>
-        <w:pStyle w:val="Prrafodelista"/>
+        <w:pStyle w:val="Textoindependiente2"/>
+        <w:numPr>
+          <w:ilvl w:val="0"/>
+          <w:numId w:val="0"/>
+        </w:numPr>
+        <w:ind w:left="708"/>
+        <w:rPr>
+          <w:sz w:val="20"/>
+          <w:lang w:val="es-CO"/>
+        </w:rPr>
+      </w:pPr>
+      <w:r>
+        <w:rPr>
+          <w:sz w:val="20"/>
+          <w:lang w:val="es-CO"/>
+        </w:rPr>
+        <w:t>Pruebas realizadas con el usuario, sobre la página.</w:t>
+      </w:r>
+    </w:p>
+    <w:p>
+      <w:pPr>
         <w:rPr>
           <w:b/>
+          <w:lang w:val="es-CO"/>
         </w:rPr>
       </w:pPr>
     </w:p>
@@ -1914,89 +2088,24 @@
         <w:rPr>
           <w:b/>
           <w:sz w:val="20"/>
+          <w:lang w:val="es-CO"/>
         </w:rPr>
       </w:pPr>
       <w:r>
         <w:rPr>
           <w:b/>
           <w:sz w:val="20"/>
-        </w:rPr>
-        <w:t>Pruebas de Carga (Stress Test)</w:t>
-      </w:r>
-      <w:r>
-        <w:rPr>
-          <w:sz w:val="20"/>
+          <w:lang w:val="es-CO"/>
+        </w:rPr>
+        <w:t>Implementación (Deploy)</w:t>
+      </w:r>
+      <w:r>
+        <w:rPr>
+          <w:sz w:val="20"/>
+          <w:lang w:val="es-CO"/>
         </w:rPr>
         <w:t xml:space="preserve">: </w:t>
       </w:r>
-    </w:p>
-    <w:p>
-      <w:pPr>
-        <w:pStyle w:val="Prrafodelista"/>
-        <w:rPr>
-          <w:b/>
-        </w:rPr>
-      </w:pPr>
-    </w:p>
-    <w:p>
-      <w:pPr>
-        <w:pStyle w:val="Textoindependiente2"/>
-        <w:numPr>
-          <w:ilvl w:val="0"/>
-          <w:numId w:val="14"/>
-        </w:numPr>
-        <w:rPr>
-          <w:b/>
-          <w:sz w:val="20"/>
-        </w:rPr>
-      </w:pPr>
-      <w:r>
-        <w:rPr>
-          <w:b/>
-          <w:sz w:val="20"/>
-        </w:rPr>
-        <w:t>Implementación (Deploy)</w:t>
-      </w:r>
-      <w:r>
-        <w:rPr>
-          <w:sz w:val="20"/>
-        </w:rPr>
-        <w:t xml:space="preserve">: </w:t>
-      </w:r>
-    </w:p>
-    <w:p>
-      <w:pPr>
-        <w:jc w:val="both"/>
-        <w:rPr>
-          <w:b/>
-          <w:szCs w:val="20"/>
-          <w:lang w:val="es-AR" w:eastAsia="en-US"/>
-        </w:rPr>
-      </w:pPr>
-    </w:p>
-    <w:p>
-      <w:pPr>
-        <w:pStyle w:val="Ttulo1"/>
-        <w:ind w:left="180" w:hanging="180"/>
-        <w:jc w:val="both"/>
-        <w:rPr>
-          <w:lang w:val="es-ES"/>
-        </w:rPr>
-      </w:pPr>
-      <w:bookmarkStart w:id="10" w:name="_Toc171155842"/>
-      <w:r>
-        <w:rPr>
-          <w:lang w:val="es-ES"/>
-        </w:rPr>
-        <w:t>Estimació</w:t>
-      </w:r>
-      <w:r>
-        <w:rPr>
-          <w:lang w:val="es-ES"/>
-        </w:rPr>
-        <w:t>n de tiempos del proyecto</w:t>
-      </w:r>
-      <w:bookmarkEnd w:id="10"/>
     </w:p>
     <w:p>
       <w:pPr>
@@ -2005,10 +2114,68 @@
           <w:ilvl w:val="0"/>
           <w:numId w:val="0"/>
         </w:numPr>
-        <w:rPr>
-          <w:sz w:val="20"/>
-        </w:rPr>
-      </w:pPr>
+        <w:ind w:left="708"/>
+        <w:rPr>
+          <w:b/>
+          <w:sz w:val="20"/>
+          <w:lang w:val="es-CO"/>
+        </w:rPr>
+      </w:pPr>
+      <w:r>
+        <w:rPr>
+          <w:sz w:val="20"/>
+          <w:lang w:val="es-CO"/>
+        </w:rPr>
+        <w:t xml:space="preserve">Se realiza deploy </w:t>
+      </w:r>
+      <w:r>
+        <w:rPr>
+          <w:sz w:val="20"/>
+          <w:lang w:val="es-CO"/>
+        </w:rPr>
+        <w:t xml:space="preserve">condominio y hosting </w:t>
+      </w:r>
+      <w:r>
+        <w:rPr>
+          <w:sz w:val="20"/>
+          <w:lang w:val="es-CO"/>
+        </w:rPr>
+        <w:t>free: pythonanywhere.com, mientras se adquiere el hosting y el dominio.</w:t>
+      </w:r>
+    </w:p>
+    <w:p>
+      <w:pPr>
+        <w:jc w:val="both"/>
+        <w:rPr>
+          <w:b/>
+          <w:szCs w:val="20"/>
+          <w:lang w:val="es-CO" w:eastAsia="en-US"/>
+        </w:rPr>
+      </w:pPr>
+    </w:p>
+    <w:p>
+      <w:pPr>
+        <w:pStyle w:val="Ttulo1"/>
+        <w:ind w:left="180" w:hanging="180"/>
+        <w:jc w:val="both"/>
+        <w:rPr>
+          <w:lang w:val="es-CO"/>
+        </w:rPr>
+      </w:pPr>
+      <w:bookmarkStart w:id="9" w:name="_Toc171155842"/>
+      <w:r>
+        <w:rPr>
+          <w:lang w:val="es-CO"/>
+        </w:rPr>
+        <w:t>Estimació</w:t>
+      </w:r>
+      <w:r>
+        <w:rPr>
+          <w:lang w:val="es-CO"/>
+        </w:rPr>
+        <w:t>n de tiempos del proyecto</w:t>
+      </w:r>
+      <w:bookmarkEnd w:id="9"/>
     </w:p>
     <w:p>
       <w:pPr>
@@ -2019,56 +2186,9 @@
         </w:numPr>
         <w:rPr>
           <w:sz w:val="20"/>
-        </w:rPr>
-      </w:pPr>
-      <w:r>
-        <w:rPr>
-          <w:sz w:val="20"/>
-        </w:rPr>
-        <w:t>Ver</w:t>
-      </w:r>
-      <w:r>
-        <w:rPr>
-          <w:sz w:val="20"/>
-        </w:rPr>
-        <w:t xml:space="preserve"> </w:t>
-      </w:r>
-      <w:r>
-        <w:rPr>
-          <w:sz w:val="20"/>
-        </w:rPr>
-        <w:t>C</w:t>
-      </w:r>
-      <w:r>
-        <w:rPr>
-          <w:sz w:val="20"/>
-        </w:rPr>
-        <w:t>ronograma del proyecto</w:t>
-      </w:r>
-      <w:r>
-        <w:rPr>
-          <w:sz w:val="20"/>
-        </w:rPr>
-        <w:t xml:space="preserve"> adjunto</w:t>
-      </w:r>
-      <w:r>
-        <w:rPr>
-          <w:sz w:val="20"/>
-        </w:rPr>
-        <w:t>.</w:t>
-      </w:r>
-      <w:r>
-        <w:rPr>
-          <w:sz w:val="20"/>
-        </w:rPr>
-        <w:t xml:space="preserve">  </w:t>
-      </w:r>
-      <w:r>
-        <w:rPr>
-          <w:sz w:val="20"/>
-        </w:rPr>
-        <w:t xml:space="preserve"> </w:t>
-      </w:r>
+          <w:lang w:val="es-CO"/>
+        </w:rPr>
+      </w:pPr>
     </w:p>
     <w:p>
       <w:pPr>
@@ -2079,26 +2199,51 @@
         </w:numPr>
         <w:rPr>
           <w:sz w:val="20"/>
-        </w:rPr>
-      </w:pPr>
-    </w:p>
-    <w:p>
-      <w:pPr>
-        <w:pStyle w:val="Ttulo1"/>
-        <w:ind w:left="180" w:hanging="180"/>
-        <w:jc w:val="both"/>
-        <w:rPr>
-          <w:lang w:val="es-ES"/>
-        </w:rPr>
-      </w:pPr>
-      <w:bookmarkStart w:id="11" w:name="_Toc171155843"/>
-      <w:r>
-        <w:rPr>
-          <w:lang w:val="es-ES"/>
-        </w:rPr>
-        <w:t>Control de Entregables</w:t>
-      </w:r>
-      <w:bookmarkEnd w:id="11"/>
+          <w:lang w:val="es-CO"/>
+        </w:rPr>
+      </w:pPr>
+      <w:r>
+        <w:rPr>
+          <w:sz w:val="20"/>
+          <w:lang w:val="es-CO"/>
+        </w:rPr>
+        <w:t>Ver</w:t>
+      </w:r>
+      <w:r>
+        <w:rPr>
+          <w:sz w:val="20"/>
+          <w:lang w:val="es-CO"/>
+        </w:rPr>
+        <w:t xml:space="preserve"> </w:t>
+      </w:r>
+      <w:r>
+        <w:rPr>
+          <w:sz w:val="20"/>
+          <w:lang w:val="es-CO"/>
+        </w:rPr>
+        <w:t>C</w:t>
+      </w:r>
+      <w:r>
+        <w:rPr>
+          <w:sz w:val="20"/>
+          <w:lang w:val="es-CO"/>
+        </w:rPr>
+        <w:t>ronograma del proyecto</w:t>
+      </w:r>
+      <w:r>
+        <w:rPr>
+          <w:sz w:val="20"/>
+          <w:lang w:val="es-CO"/>
+        </w:rPr>
+        <w:t xml:space="preserve"> adjunto</w:t>
+      </w:r>
+      <w:r>
+        <w:rPr>
+          <w:sz w:val="20"/>
+          <w:lang w:val="es-CO"/>
+        </w:rPr>
+        <w:t>.</w:t>
+      </w:r>
     </w:p>
     <w:p>
       <w:pPr>
@@ -2109,8 +2254,27 @@
         </w:numPr>
         <w:rPr>
           <w:sz w:val="20"/>
-        </w:rPr>
-      </w:pPr>
+          <w:lang w:val="es-CO"/>
+        </w:rPr>
+      </w:pPr>
+    </w:p>
+    <w:p>
+      <w:pPr>
+        <w:pStyle w:val="Ttulo1"/>
+        <w:ind w:left="180" w:hanging="180"/>
+        <w:jc w:val="both"/>
+        <w:rPr>
+          <w:lang w:val="es-CO"/>
+        </w:rPr>
+      </w:pPr>
+      <w:bookmarkStart w:id="10" w:name="_Toc171155843"/>
+      <w:r>
+        <w:rPr>
+          <w:lang w:val="es-CO"/>
+        </w:rPr>
+        <w:t>Control de Entregables</w:t>
+      </w:r>
+      <w:bookmarkEnd w:id="10"/>
     </w:p>
     <w:p>
       <w:pPr>
@@ -2121,35 +2285,54 @@
         </w:numPr>
         <w:rPr>
           <w:sz w:val="20"/>
-        </w:rPr>
-      </w:pPr>
-      <w:r>
-        <w:rPr>
-          <w:sz w:val="20"/>
+          <w:lang w:val="es-CO"/>
+        </w:rPr>
+      </w:pPr>
+    </w:p>
+    <w:p>
+      <w:pPr>
+        <w:pStyle w:val="Textoindependiente2"/>
+        <w:numPr>
+          <w:ilvl w:val="0"/>
+          <w:numId w:val="0"/>
+        </w:numPr>
+        <w:rPr>
+          <w:sz w:val="20"/>
+          <w:lang w:val="es-CO"/>
+        </w:rPr>
+      </w:pPr>
+      <w:r>
+        <w:rPr>
+          <w:sz w:val="20"/>
+          <w:lang w:val="es-CO"/>
         </w:rPr>
         <w:t>En esta sección se realiza el control de los entregables</w:t>
       </w:r>
       <w:r>
         <w:rPr>
           <w:sz w:val="20"/>
+          <w:lang w:val="es-CO"/>
         </w:rPr>
         <w:t xml:space="preserve"> </w:t>
       </w:r>
       <w:r>
         <w:rPr>
           <w:sz w:val="20"/>
+          <w:lang w:val="es-CO"/>
         </w:rPr>
         <w:t>del proyecto</w:t>
       </w:r>
       <w:r>
         <w:rPr>
           <w:sz w:val="20"/>
+          <w:lang w:val="es-CO"/>
         </w:rPr>
         <w:t xml:space="preserve"> al Cliente</w:t>
       </w:r>
       <w:r>
         <w:rPr>
           <w:sz w:val="20"/>
+          <w:lang w:val="es-CO"/>
         </w:rPr>
         <w:t xml:space="preserve">. </w:t>
       </w:r>
@@ -2157,7 +2340,7 @@
     <w:p>
       <w:pPr>
         <w:rPr>
-          <w:lang w:val="es-AR" w:eastAsia="en-US"/>
+          <w:lang w:val="es-CO" w:eastAsia="en-US"/>
         </w:rPr>
       </w:pPr>
     </w:p>
@@ -2196,7 +2379,7 @@
                 <w:bCs/>
                 <w:caps/>
                 <w:szCs w:val="20"/>
-                <w:lang w:val="es-AR" w:eastAsia="en-US"/>
+                <w:lang w:val="es-CO" w:eastAsia="en-US"/>
               </w:rPr>
             </w:pPr>
             <w:r>
@@ -2205,7 +2388,7 @@
                 <w:bCs/>
                 <w:caps/>
                 <w:szCs w:val="20"/>
-                <w:lang w:val="es-AR" w:eastAsia="en-US"/>
+                <w:lang w:val="es-CO" w:eastAsia="en-US"/>
               </w:rPr>
               <w:t>Entregabl</w:t>
             </w:r>
@@ -2215,7 +2398,7 @@
                 <w:bCs/>
                 <w:caps/>
                 <w:szCs w:val="20"/>
-                <w:lang w:val="es-AR" w:eastAsia="en-US"/>
+                <w:lang w:val="es-CO" w:eastAsia="en-US"/>
               </w:rPr>
               <w:t>e Nro.</w:t>
             </w:r>
@@ -2235,7 +2418,7 @@
                 <w:bCs/>
                 <w:caps/>
                 <w:szCs w:val="20"/>
-                <w:lang w:val="es-AR" w:eastAsia="en-US"/>
+                <w:lang w:val="es-CO" w:eastAsia="en-US"/>
               </w:rPr>
             </w:pPr>
             <w:r>
@@ -2244,7 +2427,7 @@
                 <w:bCs/>
                 <w:caps/>
                 <w:szCs w:val="20"/>
-                <w:lang w:val="es-AR" w:eastAsia="en-US"/>
+                <w:lang w:val="es-CO" w:eastAsia="en-US"/>
               </w:rPr>
               <w:t>Descripción</w:t>
             </w:r>
@@ -2264,7 +2447,7 @@
                 <w:bCs/>
                 <w:caps/>
                 <w:szCs w:val="20"/>
-                <w:lang w:val="es-AR" w:eastAsia="en-US"/>
+                <w:lang w:val="es-CO" w:eastAsia="en-US"/>
               </w:rPr>
             </w:pPr>
             <w:r>
@@ -2273,7 +2456,7 @@
                 <w:bCs/>
                 <w:caps/>
                 <w:szCs w:val="20"/>
-                <w:lang w:val="es-AR" w:eastAsia="en-US"/>
+                <w:lang w:val="es-CO" w:eastAsia="en-US"/>
               </w:rPr>
               <w:t xml:space="preserve">Fecha </w:t>
             </w:r>
@@ -2283,7 +2466,7 @@
                 <w:bCs/>
                 <w:caps/>
                 <w:szCs w:val="20"/>
-                <w:lang w:val="es-AR" w:eastAsia="en-US"/>
+                <w:lang w:val="es-CO" w:eastAsia="en-US"/>
               </w:rPr>
               <w:t>P</w:t>
             </w:r>
@@ -2293,7 +2476,7 @@
                 <w:bCs/>
                 <w:caps/>
                 <w:szCs w:val="20"/>
-                <w:lang w:val="es-AR" w:eastAsia="en-US"/>
+                <w:lang w:val="es-CO" w:eastAsia="en-US"/>
               </w:rPr>
               <w:t>lanificada</w:t>
             </w:r>
@@ -2313,7 +2496,7 @@
                 <w:bCs/>
                 <w:caps/>
                 <w:szCs w:val="20"/>
-                <w:lang w:val="es-AR" w:eastAsia="en-US"/>
+                <w:lang w:val="es-CO" w:eastAsia="en-US"/>
               </w:rPr>
             </w:pPr>
             <w:r>
@@ -2322,7 +2505,7 @@
                 <w:bCs/>
                 <w:caps/>
                 <w:szCs w:val="20"/>
-                <w:lang w:val="es-AR" w:eastAsia="en-US"/>
+                <w:lang w:val="es-CO" w:eastAsia="en-US"/>
               </w:rPr>
               <w:t>Fecha</w:t>
             </w:r>
@@ -2335,7 +2518,7 @@
                 <w:bCs/>
                 <w:caps/>
                 <w:szCs w:val="20"/>
-                <w:lang w:val="es-AR" w:eastAsia="en-US"/>
+                <w:lang w:val="es-CO" w:eastAsia="en-US"/>
               </w:rPr>
             </w:pPr>
             <w:r>
@@ -2344,7 +2527,7 @@
                 <w:bCs/>
                 <w:caps/>
                 <w:szCs w:val="20"/>
-                <w:lang w:val="es-AR" w:eastAsia="en-US"/>
+                <w:lang w:val="es-CO" w:eastAsia="en-US"/>
               </w:rPr>
               <w:t>R</w:t>
             </w:r>
@@ -2354,7 +2537,7 @@
                 <w:bCs/>
                 <w:caps/>
                 <w:szCs w:val="20"/>
-                <w:lang w:val="es-AR" w:eastAsia="en-US"/>
+                <w:lang w:val="es-CO" w:eastAsia="en-US"/>
               </w:rPr>
               <w:t>eal</w:t>
             </w:r>
@@ -2374,7 +2557,7 @@
                 <w:bCs/>
                 <w:caps/>
                 <w:szCs w:val="20"/>
-                <w:lang w:val="es-AR" w:eastAsia="en-US"/>
+                <w:lang w:val="es-CO" w:eastAsia="en-US"/>
               </w:rPr>
             </w:pPr>
             <w:r>
@@ -2383,7 +2566,7 @@
                 <w:bCs/>
                 <w:caps/>
                 <w:szCs w:val="20"/>
-                <w:lang w:val="es-AR" w:eastAsia="en-US"/>
+                <w:lang w:val="es-CO" w:eastAsia="en-US"/>
               </w:rPr>
               <w:t>Desvío</w:t>
             </w:r>
@@ -2400,11 +2583,19 @@
           <w:p>
             <w:pPr>
               <w:pStyle w:val="Textoindependiente"/>
+              <w:jc w:val="center"/>
               <w:rPr>
                 <w:rFonts w:cs="Tahoma"/>
-                <w:lang w:eastAsia="en-US"/>
-              </w:rPr>
-            </w:pPr>
+                <w:lang w:val="es-CO" w:eastAsia="en-US"/>
+              </w:rPr>
+            </w:pPr>
+            <w:r>
+              <w:rPr>
+                <w:rFonts w:cs="Tahoma"/>
+                <w:lang w:val="es-CO" w:eastAsia="en-US"/>
+              </w:rPr>
+              <w:t>1</w:t>
+            </w:r>
           </w:p>
         </w:tc>
         <w:tc>
@@ -2416,11 +2607,19 @@
           <w:p>
             <w:pPr>
               <w:pStyle w:val="Textoindependiente"/>
+              <w:jc w:val="center"/>
               <w:rPr>
                 <w:rFonts w:cs="Tahoma"/>
-                <w:lang w:eastAsia="en-US"/>
-              </w:rPr>
-            </w:pPr>
+                <w:lang w:val="es-CO" w:eastAsia="en-US"/>
+              </w:rPr>
+            </w:pPr>
+            <w:r>
+              <w:rPr>
+                <w:rFonts w:cs="Tahoma"/>
+                <w:lang w:val="es-CO" w:eastAsia="en-US"/>
+              </w:rPr>
+              <w:t>Propuesta</w:t>
+            </w:r>
           </w:p>
         </w:tc>
         <w:tc>
@@ -2432,9 +2631,10 @@
           <w:p>
             <w:pPr>
               <w:pStyle w:val="Textoindependiente"/>
+              <w:jc w:val="center"/>
               <w:rPr>
                 <w:rFonts w:cs="Tahoma"/>
-                <w:lang w:eastAsia="en-US"/>
+                <w:lang w:val="es-CO" w:eastAsia="en-US"/>
               </w:rPr>
             </w:pPr>
           </w:p>
@@ -2448,9 +2648,10 @@
           <w:p>
             <w:pPr>
               <w:pStyle w:val="Textoindependiente"/>
+              <w:jc w:val="center"/>
               <w:rPr>
                 <w:rFonts w:cs="Tahoma"/>
-                <w:lang w:eastAsia="en-US"/>
+                <w:lang w:val="es-CO" w:eastAsia="en-US"/>
               </w:rPr>
             </w:pPr>
           </w:p>
@@ -2464,9 +2665,10 @@
           <w:p>
             <w:pPr>
               <w:pStyle w:val="Textoindependiente"/>
+              <w:jc w:val="center"/>
               <w:rPr>
                 <w:rFonts w:cs="Tahoma"/>
-                <w:lang w:eastAsia="en-US"/>
+                <w:lang w:val="es-CO" w:eastAsia="en-US"/>
               </w:rPr>
             </w:pPr>
           </w:p>
@@ -2484,7 +2686,7 @@
               <w:pStyle w:val="Textoindependiente"/>
               <w:rPr>
                 <w:rFonts w:cs="Tahoma"/>
-                <w:lang w:eastAsia="en-US"/>
+                <w:lang w:val="es-CO" w:eastAsia="en-US"/>
               </w:rPr>
             </w:pPr>
           </w:p>
@@ -2500,7 +2702,7 @@
               <w:pStyle w:val="Textoindependiente"/>
               <w:rPr>
                 <w:rFonts w:cs="Tahoma"/>
-                <w:lang w:eastAsia="en-US"/>
+                <w:lang w:val="es-CO" w:eastAsia="en-US"/>
               </w:rPr>
             </w:pPr>
           </w:p>
@@ -2516,7 +2718,7 @@
               <w:pStyle w:val="Textoindependiente"/>
               <w:rPr>
                 <w:rFonts w:cs="Tahoma"/>
-                <w:lang w:eastAsia="en-US"/>
+                <w:lang w:val="es-CO" w:eastAsia="en-US"/>
               </w:rPr>
             </w:pPr>
           </w:p>
@@ -2532,7 +2734,7 @@
               <w:pStyle w:val="Textoindependiente"/>
               <w:rPr>
                 <w:rFonts w:cs="Tahoma"/>
-                <w:lang w:eastAsia="en-US"/>
+                <w:lang w:val="es-CO" w:eastAsia="en-US"/>
               </w:rPr>
             </w:pPr>
           </w:p>
@@ -2548,7 +2750,7 @@
               <w:pStyle w:val="Textoindependiente"/>
               <w:rPr>
                 <w:rFonts w:cs="Tahoma"/>
-                <w:lang w:eastAsia="en-US"/>
+                <w:lang w:val="es-CO" w:eastAsia="en-US"/>
               </w:rPr>
             </w:pPr>
           </w:p>
@@ -2566,7 +2768,7 @@
               <w:pStyle w:val="Textoindependiente"/>
               <w:rPr>
                 <w:rFonts w:cs="Tahoma"/>
-                <w:lang w:eastAsia="en-US"/>
+                <w:lang w:val="es-CO" w:eastAsia="en-US"/>
               </w:rPr>
             </w:pPr>
           </w:p>
@@ -2582,7 +2784,7 @@
               <w:pStyle w:val="Textoindependiente"/>
               <w:rPr>
                 <w:rFonts w:cs="Tahoma"/>
-                <w:lang w:eastAsia="en-US"/>
+                <w:lang w:val="es-CO" w:eastAsia="en-US"/>
               </w:rPr>
             </w:pPr>
           </w:p>
@@ -2598,7 +2800,7 @@
               <w:pStyle w:val="Textoindependiente"/>
               <w:rPr>
                 <w:rFonts w:cs="Tahoma"/>
-                <w:lang w:eastAsia="en-US"/>
+                <w:lang w:val="es-CO" w:eastAsia="en-US"/>
               </w:rPr>
             </w:pPr>
           </w:p>
@@ -2614,7 +2816,7 @@
               <w:pStyle w:val="Textoindependiente"/>
               <w:rPr>
                 <w:rFonts w:cs="Tahoma"/>
-                <w:lang w:eastAsia="en-US"/>
+                <w:lang w:val="es-CO" w:eastAsia="en-US"/>
               </w:rPr>
             </w:pPr>
           </w:p>
@@ -2630,7 +2832,7 @@
               <w:pStyle w:val="Textoindependiente"/>
               <w:rPr>
                 <w:rFonts w:cs="Tahoma"/>
-                <w:lang w:eastAsia="en-US"/>
+                <w:lang w:val="es-CO" w:eastAsia="en-US"/>
               </w:rPr>
             </w:pPr>
           </w:p>
@@ -2648,7 +2850,7 @@
               <w:pStyle w:val="Textoindependiente"/>
               <w:rPr>
                 <w:rFonts w:cs="Tahoma"/>
-                <w:lang w:eastAsia="en-US"/>
+                <w:lang w:val="es-CO" w:eastAsia="en-US"/>
               </w:rPr>
             </w:pPr>
           </w:p>
@@ -2664,7 +2866,7 @@
               <w:pStyle w:val="Textoindependiente"/>
               <w:rPr>
                 <w:rFonts w:cs="Tahoma"/>
-                <w:lang w:eastAsia="en-US"/>
+                <w:lang w:val="es-CO" w:eastAsia="en-US"/>
               </w:rPr>
             </w:pPr>
           </w:p>
@@ -2680,7 +2882,7 @@
               <w:pStyle w:val="Textoindependiente"/>
               <w:rPr>
                 <w:rFonts w:cs="Tahoma"/>
-                <w:lang w:eastAsia="en-US"/>
+                <w:lang w:val="es-CO" w:eastAsia="en-US"/>
               </w:rPr>
             </w:pPr>
           </w:p>
@@ -2696,7 +2898,7 @@
               <w:pStyle w:val="Textoindependiente"/>
               <w:rPr>
                 <w:rFonts w:cs="Tahoma"/>
-                <w:lang w:eastAsia="en-US"/>
+                <w:lang w:val="es-CO" w:eastAsia="en-US"/>
               </w:rPr>
             </w:pPr>
           </w:p>
@@ -2712,7 +2914,7 @@
               <w:pStyle w:val="Textoindependiente"/>
               <w:rPr>
                 <w:rFonts w:cs="Tahoma"/>
-                <w:lang w:eastAsia="en-US"/>
+                <w:lang w:val="es-CO" w:eastAsia="en-US"/>
               </w:rPr>
             </w:pPr>
           </w:p>
@@ -2730,7 +2932,7 @@
               <w:pStyle w:val="Textoindependiente"/>
               <w:rPr>
                 <w:rFonts w:cs="Tahoma"/>
-                <w:lang w:eastAsia="en-US"/>
+                <w:lang w:val="es-CO" w:eastAsia="en-US"/>
               </w:rPr>
             </w:pPr>
           </w:p>
@@ -2746,7 +2948,7 @@
               <w:pStyle w:val="Textoindependiente"/>
               <w:rPr>
                 <w:rFonts w:cs="Tahoma"/>
-                <w:lang w:eastAsia="en-US"/>
+                <w:lang w:val="es-CO" w:eastAsia="en-US"/>
               </w:rPr>
             </w:pPr>
           </w:p>
@@ -2762,7 +2964,7 @@
               <w:pStyle w:val="Textoindependiente"/>
               <w:rPr>
                 <w:rFonts w:cs="Tahoma"/>
-                <w:lang w:eastAsia="en-US"/>
+                <w:lang w:val="es-CO" w:eastAsia="en-US"/>
               </w:rPr>
             </w:pPr>
           </w:p>
@@ -2778,7 +2980,7 @@
               <w:pStyle w:val="Textoindependiente"/>
               <w:rPr>
                 <w:rFonts w:cs="Tahoma"/>
-                <w:lang w:eastAsia="en-US"/>
+                <w:lang w:val="es-CO" w:eastAsia="en-US"/>
               </w:rPr>
             </w:pPr>
           </w:p>
@@ -2794,7 +2996,7 @@
               <w:pStyle w:val="Textoindependiente"/>
               <w:rPr>
                 <w:rFonts w:cs="Tahoma"/>
-                <w:lang w:eastAsia="en-US"/>
+                <w:lang w:val="es-CO" w:eastAsia="en-US"/>
               </w:rPr>
             </w:pPr>
           </w:p>
@@ -2804,15 +3006,15 @@
     <w:p>
       <w:pPr>
         <w:rPr>
-          <w:lang w:eastAsia="en-US"/>
-        </w:rPr>
-      </w:pPr>
-      <w:bookmarkStart w:id="12" w:name="_Toc171155846"/>
-    </w:p>
-    <w:p>
-      <w:pPr>
-        <w:rPr>
-          <w:lang w:eastAsia="en-US"/>
+          <w:lang w:val="es-CO" w:eastAsia="en-US"/>
+        </w:rPr>
+      </w:pPr>
+      <w:bookmarkStart w:id="11" w:name="_Toc171155846"/>
+    </w:p>
+    <w:p>
+      <w:pPr>
+        <w:rPr>
+          <w:lang w:val="es-CO" w:eastAsia="en-US"/>
         </w:rPr>
       </w:pPr>
     </w:p>
@@ -2822,16 +3024,16 @@
         <w:ind w:left="180" w:hanging="180"/>
         <w:jc w:val="both"/>
         <w:rPr>
-          <w:lang w:val="es-ES"/>
-        </w:rPr>
-      </w:pPr>
-      <w:r>
-        <w:rPr>
-          <w:lang w:val="es-ES"/>
+          <w:lang w:val="es-CO"/>
+        </w:rPr>
+      </w:pPr>
+      <w:r>
+        <w:rPr>
+          <w:lang w:val="es-CO"/>
         </w:rPr>
         <w:t>Administración de riesgos</w:t>
       </w:r>
-      <w:bookmarkEnd w:id="12"/>
+      <w:bookmarkEnd w:id="11"/>
     </w:p>
     <w:p>
       <w:pPr>
@@ -2842,6 +3044,7 @@
         </w:numPr>
         <w:rPr>
           <w:sz w:val="20"/>
+          <w:lang w:val="es-CO"/>
         </w:rPr>
       </w:pPr>
     </w:p>
@@ -2854,11 +3057,13 @@
         </w:numPr>
         <w:rPr>
           <w:sz w:val="20"/>
-        </w:rPr>
-      </w:pPr>
-      <w:r>
-        <w:rPr>
-          <w:sz w:val="20"/>
+          <w:lang w:val="es-CO"/>
+        </w:rPr>
+      </w:pPr>
+      <w:r>
+        <w:rPr>
+          <w:sz w:val="20"/>
+          <w:lang w:val="es-CO"/>
         </w:rPr>
         <w:t>En esta sección se describen los diferentes riesgos del proyecto y el tratamiento a realizar para que el riesgo no ocurra o si ocurre minimizar su impacto.</w:t>
       </w:r>
@@ -2868,6 +3073,7 @@
         <w:jc w:val="both"/>
         <w:rPr>
           <w:rFonts w:cs="Tahoma"/>
+          <w:lang w:val="es-CO"/>
         </w:rPr>
       </w:pPr>
     </w:p>
@@ -2909,7 +3115,7 @@
                 <w:bCs/>
                 <w:caps/>
                 <w:szCs w:val="20"/>
-                <w:lang w:val="es-AR" w:eastAsia="en-US"/>
+                <w:lang w:val="es-CO" w:eastAsia="en-US"/>
               </w:rPr>
             </w:pPr>
             <w:r>
@@ -2918,7 +3124,7 @@
                 <w:bCs/>
                 <w:caps/>
                 <w:szCs w:val="20"/>
-                <w:lang w:val="es-AR" w:eastAsia="en-US"/>
+                <w:lang w:val="es-CO" w:eastAsia="en-US"/>
               </w:rPr>
               <w:t>ID</w:t>
             </w:r>
@@ -2938,7 +3144,7 @@
                 <w:bCs/>
                 <w:caps/>
                 <w:szCs w:val="20"/>
-                <w:lang w:val="es-AR" w:eastAsia="en-US"/>
+                <w:lang w:val="es-CO" w:eastAsia="en-US"/>
               </w:rPr>
             </w:pPr>
             <w:r>
@@ -2947,7 +3153,7 @@
                 <w:bCs/>
                 <w:caps/>
                 <w:szCs w:val="20"/>
-                <w:lang w:val="es-AR" w:eastAsia="en-US"/>
+                <w:lang w:val="es-CO" w:eastAsia="en-US"/>
               </w:rPr>
               <w:t>Riesgo</w:t>
             </w:r>
@@ -2967,7 +3173,7 @@
                 <w:bCs/>
                 <w:caps/>
                 <w:szCs w:val="20"/>
-                <w:lang w:val="es-AR" w:eastAsia="en-US"/>
+                <w:lang w:val="es-CO" w:eastAsia="en-US"/>
               </w:rPr>
             </w:pPr>
             <w:r>
@@ -2976,7 +3182,7 @@
                 <w:bCs/>
                 <w:caps/>
                 <w:szCs w:val="20"/>
-                <w:lang w:val="es-AR" w:eastAsia="en-US"/>
+                <w:lang w:val="es-CO" w:eastAsia="en-US"/>
               </w:rPr>
               <w:t>Tratamiento</w:t>
             </w:r>
@@ -2996,7 +3202,7 @@
                 <w:bCs/>
                 <w:caps/>
                 <w:szCs w:val="20"/>
-                <w:lang w:val="es-AR" w:eastAsia="en-US"/>
+                <w:lang w:val="es-CO" w:eastAsia="en-US"/>
               </w:rPr>
             </w:pPr>
             <w:r>
@@ -3005,7 +3211,7 @@
                 <w:bCs/>
                 <w:caps/>
                 <w:szCs w:val="20"/>
-                <w:lang w:val="es-AR" w:eastAsia="en-US"/>
+                <w:lang w:val="es-CO" w:eastAsia="en-US"/>
               </w:rPr>
               <w:t>Probabilidad de Ocurrencia</w:t>
             </w:r>
@@ -3028,6 +3234,7 @@
                 <w:rFonts w:cs="Tahoma"/>
                 <w:snapToGrid w:val="0"/>
                 <w:color w:val="000000"/>
+                <w:lang w:val="es-CO"/>
               </w:rPr>
             </w:pPr>
           </w:p>
@@ -3043,6 +3250,7 @@
               <w:rPr>
                 <w:rFonts w:cs="Tahoma"/>
                 <w:snapToGrid w:val="0"/>
+                <w:lang w:val="es-CO"/>
               </w:rPr>
             </w:pPr>
           </w:p>
@@ -3058,6 +3266,7 @@
               <w:rPr>
                 <w:rFonts w:cs="Arial"/>
                 <w:szCs w:val="20"/>
+                <w:lang w:val="es-CO"/>
               </w:rPr>
             </w:pPr>
           </w:p>
@@ -3073,6 +3282,7 @@
               <w:rPr>
                 <w:rFonts w:cs="Arial"/>
                 <w:szCs w:val="20"/>
+                <w:lang w:val="es-CO"/>
               </w:rPr>
             </w:pPr>
           </w:p>
@@ -3093,6 +3303,7 @@
               <w:rPr>
                 <w:rFonts w:cs="Arial"/>
                 <w:szCs w:val="20"/>
+                <w:lang w:val="es-CO"/>
               </w:rPr>
             </w:pPr>
           </w:p>
@@ -3108,6 +3319,7 @@
               <w:rPr>
                 <w:rFonts w:cs="Arial"/>
                 <w:szCs w:val="20"/>
+                <w:lang w:val="es-CO"/>
               </w:rPr>
             </w:pPr>
           </w:p>
@@ -3124,6 +3336,7 @@
                 <w:rFonts w:cs="Tahoma"/>
                 <w:snapToGrid w:val="0"/>
                 <w:color w:val="000000"/>
+                <w:lang w:val="es-CO"/>
               </w:rPr>
             </w:pPr>
           </w:p>
@@ -3140,6 +3353,7 @@
                 <w:rFonts w:cs="Tahoma"/>
                 <w:snapToGrid w:val="0"/>
                 <w:color w:val="000000"/>
+                <w:lang w:val="es-CO"/>
               </w:rPr>
             </w:pPr>
           </w:p>
@@ -3160,6 +3374,7 @@
               <w:rPr>
                 <w:rFonts w:cs="Arial"/>
                 <w:szCs w:val="20"/>
+                <w:lang w:val="es-CO"/>
               </w:rPr>
             </w:pPr>
           </w:p>
@@ -3175,6 +3390,7 @@
               <w:rPr>
                 <w:rFonts w:cs="Arial"/>
                 <w:szCs w:val="20"/>
+                <w:lang w:val="es-CO"/>
               </w:rPr>
             </w:pPr>
           </w:p>
@@ -3191,6 +3407,7 @@
                 <w:rFonts w:cs="Tahoma"/>
                 <w:snapToGrid w:val="0"/>
                 <w:color w:val="000000"/>
+                <w:lang w:val="es-CO"/>
               </w:rPr>
             </w:pPr>
           </w:p>
@@ -3207,6 +3424,7 @@
                 <w:rFonts w:cs="Tahoma"/>
                 <w:snapToGrid w:val="0"/>
                 <w:color w:val="000000"/>
+                <w:lang w:val="es-CO"/>
               </w:rPr>
             </w:pPr>
           </w:p>
@@ -3227,6 +3445,7 @@
               <w:rPr>
                 <w:rFonts w:cs="Arial"/>
                 <w:szCs w:val="20"/>
+                <w:lang w:val="es-CO"/>
               </w:rPr>
             </w:pPr>
           </w:p>
@@ -3242,6 +3461,7 @@
               <w:rPr>
                 <w:rFonts w:cs="Arial"/>
                 <w:szCs w:val="20"/>
+                <w:lang w:val="es-CO"/>
               </w:rPr>
             </w:pPr>
           </w:p>
@@ -3258,6 +3478,7 @@
                 <w:rFonts w:cs="Tahoma"/>
                 <w:snapToGrid w:val="0"/>
                 <w:color w:val="000000"/>
+                <w:lang w:val="es-CO"/>
               </w:rPr>
             </w:pPr>
           </w:p>
@@ -3274,6 +3495,7 @@
                 <w:rFonts w:cs="Tahoma"/>
                 <w:snapToGrid w:val="0"/>
                 <w:color w:val="000000"/>
+                <w:lang w:val="es-CO"/>
               </w:rPr>
             </w:pPr>
           </w:p>
@@ -3294,6 +3516,7 @@
               <w:rPr>
                 <w:rFonts w:cs="Arial"/>
                 <w:szCs w:val="20"/>
+                <w:lang w:val="es-CO"/>
               </w:rPr>
             </w:pPr>
           </w:p>
@@ -3309,6 +3532,7 @@
               <w:rPr>
                 <w:rFonts w:cs="Arial"/>
                 <w:szCs w:val="20"/>
+                <w:lang w:val="es-CO"/>
               </w:rPr>
             </w:pPr>
           </w:p>
@@ -3325,6 +3549,7 @@
                 <w:rFonts w:cs="Tahoma"/>
                 <w:snapToGrid w:val="0"/>
                 <w:color w:val="000000"/>
+                <w:lang w:val="es-CO"/>
               </w:rPr>
             </w:pPr>
           </w:p>
@@ -3341,6 +3566,7 @@
                 <w:rFonts w:cs="Tahoma"/>
                 <w:snapToGrid w:val="0"/>
                 <w:color w:val="000000"/>
+                <w:lang w:val="es-CO"/>
               </w:rPr>
             </w:pPr>
           </w:p>
@@ -3351,6 +3577,7 @@
       <w:pPr>
         <w:rPr>
           <w:rFonts w:cs="Tahoma"/>
+          <w:lang w:val="es-CO"/>
         </w:rPr>
       </w:pPr>
     </w:p>
@@ -3358,6 +3585,7 @@
       <w:pPr>
         <w:rPr>
           <w:rFonts w:cs="Tahoma"/>
+          <w:lang w:val="es-CO"/>
         </w:rPr>
       </w:pPr>
     </w:p>
@@ -3371,11 +3599,13 @@
         <w:ind w:left="360"/>
         <w:rPr>
           <w:sz w:val="20"/>
-        </w:rPr>
-      </w:pPr>
-      <w:r>
-        <w:rPr>
-          <w:sz w:val="20"/>
+          <w:lang w:val="es-CO"/>
+        </w:rPr>
+      </w:pPr>
+      <w:r>
+        <w:rPr>
+          <w:sz w:val="20"/>
+          <w:lang w:val="es-CO"/>
         </w:rPr>
         <w:t>Referencia de columnas de tabla</w:t>
       </w:r>
@@ -3390,6 +3620,7 @@
         <w:ind w:left="360"/>
         <w:rPr>
           <w:sz w:val="20"/>
+          <w:lang w:val="es-CO"/>
         </w:rPr>
       </w:pPr>
     </w:p>
@@ -3402,19 +3633,21 @@
         </w:numPr>
         <w:rPr>
           <w:sz w:val="20"/>
+          <w:lang w:val="es-CO"/>
         </w:rPr>
       </w:pPr>
       <w:r>
         <w:rPr>
           <w:b/>
           <w:sz w:val="20"/>
-        </w:rPr>
-        <w:lastRenderedPageBreak/>
+          <w:lang w:val="es-CO"/>
+        </w:rPr>
         <w:t>Riesgo:</w:t>
       </w:r>
       <w:r>
         <w:rPr>
           <w:sz w:val="20"/>
+          <w:lang w:val="es-CO"/>
         </w:rPr>
         <w:t xml:space="preserve"> describe el riesgo en cuestión.</w:t>
       </w:r>
@@ -3428,18 +3661,21 @@
         </w:numPr>
         <w:rPr>
           <w:sz w:val="20"/>
+          <w:lang w:val="es-CO"/>
         </w:rPr>
       </w:pPr>
       <w:r>
         <w:rPr>
           <w:b/>
           <w:sz w:val="20"/>
+          <w:lang w:val="es-CO"/>
         </w:rPr>
         <w:t>Tratamiento:</w:t>
       </w:r>
       <w:r>
         <w:rPr>
           <w:sz w:val="20"/>
+          <w:lang w:val="es-CO"/>
         </w:rPr>
         <w:t xml:space="preserve"> describe el accionar para mitigar el riesgo.</w:t>
       </w:r>
@@ -3453,18 +3689,21 @@
         </w:numPr>
         <w:rPr>
           <w:sz w:val="20"/>
+          <w:lang w:val="es-CO"/>
         </w:rPr>
       </w:pPr>
       <w:r>
         <w:rPr>
           <w:b/>
           <w:sz w:val="20"/>
+          <w:lang w:val="es-CO"/>
         </w:rPr>
         <w:t>Probabilidad de ocurrencia:</w:t>
       </w:r>
       <w:r>
         <w:rPr>
           <w:sz w:val="20"/>
+          <w:lang w:val="es-CO"/>
         </w:rPr>
         <w:t xml:space="preserve"> describe la probabilidad que el riesgo se materialice (Alta / Media / Baja).</w:t>
       </w:r>
@@ -3481,7 +3720,7 @@
         </w:numPr>
         <w:jc w:val="both"/>
         <w:rPr>
-          <w:lang w:val="es-ES"/>
+          <w:lang w:val="es-CO"/>
         </w:rPr>
       </w:pPr>
     </w:p>
@@ -3491,12 +3730,12 @@
         <w:ind w:left="180" w:hanging="180"/>
         <w:jc w:val="both"/>
         <w:rPr>
-          <w:lang w:val="es-ES"/>
-        </w:rPr>
-      </w:pPr>
-      <w:r>
-        <w:rPr>
-          <w:lang w:val="es-ES"/>
+          <w:lang w:val="es-CO"/>
+        </w:rPr>
+      </w:pPr>
+      <w:r>
+        <w:rPr>
+          <w:lang w:val="es-CO"/>
         </w:rPr>
         <w:t>Criterios de aceptación de entregables</w:t>
       </w:r>
@@ -3511,7 +3750,7 @@
         <w:rPr>
           <w:sz w:val="20"/>
           <w:szCs w:val="24"/>
-          <w:lang w:val="es-ES"/>
+          <w:lang w:val="es-CO"/>
         </w:rPr>
       </w:pPr>
     </w:p>
@@ -3524,119 +3763,69 @@
         </w:numPr>
         <w:rPr>
           <w:sz w:val="20"/>
-        </w:rPr>
-      </w:pPr>
-      <w:r>
-        <w:rPr>
-          <w:sz w:val="20"/>
-        </w:rPr>
-        <w:t>Los entregables  (</w:t>
-      </w:r>
-      <w:r>
-        <w:rPr>
-          <w:sz w:val="20"/>
-        </w:rPr>
-        <w:t>documentación</w:t>
-      </w:r>
-      <w:r>
-        <w:rPr>
-          <w:sz w:val="20"/>
-        </w:rPr>
-        <w:t>, software)</w:t>
-      </w:r>
-      <w:r>
-        <w:rPr>
-          <w:sz w:val="20"/>
+          <w:lang w:val="es-CO"/>
+        </w:rPr>
+      </w:pPr>
+      <w:r>
+        <w:rPr>
+          <w:sz w:val="20"/>
+          <w:lang w:val="es-CO"/>
+        </w:rPr>
+        <w:t xml:space="preserve">Los </w:t>
+      </w:r>
+      <w:r>
+        <w:rPr>
+          <w:sz w:val="20"/>
+          <w:lang w:val="es-CO"/>
+        </w:rPr>
+        <w:t>entregables (</w:t>
+      </w:r>
+      <w:r>
+        <w:rPr>
+          <w:sz w:val="20"/>
+          <w:lang w:val="es-CO"/>
+        </w:rPr>
+        <w:t>documentación, software) deberán revisados y aprobados por parte del usuario o de sistemas según corresponda en los tiempos acordados en el cronograma del proyecto</w:t>
+      </w:r>
+      <w:r>
+        <w:rPr>
+          <w:sz w:val="20"/>
+          <w:lang w:val="es-CO"/>
+        </w:rPr>
+        <w:t>.</w:t>
+      </w:r>
+      <w:r>
+        <w:rPr>
+          <w:sz w:val="20"/>
+          <w:lang w:val="es-CO"/>
         </w:rPr>
         <w:t xml:space="preserve"> </w:t>
       </w:r>
       <w:r>
         <w:rPr>
           <w:sz w:val="20"/>
-        </w:rPr>
-        <w:t xml:space="preserve">deberán </w:t>
-      </w:r>
-      <w:r>
-        <w:rPr>
-          <w:sz w:val="20"/>
-        </w:rPr>
-        <w:t>revis</w:t>
-      </w:r>
-      <w:r>
-        <w:rPr>
-          <w:sz w:val="20"/>
-        </w:rPr>
-        <w:t>ados</w:t>
-      </w:r>
-      <w:r>
-        <w:rPr>
-          <w:sz w:val="20"/>
-        </w:rPr>
-        <w:t xml:space="preserve"> y aproba</w:t>
-      </w:r>
-      <w:r>
-        <w:rPr>
-          <w:sz w:val="20"/>
-        </w:rPr>
-        <w:t>dos</w:t>
-      </w:r>
-      <w:r>
-        <w:rPr>
-          <w:sz w:val="20"/>
-        </w:rPr>
-        <w:t xml:space="preserve"> por parte del usuario o de sistemas según corresp</w:t>
-      </w:r>
-      <w:r>
-        <w:rPr>
-          <w:sz w:val="20"/>
-        </w:rPr>
-        <w:t>onda en los tiempos acordados en el cronograma del proyecto</w:t>
-      </w:r>
-      <w:r>
-        <w:rPr>
-          <w:sz w:val="20"/>
-        </w:rPr>
-        <w:t>.</w:t>
-      </w:r>
-      <w:r>
-        <w:rPr>
-          <w:sz w:val="20"/>
-        </w:rPr>
-        <w:t xml:space="preserve"> </w:t>
-      </w:r>
-      <w:r>
-        <w:rPr>
-          <w:sz w:val="20"/>
+          <w:lang w:val="es-CO"/>
         </w:rPr>
         <w:t>L</w:t>
       </w:r>
       <w:r>
         <w:rPr>
           <w:sz w:val="20"/>
-        </w:rPr>
-        <w:t>uego de cumplidos esos</w:t>
-      </w:r>
-      <w:r>
-        <w:rPr>
-          <w:sz w:val="20"/>
-        </w:rPr>
-        <w:t xml:space="preserve"> </w:t>
-      </w:r>
-      <w:r>
-        <w:rPr>
-          <w:sz w:val="20"/>
-        </w:rPr>
-        <w:t xml:space="preserve">tiempos </w:t>
-      </w:r>
-      <w:r>
-        <w:rPr>
-          <w:sz w:val="20"/>
+          <w:lang w:val="es-CO"/>
+        </w:rPr>
+        <w:t xml:space="preserve">uego de cumplidos esos tiempos </w:t>
+      </w:r>
+      <w:r>
+        <w:rPr>
+          <w:sz w:val="20"/>
+          <w:lang w:val="es-CO"/>
         </w:rPr>
         <w:t>en el caso de no recibir una contestación por parte del cliente, dicho</w:t>
       </w:r>
       <w:r>
         <w:rPr>
           <w:sz w:val="20"/>
+          <w:lang w:val="es-CO"/>
         </w:rPr>
         <w:t xml:space="preserve"> entregable se considerará aprobado.</w:t>
       </w:r>
@@ -3650,8 +3839,11 @@
         </w:numPr>
         <w:rPr>
           <w:sz w:val="20"/>
-        </w:rPr>
-      </w:pPr>
+          <w:lang w:val="es-CO"/>
+        </w:rPr>
+      </w:pPr>
+      <w:bookmarkStart w:id="12" w:name="_GoBack"/>
+      <w:bookmarkEnd w:id="12"/>
     </w:p>
     <w:sectPr>
       <w:footerReference w:type="default" r:id="rId8"/>
@@ -4897,6 +5089,50 @@
     <w:lsdException w:name="Subtitle" w:qFormat="1"/>
     <w:lsdException w:name="Strong" w:qFormat="1"/>
     <w:lsdException w:name="Emphasis" w:qFormat="1"/>
+    <w:lsdException w:name="Normal Table" w:semiHidden="1" w:unhideWhenUsed="1"/>
+    <w:lsdException w:name="Table Simple 1" w:semiHidden="1" w:unhideWhenUsed="1"/>
+    <w:lsdException w:name="Table Simple 2" w:semiHidden="1" w:unhideWhenUsed="1"/>
+    <w:lsdException w:name="Table Simple 3" w:semiHidden="1" w:unhideWhenUsed="1"/>
+    <w:lsdException w:name="Table Classic 1" w:semiHidden="1" w:unhideWhenUsed="1"/>
+    <w:lsdException w:name="Table Classic 2" w:semiHidden="1" w:unhideWhenUsed="1"/>
+    <w:lsdException w:name="Table Classic 3" w:semiHidden="1" w:unhideWhenUsed="1"/>
+    <w:lsdException w:name="Table Classic 4" w:semiHidden="1" w:unhideWhenUsed="1"/>
+    <w:lsdException w:name="Table Colorful 1" w:semiHidden="1" w:unhideWhenUsed="1"/>
+    <w:lsdException w:name="Table Colorful 2" w:semiHidden="1" w:unhideWhenUsed="1"/>
+    <w:lsdException w:name="Table Colorful 3" w:semiHidden="1" w:unhideWhenUsed="1"/>
+    <w:lsdException w:name="Table Columns 1" w:semiHidden="1" w:unhideWhenUsed="1"/>
+    <w:lsdException w:name="Table Columns 2" w:semiHidden="1" w:unhideWhenUsed="1"/>
+    <w:lsdException w:name="Table Columns 3" w:semiHidden="1" w:unhideWhenUsed="1"/>
+    <w:lsdException w:name="Table Columns 4" w:semiHidden="1" w:unhideWhenUsed="1"/>
+    <w:lsdException w:name="Table Columns 5" w:semiHidden="1" w:unhideWhenUsed="1"/>
+    <w:lsdException w:name="Table Grid 1" w:semiHidden="1" w:unhideWhenUsed="1"/>
+    <w:lsdException w:name="Table Grid 2" w:semiHidden="1" w:unhideWhenUsed="1"/>
+    <w:lsdException w:name="Table Grid 3" w:semiHidden="1" w:unhideWhenUsed="1"/>
+    <w:lsdException w:name="Table Grid 4" w:semiHidden="1" w:unhideWhenUsed="1"/>
+    <w:lsdException w:name="Table Grid 5" w:semiHidden="1" w:unhideWhenUsed="1"/>
+    <w:lsdException w:name="Table Grid 6" w:semiHidden="1" w:unhideWhenUsed="1"/>
+    <w:lsdException w:name="Table Grid 7" w:semiHidden="1" w:unhideWhenUsed="1"/>
+    <w:lsdException w:name="Table Grid 8" w:semiHidden="1" w:unhideWhenUsed="1"/>
+    <w:lsdException w:name="Table List 1" w:semiHidden="1" w:unhideWhenUsed="1"/>
+    <w:lsdException w:name="Table List 2" w:semiHidden="1" w:unhideWhenUsed="1"/>
+    <w:lsdException w:name="Table List 3" w:semiHidden="1" w:unhideWhenUsed="1"/>
+    <w:lsdException w:name="Table List 4" w:semiHidden="1" w:unhideWhenUsed="1"/>
+    <w:lsdException w:name="Table List 5" w:semiHidden="1" w:unhideWhenUsed="1"/>
+    <w:lsdException w:name="Table List 6" w:semiHidden="1" w:unhideWhenUsed="1"/>
+    <w:lsdException w:name="Table List 7" w:semiHidden="1" w:unhideWhenUsed="1"/>
+    <w:lsdException w:name="Table List 8" w:semiHidden="1" w:unhideWhenUsed="1"/>
+    <w:lsdException w:name="Table 3D effects 1" w:semiHidden="1" w:unhideWhenUsed="1"/>
+    <w:lsdException w:name="Table 3D effects 2" w:semiHidden="1" w:unhideWhenUsed="1"/>
+    <w:lsdException w:name="Table 3D effects 3" w:semiHidden="1" w:unhideWhenUsed="1"/>
+    <w:lsdException w:name="Table Contemporary" w:semiHidden="1" w:unhideWhenUsed="1"/>
+    <w:lsdException w:name="Table Elegant" w:semiHidden="1" w:unhideWhenUsed="1"/>
+    <w:lsdException w:name="Table Professional" w:semiHidden="1" w:unhideWhenUsed="1"/>
+    <w:lsdException w:name="Table Subtle 1" w:semiHidden="1" w:unhideWhenUsed="1"/>
+    <w:lsdException w:name="Table Subtle 2" w:semiHidden="1" w:unhideWhenUsed="1"/>
+    <w:lsdException w:name="Table Web 1" w:semiHidden="1" w:unhideWhenUsed="1"/>
+    <w:lsdException w:name="Table Web 2" w:semiHidden="1" w:unhideWhenUsed="1"/>
+    <w:lsdException w:name="Table Web 3" w:semiHidden="1" w:unhideWhenUsed="1"/>
+    <w:lsdException w:name="Table Theme" w:semiHidden="1" w:unhideWhenUsed="1"/>
     <w:lsdException w:name="Placeholder Text" w:semiHidden="1" w:uiPriority="99"/>
     <w:lsdException w:name="No Spacing" w:uiPriority="1" w:qFormat="1"/>
     <w:lsdException w:name="Light Shading" w:uiPriority="60"/>
@@ -5299,11 +5535,15 @@
   </w:style>
   <w:style w:type="character" w:default="1" w:styleId="Fuentedeprrafopredeter">
     <w:name w:val="Default Paragraph Font"/>
+    <w:uiPriority w:val="1"/>
     <w:semiHidden/>
+    <w:unhideWhenUsed/>
   </w:style>
   <w:style w:type="table" w:default="1" w:styleId="Tablanormal">
     <w:name w:val="Normal Table"/>
+    <w:uiPriority w:val="99"/>
     <w:semiHidden/>
+    <w:unhideWhenUsed/>
     <w:tblPr>
       <w:tblInd w:w="0" w:type="dxa"/>
       <w:tblCellMar>
@@ -5316,7 +5556,9 @@
   </w:style>
   <w:style w:type="numbering" w:default="1" w:styleId="Sinlista">
     <w:name w:val="No List"/>
+    <w:uiPriority w:val="99"/>
     <w:semiHidden/>
+    <w:unhideWhenUsed/>
   </w:style>
   <w:style w:type="paragraph" w:styleId="Ttulo">
     <w:name w:val="Title"/>

</xml_diff>